<commit_message>
Se terminó la refactorización, se avanzó con el reporte del sprint 4: partes 2, 3, 4, 5 y 6.1.
</commit_message>
<xml_diff>
--- a/Practica2-C3S2/Sprint4-C3S2.docx
+++ b/Practica2-C3S2/Sprint4-C3S2.docx
@@ -79,7 +79,7 @@
         <w:tblStyle w:val="Table1"/>
         <w:tblW w:w="7200" w:type="dxa"/>
         <w:jc w:val="left"/>
-        <w:tblInd w:w="0" w:type="dxa"/>
+        <w:tblInd w:w="113" w:type="dxa"/>
         <w:tblLayout w:type="fixed"/>
         <w:tblCellMar>
           <w:top w:w="0" w:type="dxa"/>
@@ -1694,7 +1694,7 @@
         <w:tblStyle w:val="Table2"/>
         <w:tblW w:w="10260" w:type="dxa"/>
         <w:jc w:val="left"/>
-        <w:tblInd w:w="-5" w:type="dxa"/>
+        <w:tblInd w:w="108" w:type="dxa"/>
         <w:tblLayout w:type="fixed"/>
         <w:tblCellMar>
           <w:top w:w="0" w:type="dxa"/>
@@ -3163,7 +3163,7 @@
         <w:tblStyle w:val="Table3"/>
         <w:tblW w:w="10255" w:type="dxa"/>
         <w:jc w:val="left"/>
-        <w:tblInd w:w="0" w:type="dxa"/>
+        <w:tblInd w:w="113" w:type="dxa"/>
         <w:tblLayout w:type="fixed"/>
         <w:tblCellMar>
           <w:top w:w="0" w:type="dxa"/>
@@ -5788,7 +5788,7 @@
         <w:tblStyle w:val="Table4"/>
         <w:tblW w:w="8550" w:type="dxa"/>
         <w:jc w:val="left"/>
-        <w:tblInd w:w="715" w:type="dxa"/>
+        <w:tblInd w:w="828" w:type="dxa"/>
         <w:tblLayout w:type="fixed"/>
         <w:tblCellMar>
           <w:top w:w="0" w:type="dxa"/>
@@ -5891,7 +5891,23 @@
                 <w:sz w:val="22"/>
                 <w:szCs w:val="22"/>
               </w:rPr>
-              <w:t># lineas de ódigo</w:t>
+              <w:t xml:space="preserve"># lineas de </w:t>
+            </w:r>
+            <w:r>
+              <w:rPr>
+                <w:rFonts w:eastAsia="Times New Roman" w:cs="Times New Roman" w:ascii="Times New Roman" w:hAnsi="Times New Roman"/>
+                <w:sz w:val="22"/>
+                <w:szCs w:val="22"/>
+              </w:rPr>
+              <w:t>c</w:t>
+            </w:r>
+            <w:r>
+              <w:rPr>
+                <w:rFonts w:eastAsia="Times New Roman" w:cs="Times New Roman" w:ascii="Times New Roman" w:hAnsi="Times New Roman"/>
+                <w:sz w:val="22"/>
+                <w:szCs w:val="22"/>
+              </w:rPr>
+              <w:t>ódigo</w:t>
             </w:r>
           </w:p>
         </w:tc>
@@ -5924,6 +5940,7 @@
                 <w:sz w:val="22"/>
                 <w:szCs w:val="22"/>
               </w:rPr>
+              <w:t>AutoJuego</w:t>
             </w:r>
           </w:p>
         </w:tc>
@@ -5953,6 +5970,7 @@
                 <w:sz w:val="22"/>
                 <w:szCs w:val="22"/>
               </w:rPr>
+              <w:t>producción</w:t>
             </w:r>
           </w:p>
         </w:tc>
@@ -5982,6 +6000,7 @@
                 <w:sz w:val="22"/>
                 <w:szCs w:val="22"/>
               </w:rPr>
+              <w:t>28</w:t>
             </w:r>
           </w:p>
         </w:tc>
@@ -6014,6 +6033,7 @@
                 <w:sz w:val="22"/>
                 <w:szCs w:val="22"/>
               </w:rPr>
+              <w:t>AutoJuegoGeneral</w:t>
             </w:r>
           </w:p>
         </w:tc>
@@ -6043,6 +6063,7 @@
                 <w:sz w:val="22"/>
                 <w:szCs w:val="22"/>
               </w:rPr>
+              <w:t>producción</w:t>
             </w:r>
           </w:p>
         </w:tc>
@@ -6072,6 +6093,7 @@
                 <w:sz w:val="22"/>
                 <w:szCs w:val="22"/>
               </w:rPr>
+              <w:t>138</w:t>
             </w:r>
           </w:p>
         </w:tc>
@@ -6080,6 +6102,1536 @@
         <w:trPr/>
         <w:tc>
           <w:tcPr>
+            <w:tcW w:w="3508" w:type="dxa"/>
+            <w:tcBorders>
+              <w:left w:val="single" w:sz="4" w:space="0" w:color="000000"/>
+              <w:bottom w:val="single" w:sz="4" w:space="0" w:color="000000"/>
+              <w:right w:val="single" w:sz="4" w:space="0" w:color="000000"/>
+            </w:tcBorders>
+          </w:tcPr>
+          <w:p>
+            <w:pPr>
+              <w:pStyle w:val="LOnormal"/>
+              <w:widowControl w:val="false"/>
+              <w:rPr>
+                <w:rFonts w:ascii="Times New Roman" w:hAnsi="Times New Roman" w:eastAsia="Times New Roman" w:cs="Times New Roman"/>
+                <w:sz w:val="22"/>
+                <w:szCs w:val="22"/>
+              </w:rPr>
+            </w:pPr>
+            <w:r>
+              <w:rPr>
+                <w:rFonts w:eastAsia="Times New Roman" w:cs="Times New Roman" w:ascii="Times New Roman" w:hAnsi="Times New Roman"/>
+                <w:sz w:val="22"/>
+                <w:szCs w:val="22"/>
+              </w:rPr>
+              <w:t>AutoJuegoSimple</w:t>
+            </w:r>
+          </w:p>
+        </w:tc>
+        <w:tc>
+          <w:tcPr>
+            <w:tcW w:w="3150" w:type="dxa"/>
+            <w:tcBorders>
+              <w:left w:val="single" w:sz="4" w:space="0" w:color="000000"/>
+              <w:bottom w:val="single" w:sz="4" w:space="0" w:color="000000"/>
+              <w:right w:val="single" w:sz="4" w:space="0" w:color="000000"/>
+            </w:tcBorders>
+          </w:tcPr>
+          <w:p>
+            <w:pPr>
+              <w:pStyle w:val="LOnormal"/>
+              <w:widowControl w:val="false"/>
+              <w:rPr>
+                <w:rFonts w:ascii="Times New Roman" w:hAnsi="Times New Roman" w:eastAsia="Times New Roman" w:cs="Times New Roman"/>
+                <w:sz w:val="22"/>
+                <w:szCs w:val="22"/>
+              </w:rPr>
+            </w:pPr>
+            <w:r>
+              <w:rPr>
+                <w:rFonts w:eastAsia="Times New Roman" w:cs="Times New Roman" w:ascii="Times New Roman" w:hAnsi="Times New Roman"/>
+                <w:sz w:val="22"/>
+                <w:szCs w:val="22"/>
+              </w:rPr>
+              <w:t>producción</w:t>
+            </w:r>
+          </w:p>
+        </w:tc>
+        <w:tc>
+          <w:tcPr>
+            <w:tcW w:w="1892" w:type="dxa"/>
+            <w:tcBorders>
+              <w:left w:val="single" w:sz="4" w:space="0" w:color="000000"/>
+              <w:bottom w:val="single" w:sz="4" w:space="0" w:color="000000"/>
+              <w:right w:val="single" w:sz="4" w:space="0" w:color="000000"/>
+            </w:tcBorders>
+          </w:tcPr>
+          <w:p>
+            <w:pPr>
+              <w:pStyle w:val="LOnormal"/>
+              <w:widowControl w:val="false"/>
+              <w:rPr>
+                <w:rFonts w:ascii="Times New Roman" w:hAnsi="Times New Roman" w:eastAsia="Times New Roman" w:cs="Times New Roman"/>
+                <w:sz w:val="22"/>
+                <w:szCs w:val="22"/>
+              </w:rPr>
+            </w:pPr>
+            <w:r>
+              <w:rPr>
+                <w:rFonts w:eastAsia="Times New Roman" w:cs="Times New Roman" w:ascii="Times New Roman" w:hAnsi="Times New Roman"/>
+                <w:sz w:val="22"/>
+                <w:szCs w:val="22"/>
+              </w:rPr>
+              <w:t>129</w:t>
+            </w:r>
+          </w:p>
+        </w:tc>
+      </w:tr>
+      <w:tr>
+        <w:trPr/>
+        <w:tc>
+          <w:tcPr>
+            <w:tcW w:w="3508" w:type="dxa"/>
+            <w:tcBorders>
+              <w:left w:val="single" w:sz="4" w:space="0" w:color="000000"/>
+              <w:bottom w:val="single" w:sz="4" w:space="0" w:color="000000"/>
+              <w:right w:val="single" w:sz="4" w:space="0" w:color="000000"/>
+            </w:tcBorders>
+          </w:tcPr>
+          <w:p>
+            <w:pPr>
+              <w:pStyle w:val="LOnormal"/>
+              <w:widowControl w:val="false"/>
+              <w:rPr>
+                <w:rFonts w:ascii="Times New Roman" w:hAnsi="Times New Roman" w:eastAsia="Times New Roman" w:cs="Times New Roman"/>
+                <w:sz w:val="22"/>
+                <w:szCs w:val="22"/>
+              </w:rPr>
+            </w:pPr>
+            <w:r>
+              <w:rPr>
+                <w:rFonts w:eastAsia="Times New Roman" w:cs="Times New Roman" w:ascii="Times New Roman" w:hAnsi="Times New Roman"/>
+                <w:sz w:val="22"/>
+                <w:szCs w:val="22"/>
+              </w:rPr>
+              <w:t>Celda</w:t>
+            </w:r>
+          </w:p>
+        </w:tc>
+        <w:tc>
+          <w:tcPr>
+            <w:tcW w:w="3150" w:type="dxa"/>
+            <w:tcBorders>
+              <w:left w:val="single" w:sz="4" w:space="0" w:color="000000"/>
+              <w:bottom w:val="single" w:sz="4" w:space="0" w:color="000000"/>
+              <w:right w:val="single" w:sz="4" w:space="0" w:color="000000"/>
+            </w:tcBorders>
+          </w:tcPr>
+          <w:p>
+            <w:pPr>
+              <w:pStyle w:val="LOnormal"/>
+              <w:widowControl w:val="false"/>
+              <w:rPr>
+                <w:rFonts w:ascii="Times New Roman" w:hAnsi="Times New Roman" w:eastAsia="Times New Roman" w:cs="Times New Roman"/>
+                <w:sz w:val="22"/>
+                <w:szCs w:val="22"/>
+              </w:rPr>
+            </w:pPr>
+            <w:r>
+              <w:rPr>
+                <w:rFonts w:eastAsia="Times New Roman" w:cs="Times New Roman" w:ascii="Times New Roman" w:hAnsi="Times New Roman"/>
+                <w:sz w:val="22"/>
+                <w:szCs w:val="22"/>
+              </w:rPr>
+              <w:t>producción</w:t>
+            </w:r>
+          </w:p>
+        </w:tc>
+        <w:tc>
+          <w:tcPr>
+            <w:tcW w:w="1892" w:type="dxa"/>
+            <w:tcBorders>
+              <w:left w:val="single" w:sz="4" w:space="0" w:color="000000"/>
+              <w:bottom w:val="single" w:sz="4" w:space="0" w:color="000000"/>
+              <w:right w:val="single" w:sz="4" w:space="0" w:color="000000"/>
+            </w:tcBorders>
+          </w:tcPr>
+          <w:p>
+            <w:pPr>
+              <w:pStyle w:val="LOnormal"/>
+              <w:widowControl w:val="false"/>
+              <w:rPr>
+                <w:rFonts w:ascii="Times New Roman" w:hAnsi="Times New Roman" w:eastAsia="Times New Roman" w:cs="Times New Roman"/>
+                <w:sz w:val="22"/>
+                <w:szCs w:val="22"/>
+              </w:rPr>
+            </w:pPr>
+            <w:r>
+              <w:rPr>
+                <w:rFonts w:eastAsia="Times New Roman" w:cs="Times New Roman" w:ascii="Times New Roman" w:hAnsi="Times New Roman"/>
+                <w:sz w:val="22"/>
+                <w:szCs w:val="22"/>
+              </w:rPr>
+              <w:t>8</w:t>
+            </w:r>
+          </w:p>
+        </w:tc>
+      </w:tr>
+      <w:tr>
+        <w:trPr/>
+        <w:tc>
+          <w:tcPr>
+            <w:tcW w:w="3508" w:type="dxa"/>
+            <w:tcBorders>
+              <w:left w:val="single" w:sz="4" w:space="0" w:color="000000"/>
+              <w:bottom w:val="single" w:sz="4" w:space="0" w:color="000000"/>
+              <w:right w:val="single" w:sz="4" w:space="0" w:color="000000"/>
+            </w:tcBorders>
+          </w:tcPr>
+          <w:p>
+            <w:pPr>
+              <w:pStyle w:val="LOnormal"/>
+              <w:widowControl w:val="false"/>
+              <w:rPr>
+                <w:rFonts w:ascii="Times New Roman" w:hAnsi="Times New Roman" w:eastAsia="Times New Roman" w:cs="Times New Roman"/>
+                <w:sz w:val="22"/>
+                <w:szCs w:val="22"/>
+              </w:rPr>
+            </w:pPr>
+            <w:r>
+              <w:rPr>
+                <w:rFonts w:eastAsia="Times New Roman" w:cs="Times New Roman" w:ascii="Times New Roman" w:hAnsi="Times New Roman"/>
+                <w:sz w:val="22"/>
+                <w:szCs w:val="22"/>
+              </w:rPr>
+              <w:t>EstadoJuego</w:t>
+            </w:r>
+          </w:p>
+        </w:tc>
+        <w:tc>
+          <w:tcPr>
+            <w:tcW w:w="3150" w:type="dxa"/>
+            <w:tcBorders>
+              <w:left w:val="single" w:sz="4" w:space="0" w:color="000000"/>
+              <w:bottom w:val="single" w:sz="4" w:space="0" w:color="000000"/>
+              <w:right w:val="single" w:sz="4" w:space="0" w:color="000000"/>
+            </w:tcBorders>
+          </w:tcPr>
+          <w:p>
+            <w:pPr>
+              <w:pStyle w:val="LOnormal"/>
+              <w:widowControl w:val="false"/>
+              <w:rPr>
+                <w:rFonts w:ascii="Times New Roman" w:hAnsi="Times New Roman" w:eastAsia="Times New Roman" w:cs="Times New Roman"/>
+                <w:sz w:val="22"/>
+                <w:szCs w:val="22"/>
+              </w:rPr>
+            </w:pPr>
+            <w:r>
+              <w:rPr>
+                <w:rFonts w:eastAsia="Times New Roman" w:cs="Times New Roman" w:ascii="Times New Roman" w:hAnsi="Times New Roman"/>
+                <w:sz w:val="22"/>
+                <w:szCs w:val="22"/>
+              </w:rPr>
+              <w:t>producción</w:t>
+            </w:r>
+          </w:p>
+        </w:tc>
+        <w:tc>
+          <w:tcPr>
+            <w:tcW w:w="1892" w:type="dxa"/>
+            <w:tcBorders>
+              <w:left w:val="single" w:sz="4" w:space="0" w:color="000000"/>
+              <w:bottom w:val="single" w:sz="4" w:space="0" w:color="000000"/>
+              <w:right w:val="single" w:sz="4" w:space="0" w:color="000000"/>
+            </w:tcBorders>
+          </w:tcPr>
+          <w:p>
+            <w:pPr>
+              <w:pStyle w:val="LOnormal"/>
+              <w:widowControl w:val="false"/>
+              <w:rPr>
+                <w:rFonts w:ascii="Times New Roman" w:hAnsi="Times New Roman" w:eastAsia="Times New Roman" w:cs="Times New Roman"/>
+                <w:sz w:val="22"/>
+                <w:szCs w:val="22"/>
+              </w:rPr>
+            </w:pPr>
+            <w:r>
+              <w:rPr>
+                <w:rFonts w:eastAsia="Times New Roman" w:cs="Times New Roman" w:ascii="Times New Roman" w:hAnsi="Times New Roman"/>
+                <w:sz w:val="22"/>
+                <w:szCs w:val="22"/>
+              </w:rPr>
+              <w:t>8</w:t>
+            </w:r>
+          </w:p>
+        </w:tc>
+      </w:tr>
+      <w:tr>
+        <w:trPr/>
+        <w:tc>
+          <w:tcPr>
+            <w:tcW w:w="3508" w:type="dxa"/>
+            <w:tcBorders>
+              <w:left w:val="single" w:sz="4" w:space="0" w:color="000000"/>
+              <w:bottom w:val="single" w:sz="4" w:space="0" w:color="000000"/>
+              <w:right w:val="single" w:sz="4" w:space="0" w:color="000000"/>
+            </w:tcBorders>
+          </w:tcPr>
+          <w:p>
+            <w:pPr>
+              <w:pStyle w:val="LOnormal"/>
+              <w:widowControl w:val="false"/>
+              <w:rPr>
+                <w:rFonts w:ascii="Times New Roman" w:hAnsi="Times New Roman" w:eastAsia="Times New Roman" w:cs="Times New Roman"/>
+                <w:sz w:val="22"/>
+                <w:szCs w:val="22"/>
+              </w:rPr>
+            </w:pPr>
+            <w:r>
+              <w:rPr>
+                <w:rFonts w:eastAsia="Times New Roman" w:cs="Times New Roman" w:ascii="Times New Roman" w:hAnsi="Times New Roman"/>
+                <w:sz w:val="22"/>
+                <w:szCs w:val="22"/>
+              </w:rPr>
+              <w:t>JuegoGeneral</w:t>
+            </w:r>
+          </w:p>
+        </w:tc>
+        <w:tc>
+          <w:tcPr>
+            <w:tcW w:w="3150" w:type="dxa"/>
+            <w:tcBorders>
+              <w:left w:val="single" w:sz="4" w:space="0" w:color="000000"/>
+              <w:bottom w:val="single" w:sz="4" w:space="0" w:color="000000"/>
+              <w:right w:val="single" w:sz="4" w:space="0" w:color="000000"/>
+            </w:tcBorders>
+          </w:tcPr>
+          <w:p>
+            <w:pPr>
+              <w:pStyle w:val="LOnormal"/>
+              <w:widowControl w:val="false"/>
+              <w:rPr>
+                <w:rFonts w:ascii="Times New Roman" w:hAnsi="Times New Roman" w:eastAsia="Times New Roman" w:cs="Times New Roman"/>
+                <w:sz w:val="22"/>
+                <w:szCs w:val="22"/>
+              </w:rPr>
+            </w:pPr>
+            <w:r>
+              <w:rPr>
+                <w:rFonts w:eastAsia="Times New Roman" w:cs="Times New Roman" w:ascii="Times New Roman" w:hAnsi="Times New Roman"/>
+                <w:sz w:val="22"/>
+                <w:szCs w:val="22"/>
+              </w:rPr>
+              <w:t>producción</w:t>
+            </w:r>
+          </w:p>
+        </w:tc>
+        <w:tc>
+          <w:tcPr>
+            <w:tcW w:w="1892" w:type="dxa"/>
+            <w:tcBorders>
+              <w:left w:val="single" w:sz="4" w:space="0" w:color="000000"/>
+              <w:bottom w:val="single" w:sz="4" w:space="0" w:color="000000"/>
+              <w:right w:val="single" w:sz="4" w:space="0" w:color="000000"/>
+            </w:tcBorders>
+          </w:tcPr>
+          <w:p>
+            <w:pPr>
+              <w:pStyle w:val="LOnormal"/>
+              <w:widowControl w:val="false"/>
+              <w:rPr>
+                <w:rFonts w:ascii="Times New Roman" w:hAnsi="Times New Roman" w:eastAsia="Times New Roman" w:cs="Times New Roman"/>
+                <w:sz w:val="22"/>
+                <w:szCs w:val="22"/>
+              </w:rPr>
+            </w:pPr>
+            <w:r>
+              <w:rPr>
+                <w:rFonts w:eastAsia="Times New Roman" w:cs="Times New Roman" w:ascii="Times New Roman" w:hAnsi="Times New Roman"/>
+                <w:sz w:val="22"/>
+                <w:szCs w:val="22"/>
+              </w:rPr>
+              <w:t>160</w:t>
+            </w:r>
+          </w:p>
+        </w:tc>
+      </w:tr>
+      <w:tr>
+        <w:trPr/>
+        <w:tc>
+          <w:tcPr>
+            <w:tcW w:w="3508" w:type="dxa"/>
+            <w:tcBorders>
+              <w:left w:val="single" w:sz="4" w:space="0" w:color="000000"/>
+              <w:bottom w:val="single" w:sz="4" w:space="0" w:color="000000"/>
+              <w:right w:val="single" w:sz="4" w:space="0" w:color="000000"/>
+            </w:tcBorders>
+          </w:tcPr>
+          <w:p>
+            <w:pPr>
+              <w:pStyle w:val="LOnormal"/>
+              <w:widowControl w:val="false"/>
+              <w:rPr>
+                <w:rFonts w:ascii="Times New Roman" w:hAnsi="Times New Roman" w:eastAsia="Times New Roman" w:cs="Times New Roman"/>
+                <w:sz w:val="22"/>
+                <w:szCs w:val="22"/>
+              </w:rPr>
+            </w:pPr>
+            <w:r>
+              <w:rPr>
+                <w:rFonts w:eastAsia="Times New Roman" w:cs="Times New Roman" w:ascii="Times New Roman" w:hAnsi="Times New Roman"/>
+                <w:sz w:val="22"/>
+                <w:szCs w:val="22"/>
+              </w:rPr>
+              <w:t>JuegoSimple</w:t>
+            </w:r>
+          </w:p>
+        </w:tc>
+        <w:tc>
+          <w:tcPr>
+            <w:tcW w:w="3150" w:type="dxa"/>
+            <w:tcBorders>
+              <w:left w:val="single" w:sz="4" w:space="0" w:color="000000"/>
+              <w:bottom w:val="single" w:sz="4" w:space="0" w:color="000000"/>
+              <w:right w:val="single" w:sz="4" w:space="0" w:color="000000"/>
+            </w:tcBorders>
+          </w:tcPr>
+          <w:p>
+            <w:pPr>
+              <w:pStyle w:val="LOnormal"/>
+              <w:widowControl w:val="false"/>
+              <w:rPr>
+                <w:rFonts w:ascii="Times New Roman" w:hAnsi="Times New Roman" w:eastAsia="Times New Roman" w:cs="Times New Roman"/>
+                <w:sz w:val="22"/>
+                <w:szCs w:val="22"/>
+              </w:rPr>
+            </w:pPr>
+            <w:r>
+              <w:rPr>
+                <w:rFonts w:eastAsia="Times New Roman" w:cs="Times New Roman" w:ascii="Times New Roman" w:hAnsi="Times New Roman"/>
+                <w:sz w:val="22"/>
+                <w:szCs w:val="22"/>
+              </w:rPr>
+              <w:t>producción</w:t>
+            </w:r>
+          </w:p>
+        </w:tc>
+        <w:tc>
+          <w:tcPr>
+            <w:tcW w:w="1892" w:type="dxa"/>
+            <w:tcBorders>
+              <w:left w:val="single" w:sz="4" w:space="0" w:color="000000"/>
+              <w:bottom w:val="single" w:sz="4" w:space="0" w:color="000000"/>
+              <w:right w:val="single" w:sz="4" w:space="0" w:color="000000"/>
+            </w:tcBorders>
+          </w:tcPr>
+          <w:p>
+            <w:pPr>
+              <w:pStyle w:val="LOnormal"/>
+              <w:widowControl w:val="false"/>
+              <w:rPr>
+                <w:rFonts w:ascii="Times New Roman" w:hAnsi="Times New Roman" w:eastAsia="Times New Roman" w:cs="Times New Roman"/>
+                <w:sz w:val="22"/>
+                <w:szCs w:val="22"/>
+              </w:rPr>
+            </w:pPr>
+            <w:r>
+              <w:rPr>
+                <w:rFonts w:eastAsia="Times New Roman" w:cs="Times New Roman" w:ascii="Times New Roman" w:hAnsi="Times New Roman"/>
+                <w:sz w:val="22"/>
+                <w:szCs w:val="22"/>
+              </w:rPr>
+              <w:t>278</w:t>
+            </w:r>
+          </w:p>
+        </w:tc>
+      </w:tr>
+      <w:tr>
+        <w:trPr/>
+        <w:tc>
+          <w:tcPr>
+            <w:tcW w:w="3508" w:type="dxa"/>
+            <w:tcBorders>
+              <w:left w:val="single" w:sz="4" w:space="0" w:color="000000"/>
+              <w:bottom w:val="single" w:sz="4" w:space="0" w:color="000000"/>
+              <w:right w:val="single" w:sz="4" w:space="0" w:color="000000"/>
+            </w:tcBorders>
+          </w:tcPr>
+          <w:p>
+            <w:pPr>
+              <w:pStyle w:val="LOnormal"/>
+              <w:widowControl w:val="false"/>
+              <w:rPr>
+                <w:rFonts w:ascii="Times New Roman" w:hAnsi="Times New Roman" w:eastAsia="Times New Roman" w:cs="Times New Roman"/>
+                <w:sz w:val="22"/>
+                <w:szCs w:val="22"/>
+              </w:rPr>
+            </w:pPr>
+            <w:r>
+              <w:rPr>
+                <w:rFonts w:eastAsia="Times New Roman" w:cs="Times New Roman" w:ascii="Times New Roman" w:hAnsi="Times New Roman"/>
+                <w:sz w:val="22"/>
+                <w:szCs w:val="22"/>
+              </w:rPr>
+              <w:t>LineaSos</w:t>
+            </w:r>
+          </w:p>
+        </w:tc>
+        <w:tc>
+          <w:tcPr>
+            <w:tcW w:w="3150" w:type="dxa"/>
+            <w:tcBorders>
+              <w:left w:val="single" w:sz="4" w:space="0" w:color="000000"/>
+              <w:bottom w:val="single" w:sz="4" w:space="0" w:color="000000"/>
+              <w:right w:val="single" w:sz="4" w:space="0" w:color="000000"/>
+            </w:tcBorders>
+          </w:tcPr>
+          <w:p>
+            <w:pPr>
+              <w:pStyle w:val="LOnormal"/>
+              <w:widowControl w:val="false"/>
+              <w:rPr>
+                <w:rFonts w:ascii="Times New Roman" w:hAnsi="Times New Roman" w:eastAsia="Times New Roman" w:cs="Times New Roman"/>
+                <w:sz w:val="22"/>
+                <w:szCs w:val="22"/>
+              </w:rPr>
+            </w:pPr>
+            <w:r>
+              <w:rPr>
+                <w:rFonts w:eastAsia="Times New Roman" w:cs="Times New Roman" w:ascii="Times New Roman" w:hAnsi="Times New Roman"/>
+                <w:sz w:val="22"/>
+                <w:szCs w:val="22"/>
+              </w:rPr>
+              <w:t>producción</w:t>
+            </w:r>
+          </w:p>
+        </w:tc>
+        <w:tc>
+          <w:tcPr>
+            <w:tcW w:w="1892" w:type="dxa"/>
+            <w:tcBorders>
+              <w:left w:val="single" w:sz="4" w:space="0" w:color="000000"/>
+              <w:bottom w:val="single" w:sz="4" w:space="0" w:color="000000"/>
+              <w:right w:val="single" w:sz="4" w:space="0" w:color="000000"/>
+            </w:tcBorders>
+          </w:tcPr>
+          <w:p>
+            <w:pPr>
+              <w:pStyle w:val="LOnormal"/>
+              <w:widowControl w:val="false"/>
+              <w:rPr>
+                <w:rFonts w:ascii="Times New Roman" w:hAnsi="Times New Roman" w:eastAsia="Times New Roman" w:cs="Times New Roman"/>
+                <w:sz w:val="22"/>
+                <w:szCs w:val="22"/>
+              </w:rPr>
+            </w:pPr>
+            <w:r>
+              <w:rPr>
+                <w:rFonts w:eastAsia="Times New Roman" w:cs="Times New Roman" w:ascii="Times New Roman" w:hAnsi="Times New Roman"/>
+                <w:sz w:val="22"/>
+                <w:szCs w:val="22"/>
+              </w:rPr>
+              <w:t>44</w:t>
+            </w:r>
+          </w:p>
+        </w:tc>
+      </w:tr>
+      <w:tr>
+        <w:trPr/>
+        <w:tc>
+          <w:tcPr>
+            <w:tcW w:w="3508" w:type="dxa"/>
+            <w:tcBorders>
+              <w:left w:val="single" w:sz="4" w:space="0" w:color="000000"/>
+              <w:bottom w:val="single" w:sz="4" w:space="0" w:color="000000"/>
+              <w:right w:val="single" w:sz="4" w:space="0" w:color="000000"/>
+            </w:tcBorders>
+          </w:tcPr>
+          <w:p>
+            <w:pPr>
+              <w:pStyle w:val="LOnormal"/>
+              <w:widowControl w:val="false"/>
+              <w:rPr>
+                <w:rFonts w:ascii="Times New Roman" w:hAnsi="Times New Roman" w:eastAsia="Times New Roman" w:cs="Times New Roman"/>
+                <w:sz w:val="22"/>
+                <w:szCs w:val="22"/>
+              </w:rPr>
+            </w:pPr>
+            <w:r>
+              <w:rPr>
+                <w:rFonts w:eastAsia="Times New Roman" w:cs="Times New Roman" w:ascii="Times New Roman" w:hAnsi="Times New Roman"/>
+                <w:sz w:val="22"/>
+                <w:szCs w:val="22"/>
+              </w:rPr>
+              <w:t>SosGui</w:t>
+            </w:r>
+          </w:p>
+        </w:tc>
+        <w:tc>
+          <w:tcPr>
+            <w:tcW w:w="3150" w:type="dxa"/>
+            <w:tcBorders>
+              <w:left w:val="single" w:sz="4" w:space="0" w:color="000000"/>
+              <w:bottom w:val="single" w:sz="4" w:space="0" w:color="000000"/>
+              <w:right w:val="single" w:sz="4" w:space="0" w:color="000000"/>
+            </w:tcBorders>
+          </w:tcPr>
+          <w:p>
+            <w:pPr>
+              <w:pStyle w:val="LOnormal"/>
+              <w:widowControl w:val="false"/>
+              <w:rPr>
+                <w:rFonts w:ascii="Times New Roman" w:hAnsi="Times New Roman" w:eastAsia="Times New Roman" w:cs="Times New Roman"/>
+                <w:sz w:val="22"/>
+                <w:szCs w:val="22"/>
+              </w:rPr>
+            </w:pPr>
+            <w:r>
+              <w:rPr>
+                <w:rFonts w:eastAsia="Times New Roman" w:cs="Times New Roman" w:ascii="Times New Roman" w:hAnsi="Times New Roman"/>
+                <w:sz w:val="22"/>
+                <w:szCs w:val="22"/>
+              </w:rPr>
+              <w:t>producción</w:t>
+            </w:r>
+          </w:p>
+        </w:tc>
+        <w:tc>
+          <w:tcPr>
+            <w:tcW w:w="1892" w:type="dxa"/>
+            <w:tcBorders>
+              <w:left w:val="single" w:sz="4" w:space="0" w:color="000000"/>
+              <w:bottom w:val="single" w:sz="4" w:space="0" w:color="000000"/>
+              <w:right w:val="single" w:sz="4" w:space="0" w:color="000000"/>
+            </w:tcBorders>
+          </w:tcPr>
+          <w:p>
+            <w:pPr>
+              <w:pStyle w:val="LOnormal"/>
+              <w:widowControl w:val="false"/>
+              <w:rPr>
+                <w:rFonts w:ascii="Times New Roman" w:hAnsi="Times New Roman" w:eastAsia="Times New Roman" w:cs="Times New Roman"/>
+                <w:sz w:val="22"/>
+                <w:szCs w:val="22"/>
+              </w:rPr>
+            </w:pPr>
+            <w:r>
+              <w:rPr>
+                <w:rFonts w:eastAsia="Times New Roman" w:cs="Times New Roman" w:ascii="Times New Roman" w:hAnsi="Times New Roman"/>
+                <w:sz w:val="22"/>
+                <w:szCs w:val="22"/>
+              </w:rPr>
+              <w:t>636</w:t>
+            </w:r>
+          </w:p>
+        </w:tc>
+      </w:tr>
+      <w:tr>
+        <w:trPr/>
+        <w:tc>
+          <w:tcPr>
+            <w:tcW w:w="3508" w:type="dxa"/>
+            <w:tcBorders>
+              <w:left w:val="single" w:sz="4" w:space="0" w:color="000000"/>
+              <w:bottom w:val="single" w:sz="4" w:space="0" w:color="000000"/>
+              <w:right w:val="single" w:sz="4" w:space="0" w:color="000000"/>
+            </w:tcBorders>
+          </w:tcPr>
+          <w:p>
+            <w:pPr>
+              <w:pStyle w:val="LOnormal"/>
+              <w:widowControl w:val="false"/>
+              <w:rPr>
+                <w:rFonts w:ascii="Times New Roman" w:hAnsi="Times New Roman" w:eastAsia="Times New Roman" w:cs="Times New Roman"/>
+                <w:sz w:val="22"/>
+                <w:szCs w:val="22"/>
+              </w:rPr>
+            </w:pPr>
+            <w:r>
+              <w:rPr>
+                <w:rFonts w:eastAsia="Times New Roman" w:cs="Times New Roman" w:ascii="Times New Roman" w:hAnsi="Times New Roman"/>
+                <w:sz w:val="22"/>
+                <w:szCs w:val="22"/>
+              </w:rPr>
+              <w:t>TipoJugador</w:t>
+            </w:r>
+          </w:p>
+        </w:tc>
+        <w:tc>
+          <w:tcPr>
+            <w:tcW w:w="3150" w:type="dxa"/>
+            <w:tcBorders>
+              <w:left w:val="single" w:sz="4" w:space="0" w:color="000000"/>
+              <w:bottom w:val="single" w:sz="4" w:space="0" w:color="000000"/>
+              <w:right w:val="single" w:sz="4" w:space="0" w:color="000000"/>
+            </w:tcBorders>
+          </w:tcPr>
+          <w:p>
+            <w:pPr>
+              <w:pStyle w:val="LOnormal"/>
+              <w:widowControl w:val="false"/>
+              <w:rPr>
+                <w:rFonts w:ascii="Times New Roman" w:hAnsi="Times New Roman" w:eastAsia="Times New Roman" w:cs="Times New Roman"/>
+                <w:sz w:val="22"/>
+                <w:szCs w:val="22"/>
+              </w:rPr>
+            </w:pPr>
+            <w:r>
+              <w:rPr>
+                <w:rFonts w:eastAsia="Times New Roman" w:cs="Times New Roman" w:ascii="Times New Roman" w:hAnsi="Times New Roman"/>
+                <w:sz w:val="22"/>
+                <w:szCs w:val="22"/>
+              </w:rPr>
+              <w:t>producción</w:t>
+            </w:r>
+          </w:p>
+        </w:tc>
+        <w:tc>
+          <w:tcPr>
+            <w:tcW w:w="1892" w:type="dxa"/>
+            <w:tcBorders>
+              <w:left w:val="single" w:sz="4" w:space="0" w:color="000000"/>
+              <w:bottom w:val="single" w:sz="4" w:space="0" w:color="000000"/>
+              <w:right w:val="single" w:sz="4" w:space="0" w:color="000000"/>
+            </w:tcBorders>
+          </w:tcPr>
+          <w:p>
+            <w:pPr>
+              <w:pStyle w:val="LOnormal"/>
+              <w:widowControl w:val="false"/>
+              <w:rPr>
+                <w:rFonts w:ascii="Times New Roman" w:hAnsi="Times New Roman" w:eastAsia="Times New Roman" w:cs="Times New Roman"/>
+                <w:sz w:val="22"/>
+                <w:szCs w:val="22"/>
+              </w:rPr>
+            </w:pPr>
+            <w:r>
+              <w:rPr>
+                <w:rFonts w:eastAsia="Times New Roman" w:cs="Times New Roman" w:ascii="Times New Roman" w:hAnsi="Times New Roman"/>
+                <w:sz w:val="22"/>
+                <w:szCs w:val="22"/>
+              </w:rPr>
+              <w:t>3</w:t>
+            </w:r>
+          </w:p>
+        </w:tc>
+      </w:tr>
+      <w:tr>
+        <w:trPr/>
+        <w:tc>
+          <w:tcPr>
+            <w:tcW w:w="3508" w:type="dxa"/>
+            <w:tcBorders>
+              <w:left w:val="single" w:sz="4" w:space="0" w:color="000000"/>
+              <w:bottom w:val="single" w:sz="4" w:space="0" w:color="000000"/>
+              <w:right w:val="single" w:sz="4" w:space="0" w:color="000000"/>
+            </w:tcBorders>
+          </w:tcPr>
+          <w:p>
+            <w:pPr>
+              <w:pStyle w:val="LOnormal"/>
+              <w:widowControl w:val="false"/>
+              <w:rPr>
+                <w:rFonts w:ascii="Times New Roman" w:hAnsi="Times New Roman" w:eastAsia="Times New Roman" w:cs="Times New Roman"/>
+                <w:sz w:val="22"/>
+                <w:szCs w:val="22"/>
+              </w:rPr>
+            </w:pPr>
+            <w:r>
+              <w:rPr>
+                <w:rFonts w:eastAsia="Times New Roman" w:cs="Times New Roman" w:ascii="Times New Roman" w:hAnsi="Times New Roman"/>
+                <w:sz w:val="22"/>
+                <w:szCs w:val="22"/>
+              </w:rPr>
+              <w:t>Turno</w:t>
+            </w:r>
+          </w:p>
+        </w:tc>
+        <w:tc>
+          <w:tcPr>
+            <w:tcW w:w="3150" w:type="dxa"/>
+            <w:tcBorders>
+              <w:left w:val="single" w:sz="4" w:space="0" w:color="000000"/>
+              <w:bottom w:val="single" w:sz="4" w:space="0" w:color="000000"/>
+              <w:right w:val="single" w:sz="4" w:space="0" w:color="000000"/>
+            </w:tcBorders>
+          </w:tcPr>
+          <w:p>
+            <w:pPr>
+              <w:pStyle w:val="LOnormal"/>
+              <w:widowControl w:val="false"/>
+              <w:rPr>
+                <w:rFonts w:ascii="Times New Roman" w:hAnsi="Times New Roman" w:eastAsia="Times New Roman" w:cs="Times New Roman"/>
+                <w:sz w:val="22"/>
+                <w:szCs w:val="22"/>
+              </w:rPr>
+            </w:pPr>
+            <w:r>
+              <w:rPr>
+                <w:rFonts w:eastAsia="Times New Roman" w:cs="Times New Roman" w:ascii="Times New Roman" w:hAnsi="Times New Roman"/>
+                <w:sz w:val="22"/>
+                <w:szCs w:val="22"/>
+              </w:rPr>
+              <w:t>producción</w:t>
+            </w:r>
+          </w:p>
+        </w:tc>
+        <w:tc>
+          <w:tcPr>
+            <w:tcW w:w="1892" w:type="dxa"/>
+            <w:tcBorders>
+              <w:left w:val="single" w:sz="4" w:space="0" w:color="000000"/>
+              <w:bottom w:val="single" w:sz="4" w:space="0" w:color="000000"/>
+              <w:right w:val="single" w:sz="4" w:space="0" w:color="000000"/>
+            </w:tcBorders>
+          </w:tcPr>
+          <w:p>
+            <w:pPr>
+              <w:pStyle w:val="LOnormal"/>
+              <w:widowControl w:val="false"/>
+              <w:rPr>
+                <w:rFonts w:ascii="Times New Roman" w:hAnsi="Times New Roman" w:eastAsia="Times New Roman" w:cs="Times New Roman"/>
+                <w:sz w:val="22"/>
+                <w:szCs w:val="22"/>
+              </w:rPr>
+            </w:pPr>
+            <w:r>
+              <w:rPr>
+                <w:rFonts w:eastAsia="Times New Roman" w:cs="Times New Roman" w:ascii="Times New Roman" w:hAnsi="Times New Roman"/>
+                <w:sz w:val="22"/>
+                <w:szCs w:val="22"/>
+              </w:rPr>
+              <w:t>5</w:t>
+            </w:r>
+          </w:p>
+        </w:tc>
+      </w:tr>
+      <w:tr>
+        <w:trPr/>
+        <w:tc>
+          <w:tcPr>
+            <w:tcW w:w="3508" w:type="dxa"/>
+            <w:tcBorders>
+              <w:left w:val="single" w:sz="4" w:space="0" w:color="000000"/>
+              <w:bottom w:val="single" w:sz="4" w:space="0" w:color="000000"/>
+              <w:right w:val="single" w:sz="4" w:space="0" w:color="000000"/>
+            </w:tcBorders>
+          </w:tcPr>
+          <w:p>
+            <w:pPr>
+              <w:pStyle w:val="LOnormal"/>
+              <w:widowControl w:val="false"/>
+              <w:rPr>
+                <w:rFonts w:ascii="Times New Roman" w:hAnsi="Times New Roman" w:eastAsia="Times New Roman" w:cs="Times New Roman"/>
+                <w:sz w:val="22"/>
+                <w:szCs w:val="22"/>
+              </w:rPr>
+            </w:pPr>
+            <w:r>
+              <w:rPr>
+                <w:rFonts w:eastAsia="Times New Roman" w:cs="Times New Roman" w:ascii="Times New Roman" w:hAnsi="Times New Roman"/>
+                <w:sz w:val="22"/>
+                <w:szCs w:val="22"/>
+              </w:rPr>
+              <w:t>TestAutoJuegoGeneral</w:t>
+            </w:r>
+          </w:p>
+        </w:tc>
+        <w:tc>
+          <w:tcPr>
+            <w:tcW w:w="3150" w:type="dxa"/>
+            <w:tcBorders>
+              <w:left w:val="single" w:sz="4" w:space="0" w:color="000000"/>
+              <w:bottom w:val="single" w:sz="4" w:space="0" w:color="000000"/>
+              <w:right w:val="single" w:sz="4" w:space="0" w:color="000000"/>
+            </w:tcBorders>
+          </w:tcPr>
+          <w:p>
+            <w:pPr>
+              <w:pStyle w:val="LOnormal"/>
+              <w:widowControl w:val="false"/>
+              <w:rPr>
+                <w:rFonts w:ascii="Times New Roman" w:hAnsi="Times New Roman" w:eastAsia="Times New Roman" w:cs="Times New Roman"/>
+                <w:sz w:val="22"/>
+                <w:szCs w:val="22"/>
+              </w:rPr>
+            </w:pPr>
+            <w:r>
+              <w:rPr>
+                <w:rFonts w:eastAsia="Times New Roman" w:cs="Times New Roman" w:ascii="Times New Roman" w:hAnsi="Times New Roman"/>
+                <w:sz w:val="22"/>
+                <w:szCs w:val="22"/>
+              </w:rPr>
+              <w:t>prueba</w:t>
+            </w:r>
+          </w:p>
+        </w:tc>
+        <w:tc>
+          <w:tcPr>
+            <w:tcW w:w="1892" w:type="dxa"/>
+            <w:tcBorders>
+              <w:left w:val="single" w:sz="4" w:space="0" w:color="000000"/>
+              <w:bottom w:val="single" w:sz="4" w:space="0" w:color="000000"/>
+              <w:right w:val="single" w:sz="4" w:space="0" w:color="000000"/>
+            </w:tcBorders>
+          </w:tcPr>
+          <w:p>
+            <w:pPr>
+              <w:pStyle w:val="LOnormal"/>
+              <w:widowControl w:val="false"/>
+              <w:rPr>
+                <w:rFonts w:ascii="Times New Roman" w:hAnsi="Times New Roman" w:eastAsia="Times New Roman" w:cs="Times New Roman"/>
+                <w:sz w:val="22"/>
+                <w:szCs w:val="22"/>
+              </w:rPr>
+            </w:pPr>
+            <w:r>
+              <w:rPr>
+                <w:rFonts w:eastAsia="Times New Roman" w:cs="Times New Roman" w:ascii="Times New Roman" w:hAnsi="Times New Roman"/>
+                <w:sz w:val="22"/>
+                <w:szCs w:val="22"/>
+              </w:rPr>
+              <w:t>58</w:t>
+            </w:r>
+          </w:p>
+        </w:tc>
+      </w:tr>
+      <w:tr>
+        <w:trPr/>
+        <w:tc>
+          <w:tcPr>
+            <w:tcW w:w="3508" w:type="dxa"/>
+            <w:tcBorders>
+              <w:left w:val="single" w:sz="4" w:space="0" w:color="000000"/>
+              <w:bottom w:val="single" w:sz="4" w:space="0" w:color="000000"/>
+              <w:right w:val="single" w:sz="4" w:space="0" w:color="000000"/>
+            </w:tcBorders>
+          </w:tcPr>
+          <w:p>
+            <w:pPr>
+              <w:pStyle w:val="LOnormal"/>
+              <w:widowControl w:val="false"/>
+              <w:rPr>
+                <w:rFonts w:ascii="Times New Roman" w:hAnsi="Times New Roman" w:eastAsia="Times New Roman" w:cs="Times New Roman"/>
+                <w:sz w:val="22"/>
+                <w:szCs w:val="22"/>
+              </w:rPr>
+            </w:pPr>
+            <w:r>
+              <w:rPr>
+                <w:rFonts w:eastAsia="Times New Roman" w:cs="Times New Roman" w:ascii="Times New Roman" w:hAnsi="Times New Roman"/>
+                <w:sz w:val="22"/>
+                <w:szCs w:val="22"/>
+              </w:rPr>
+              <w:t>TestAutoJuegoSimple</w:t>
+            </w:r>
+          </w:p>
+        </w:tc>
+        <w:tc>
+          <w:tcPr>
+            <w:tcW w:w="3150" w:type="dxa"/>
+            <w:tcBorders>
+              <w:left w:val="single" w:sz="4" w:space="0" w:color="000000"/>
+              <w:bottom w:val="single" w:sz="4" w:space="0" w:color="000000"/>
+              <w:right w:val="single" w:sz="4" w:space="0" w:color="000000"/>
+            </w:tcBorders>
+          </w:tcPr>
+          <w:p>
+            <w:pPr>
+              <w:pStyle w:val="LOnormal"/>
+              <w:widowControl w:val="false"/>
+              <w:rPr>
+                <w:rFonts w:ascii="Times New Roman" w:hAnsi="Times New Roman" w:eastAsia="Times New Roman" w:cs="Times New Roman"/>
+                <w:sz w:val="22"/>
+                <w:szCs w:val="22"/>
+              </w:rPr>
+            </w:pPr>
+            <w:r>
+              <w:rPr>
+                <w:rFonts w:eastAsia="Times New Roman" w:cs="Times New Roman" w:ascii="Times New Roman" w:hAnsi="Times New Roman"/>
+                <w:sz w:val="22"/>
+                <w:szCs w:val="22"/>
+              </w:rPr>
+              <w:t>prueba</w:t>
+            </w:r>
+          </w:p>
+        </w:tc>
+        <w:tc>
+          <w:tcPr>
+            <w:tcW w:w="1892" w:type="dxa"/>
+            <w:tcBorders>
+              <w:left w:val="single" w:sz="4" w:space="0" w:color="000000"/>
+              <w:bottom w:val="single" w:sz="4" w:space="0" w:color="000000"/>
+              <w:right w:val="single" w:sz="4" w:space="0" w:color="000000"/>
+            </w:tcBorders>
+          </w:tcPr>
+          <w:p>
+            <w:pPr>
+              <w:pStyle w:val="LOnormal"/>
+              <w:widowControl w:val="false"/>
+              <w:rPr>
+                <w:rFonts w:ascii="Times New Roman" w:hAnsi="Times New Roman" w:eastAsia="Times New Roman" w:cs="Times New Roman"/>
+                <w:sz w:val="22"/>
+                <w:szCs w:val="22"/>
+              </w:rPr>
+            </w:pPr>
+            <w:r>
+              <w:rPr>
+                <w:rFonts w:eastAsia="Times New Roman" w:cs="Times New Roman" w:ascii="Times New Roman" w:hAnsi="Times New Roman"/>
+                <w:sz w:val="22"/>
+                <w:szCs w:val="22"/>
+              </w:rPr>
+              <w:t>58</w:t>
+            </w:r>
+          </w:p>
+        </w:tc>
+      </w:tr>
+      <w:tr>
+        <w:trPr/>
+        <w:tc>
+          <w:tcPr>
+            <w:tcW w:w="3508" w:type="dxa"/>
+            <w:tcBorders>
+              <w:left w:val="single" w:sz="4" w:space="0" w:color="000000"/>
+              <w:bottom w:val="single" w:sz="4" w:space="0" w:color="000000"/>
+              <w:right w:val="single" w:sz="4" w:space="0" w:color="000000"/>
+            </w:tcBorders>
+          </w:tcPr>
+          <w:p>
+            <w:pPr>
+              <w:pStyle w:val="LOnormal"/>
+              <w:widowControl w:val="false"/>
+              <w:rPr>
+                <w:rFonts w:ascii="Times New Roman" w:hAnsi="Times New Roman" w:eastAsia="Times New Roman" w:cs="Times New Roman"/>
+                <w:sz w:val="22"/>
+                <w:szCs w:val="22"/>
+              </w:rPr>
+            </w:pPr>
+            <w:r>
+              <w:rPr>
+                <w:rFonts w:eastAsia="Times New Roman" w:cs="Times New Roman" w:ascii="Times New Roman" w:hAnsi="Times New Roman"/>
+                <w:sz w:val="22"/>
+                <w:szCs w:val="22"/>
+              </w:rPr>
+              <w:t>TestComienzaJuego</w:t>
+            </w:r>
+          </w:p>
+        </w:tc>
+        <w:tc>
+          <w:tcPr>
+            <w:tcW w:w="3150" w:type="dxa"/>
+            <w:tcBorders>
+              <w:left w:val="single" w:sz="4" w:space="0" w:color="000000"/>
+              <w:bottom w:val="single" w:sz="4" w:space="0" w:color="000000"/>
+              <w:right w:val="single" w:sz="4" w:space="0" w:color="000000"/>
+            </w:tcBorders>
+          </w:tcPr>
+          <w:p>
+            <w:pPr>
+              <w:pStyle w:val="LOnormal"/>
+              <w:widowControl w:val="false"/>
+              <w:rPr>
+                <w:rFonts w:ascii="Times New Roman" w:hAnsi="Times New Roman" w:eastAsia="Times New Roman" w:cs="Times New Roman"/>
+                <w:sz w:val="22"/>
+                <w:szCs w:val="22"/>
+              </w:rPr>
+            </w:pPr>
+            <w:r>
+              <w:rPr>
+                <w:rFonts w:eastAsia="Times New Roman" w:cs="Times New Roman" w:ascii="Times New Roman" w:hAnsi="Times New Roman"/>
+                <w:sz w:val="22"/>
+                <w:szCs w:val="22"/>
+              </w:rPr>
+              <w:t>prueba</w:t>
+            </w:r>
+          </w:p>
+        </w:tc>
+        <w:tc>
+          <w:tcPr>
+            <w:tcW w:w="1892" w:type="dxa"/>
+            <w:tcBorders>
+              <w:left w:val="single" w:sz="4" w:space="0" w:color="000000"/>
+              <w:bottom w:val="single" w:sz="4" w:space="0" w:color="000000"/>
+              <w:right w:val="single" w:sz="4" w:space="0" w:color="000000"/>
+            </w:tcBorders>
+          </w:tcPr>
+          <w:p>
+            <w:pPr>
+              <w:pStyle w:val="LOnormal"/>
+              <w:widowControl w:val="false"/>
+              <w:rPr>
+                <w:rFonts w:ascii="Times New Roman" w:hAnsi="Times New Roman" w:eastAsia="Times New Roman" w:cs="Times New Roman"/>
+                <w:sz w:val="22"/>
+                <w:szCs w:val="22"/>
+              </w:rPr>
+            </w:pPr>
+            <w:r>
+              <w:rPr>
+                <w:rFonts w:eastAsia="Times New Roman" w:cs="Times New Roman" w:ascii="Times New Roman" w:hAnsi="Times New Roman"/>
+                <w:sz w:val="22"/>
+                <w:szCs w:val="22"/>
+              </w:rPr>
+              <w:t>30</w:t>
+            </w:r>
+          </w:p>
+        </w:tc>
+      </w:tr>
+      <w:tr>
+        <w:trPr/>
+        <w:tc>
+          <w:tcPr>
+            <w:tcW w:w="3508" w:type="dxa"/>
+            <w:tcBorders>
+              <w:left w:val="single" w:sz="4" w:space="0" w:color="000000"/>
+              <w:bottom w:val="single" w:sz="4" w:space="0" w:color="000000"/>
+              <w:right w:val="single" w:sz="4" w:space="0" w:color="000000"/>
+            </w:tcBorders>
+          </w:tcPr>
+          <w:p>
+            <w:pPr>
+              <w:pStyle w:val="LOnormal"/>
+              <w:widowControl w:val="false"/>
+              <w:rPr>
+                <w:rFonts w:ascii="Times New Roman" w:hAnsi="Times New Roman" w:eastAsia="Times New Roman" w:cs="Times New Roman"/>
+                <w:sz w:val="22"/>
+                <w:szCs w:val="22"/>
+              </w:rPr>
+            </w:pPr>
+            <w:r>
+              <w:rPr>
+                <w:rFonts w:eastAsia="Times New Roman" w:cs="Times New Roman" w:ascii="Times New Roman" w:hAnsi="Times New Roman"/>
+                <w:sz w:val="22"/>
+                <w:szCs w:val="22"/>
+              </w:rPr>
+              <w:t>TestJuegoGeneral</w:t>
+            </w:r>
+          </w:p>
+        </w:tc>
+        <w:tc>
+          <w:tcPr>
+            <w:tcW w:w="3150" w:type="dxa"/>
+            <w:tcBorders>
+              <w:left w:val="single" w:sz="4" w:space="0" w:color="000000"/>
+              <w:bottom w:val="single" w:sz="4" w:space="0" w:color="000000"/>
+              <w:right w:val="single" w:sz="4" w:space="0" w:color="000000"/>
+            </w:tcBorders>
+          </w:tcPr>
+          <w:p>
+            <w:pPr>
+              <w:pStyle w:val="LOnormal"/>
+              <w:widowControl w:val="false"/>
+              <w:rPr>
+                <w:rFonts w:ascii="Times New Roman" w:hAnsi="Times New Roman" w:eastAsia="Times New Roman" w:cs="Times New Roman"/>
+                <w:sz w:val="22"/>
+                <w:szCs w:val="22"/>
+              </w:rPr>
+            </w:pPr>
+            <w:r>
+              <w:rPr>
+                <w:rFonts w:eastAsia="Times New Roman" w:cs="Times New Roman" w:ascii="Times New Roman" w:hAnsi="Times New Roman"/>
+                <w:sz w:val="22"/>
+                <w:szCs w:val="22"/>
+              </w:rPr>
+              <w:t>prueba</w:t>
+            </w:r>
+          </w:p>
+        </w:tc>
+        <w:tc>
+          <w:tcPr>
+            <w:tcW w:w="1892" w:type="dxa"/>
+            <w:tcBorders>
+              <w:left w:val="single" w:sz="4" w:space="0" w:color="000000"/>
+              <w:bottom w:val="single" w:sz="4" w:space="0" w:color="000000"/>
+              <w:right w:val="single" w:sz="4" w:space="0" w:color="000000"/>
+            </w:tcBorders>
+          </w:tcPr>
+          <w:p>
+            <w:pPr>
+              <w:pStyle w:val="LOnormal"/>
+              <w:widowControl w:val="false"/>
+              <w:rPr>
+                <w:rFonts w:ascii="Times New Roman" w:hAnsi="Times New Roman" w:eastAsia="Times New Roman" w:cs="Times New Roman"/>
+                <w:sz w:val="22"/>
+                <w:szCs w:val="22"/>
+              </w:rPr>
+            </w:pPr>
+            <w:r>
+              <w:rPr>
+                <w:rFonts w:eastAsia="Times New Roman" w:cs="Times New Roman" w:ascii="Times New Roman" w:hAnsi="Times New Roman"/>
+                <w:sz w:val="22"/>
+                <w:szCs w:val="22"/>
+              </w:rPr>
+              <w:t>94</w:t>
+            </w:r>
+          </w:p>
+        </w:tc>
+      </w:tr>
+      <w:tr>
+        <w:trPr/>
+        <w:tc>
+          <w:tcPr>
+            <w:tcW w:w="3508" w:type="dxa"/>
+            <w:tcBorders>
+              <w:left w:val="single" w:sz="4" w:space="0" w:color="000000"/>
+              <w:bottom w:val="single" w:sz="4" w:space="0" w:color="000000"/>
+              <w:right w:val="single" w:sz="4" w:space="0" w:color="000000"/>
+            </w:tcBorders>
+          </w:tcPr>
+          <w:p>
+            <w:pPr>
+              <w:pStyle w:val="LOnormal"/>
+              <w:widowControl w:val="false"/>
+              <w:rPr>
+                <w:rFonts w:ascii="Times New Roman" w:hAnsi="Times New Roman" w:eastAsia="Times New Roman" w:cs="Times New Roman"/>
+                <w:sz w:val="22"/>
+                <w:szCs w:val="22"/>
+              </w:rPr>
+            </w:pPr>
+            <w:r>
+              <w:rPr>
+                <w:rFonts w:eastAsia="Times New Roman" w:cs="Times New Roman" w:ascii="Times New Roman" w:hAnsi="Times New Roman"/>
+                <w:sz w:val="22"/>
+                <w:szCs w:val="22"/>
+              </w:rPr>
+              <w:t>TestJuegoSimple</w:t>
+            </w:r>
+          </w:p>
+        </w:tc>
+        <w:tc>
+          <w:tcPr>
+            <w:tcW w:w="3150" w:type="dxa"/>
+            <w:tcBorders>
+              <w:left w:val="single" w:sz="4" w:space="0" w:color="000000"/>
+              <w:bottom w:val="single" w:sz="4" w:space="0" w:color="000000"/>
+              <w:right w:val="single" w:sz="4" w:space="0" w:color="000000"/>
+            </w:tcBorders>
+          </w:tcPr>
+          <w:p>
+            <w:pPr>
+              <w:pStyle w:val="LOnormal"/>
+              <w:widowControl w:val="false"/>
+              <w:rPr>
+                <w:rFonts w:ascii="Times New Roman" w:hAnsi="Times New Roman" w:eastAsia="Times New Roman" w:cs="Times New Roman"/>
+                <w:sz w:val="22"/>
+                <w:szCs w:val="22"/>
+              </w:rPr>
+            </w:pPr>
+            <w:r>
+              <w:rPr>
+                <w:rFonts w:eastAsia="Times New Roman" w:cs="Times New Roman" w:ascii="Times New Roman" w:hAnsi="Times New Roman"/>
+                <w:sz w:val="22"/>
+                <w:szCs w:val="22"/>
+              </w:rPr>
+              <w:t>prueba</w:t>
+            </w:r>
+          </w:p>
+        </w:tc>
+        <w:tc>
+          <w:tcPr>
+            <w:tcW w:w="1892" w:type="dxa"/>
+            <w:tcBorders>
+              <w:left w:val="single" w:sz="4" w:space="0" w:color="000000"/>
+              <w:bottom w:val="single" w:sz="4" w:space="0" w:color="000000"/>
+              <w:right w:val="single" w:sz="4" w:space="0" w:color="000000"/>
+            </w:tcBorders>
+          </w:tcPr>
+          <w:p>
+            <w:pPr>
+              <w:pStyle w:val="LOnormal"/>
+              <w:widowControl w:val="false"/>
+              <w:rPr>
+                <w:rFonts w:ascii="Times New Roman" w:hAnsi="Times New Roman" w:eastAsia="Times New Roman" w:cs="Times New Roman"/>
+                <w:sz w:val="22"/>
+                <w:szCs w:val="22"/>
+              </w:rPr>
+            </w:pPr>
+            <w:r>
+              <w:rPr>
+                <w:rFonts w:eastAsia="Times New Roman" w:cs="Times New Roman" w:ascii="Times New Roman" w:hAnsi="Times New Roman"/>
+                <w:sz w:val="22"/>
+                <w:szCs w:val="22"/>
+              </w:rPr>
+              <w:t>73</w:t>
+            </w:r>
+          </w:p>
+        </w:tc>
+      </w:tr>
+      <w:tr>
+        <w:trPr/>
+        <w:tc>
+          <w:tcPr>
+            <w:tcW w:w="3508" w:type="dxa"/>
+            <w:tcBorders>
+              <w:left w:val="single" w:sz="4" w:space="0" w:color="000000"/>
+              <w:bottom w:val="single" w:sz="4" w:space="0" w:color="000000"/>
+              <w:right w:val="single" w:sz="4" w:space="0" w:color="000000"/>
+            </w:tcBorders>
+          </w:tcPr>
+          <w:p>
+            <w:pPr>
+              <w:pStyle w:val="LOnormal"/>
+              <w:widowControl w:val="false"/>
+              <w:rPr>
+                <w:rFonts w:ascii="Times New Roman" w:hAnsi="Times New Roman" w:eastAsia="Times New Roman" w:cs="Times New Roman"/>
+                <w:sz w:val="22"/>
+                <w:szCs w:val="22"/>
+              </w:rPr>
+            </w:pPr>
+            <w:r>
+              <w:rPr>
+                <w:rFonts w:eastAsia="Times New Roman" w:cs="Times New Roman" w:ascii="Times New Roman" w:hAnsi="Times New Roman"/>
+                <w:sz w:val="22"/>
+                <w:szCs w:val="22"/>
+              </w:rPr>
+              <w:t>TestModoJuego</w:t>
+            </w:r>
+          </w:p>
+        </w:tc>
+        <w:tc>
+          <w:tcPr>
+            <w:tcW w:w="3150" w:type="dxa"/>
+            <w:tcBorders>
+              <w:left w:val="single" w:sz="4" w:space="0" w:color="000000"/>
+              <w:bottom w:val="single" w:sz="4" w:space="0" w:color="000000"/>
+              <w:right w:val="single" w:sz="4" w:space="0" w:color="000000"/>
+            </w:tcBorders>
+          </w:tcPr>
+          <w:p>
+            <w:pPr>
+              <w:pStyle w:val="LOnormal"/>
+              <w:widowControl w:val="false"/>
+              <w:rPr>
+                <w:rFonts w:ascii="Times New Roman" w:hAnsi="Times New Roman" w:eastAsia="Times New Roman" w:cs="Times New Roman"/>
+                <w:sz w:val="22"/>
+                <w:szCs w:val="22"/>
+              </w:rPr>
+            </w:pPr>
+            <w:r>
+              <w:rPr>
+                <w:rFonts w:eastAsia="Times New Roman" w:cs="Times New Roman" w:ascii="Times New Roman" w:hAnsi="Times New Roman"/>
+                <w:sz w:val="22"/>
+                <w:szCs w:val="22"/>
+              </w:rPr>
+              <w:t>prueba</w:t>
+            </w:r>
+          </w:p>
+        </w:tc>
+        <w:tc>
+          <w:tcPr>
+            <w:tcW w:w="1892" w:type="dxa"/>
+            <w:tcBorders>
+              <w:left w:val="single" w:sz="4" w:space="0" w:color="000000"/>
+              <w:bottom w:val="single" w:sz="4" w:space="0" w:color="000000"/>
+              <w:right w:val="single" w:sz="4" w:space="0" w:color="000000"/>
+            </w:tcBorders>
+          </w:tcPr>
+          <w:p>
+            <w:pPr>
+              <w:pStyle w:val="LOnormal"/>
+              <w:widowControl w:val="false"/>
+              <w:rPr>
+                <w:rFonts w:ascii="Times New Roman" w:hAnsi="Times New Roman" w:eastAsia="Times New Roman" w:cs="Times New Roman"/>
+                <w:sz w:val="22"/>
+                <w:szCs w:val="22"/>
+              </w:rPr>
+            </w:pPr>
+            <w:r>
+              <w:rPr>
+                <w:rFonts w:eastAsia="Times New Roman" w:cs="Times New Roman" w:ascii="Times New Roman" w:hAnsi="Times New Roman"/>
+                <w:sz w:val="22"/>
+                <w:szCs w:val="22"/>
+              </w:rPr>
+              <w:t>26</w:t>
+            </w:r>
+          </w:p>
+        </w:tc>
+      </w:tr>
+      <w:tr>
+        <w:trPr/>
+        <w:tc>
+          <w:tcPr>
+            <w:tcW w:w="3508" w:type="dxa"/>
+            <w:tcBorders>
+              <w:left w:val="single" w:sz="4" w:space="0" w:color="000000"/>
+              <w:bottom w:val="single" w:sz="4" w:space="0" w:color="000000"/>
+              <w:right w:val="single" w:sz="4" w:space="0" w:color="000000"/>
+            </w:tcBorders>
+          </w:tcPr>
+          <w:p>
+            <w:pPr>
+              <w:pStyle w:val="LOnormal"/>
+              <w:widowControl w:val="false"/>
+              <w:rPr>
+                <w:rFonts w:ascii="Times New Roman" w:hAnsi="Times New Roman" w:eastAsia="Times New Roman" w:cs="Times New Roman"/>
+                <w:sz w:val="22"/>
+                <w:szCs w:val="22"/>
+              </w:rPr>
+            </w:pPr>
+            <w:r>
+              <w:rPr>
+                <w:rFonts w:eastAsia="Times New Roman" w:cs="Times New Roman" w:ascii="Times New Roman" w:hAnsi="Times New Roman"/>
+                <w:sz w:val="22"/>
+                <w:szCs w:val="22"/>
+              </w:rPr>
+              <w:t>TestSeleccionaTamanio</w:t>
+            </w:r>
+          </w:p>
+        </w:tc>
+        <w:tc>
+          <w:tcPr>
+            <w:tcW w:w="3150" w:type="dxa"/>
+            <w:tcBorders>
+              <w:left w:val="single" w:sz="4" w:space="0" w:color="000000"/>
+              <w:bottom w:val="single" w:sz="4" w:space="0" w:color="000000"/>
+              <w:right w:val="single" w:sz="4" w:space="0" w:color="000000"/>
+            </w:tcBorders>
+          </w:tcPr>
+          <w:p>
+            <w:pPr>
+              <w:pStyle w:val="LOnormal"/>
+              <w:widowControl w:val="false"/>
+              <w:rPr>
+                <w:rFonts w:ascii="Times New Roman" w:hAnsi="Times New Roman" w:eastAsia="Times New Roman" w:cs="Times New Roman"/>
+                <w:sz w:val="22"/>
+                <w:szCs w:val="22"/>
+              </w:rPr>
+            </w:pPr>
+            <w:r>
+              <w:rPr>
+                <w:rFonts w:eastAsia="Times New Roman" w:cs="Times New Roman" w:ascii="Times New Roman" w:hAnsi="Times New Roman"/>
+                <w:sz w:val="22"/>
+                <w:szCs w:val="22"/>
+              </w:rPr>
+              <w:t>prueba</w:t>
+            </w:r>
+          </w:p>
+        </w:tc>
+        <w:tc>
+          <w:tcPr>
+            <w:tcW w:w="1892" w:type="dxa"/>
+            <w:tcBorders>
+              <w:left w:val="single" w:sz="4" w:space="0" w:color="000000"/>
+              <w:bottom w:val="single" w:sz="4" w:space="0" w:color="000000"/>
+              <w:right w:val="single" w:sz="4" w:space="0" w:color="000000"/>
+            </w:tcBorders>
+          </w:tcPr>
+          <w:p>
+            <w:pPr>
+              <w:pStyle w:val="LOnormal"/>
+              <w:widowControl w:val="false"/>
+              <w:rPr>
+                <w:rFonts w:ascii="Times New Roman" w:hAnsi="Times New Roman" w:eastAsia="Times New Roman" w:cs="Times New Roman"/>
+                <w:sz w:val="22"/>
+                <w:szCs w:val="22"/>
+              </w:rPr>
+            </w:pPr>
+            <w:r>
+              <w:rPr>
+                <w:rFonts w:eastAsia="Times New Roman" w:cs="Times New Roman" w:ascii="Times New Roman" w:hAnsi="Times New Roman"/>
+                <w:sz w:val="22"/>
+                <w:szCs w:val="22"/>
+              </w:rPr>
+              <w:t>31</w:t>
+            </w:r>
+          </w:p>
+        </w:tc>
+      </w:tr>
+      <w:tr>
+        <w:trPr/>
+        <w:tc>
+          <w:tcPr>
+            <w:tcW w:w="3508" w:type="dxa"/>
+            <w:tcBorders>
+              <w:left w:val="single" w:sz="4" w:space="0" w:color="000000"/>
+              <w:bottom w:val="single" w:sz="4" w:space="0" w:color="000000"/>
+              <w:right w:val="single" w:sz="4" w:space="0" w:color="000000"/>
+            </w:tcBorders>
+          </w:tcPr>
+          <w:p>
+            <w:pPr>
+              <w:pStyle w:val="LOnormal"/>
+              <w:widowControl w:val="false"/>
+              <w:rPr>
+                <w:rFonts w:ascii="Times New Roman" w:hAnsi="Times New Roman" w:eastAsia="Times New Roman" w:cs="Times New Roman"/>
+                <w:sz w:val="22"/>
+                <w:szCs w:val="22"/>
+              </w:rPr>
+            </w:pPr>
+            <w:r>
+              <w:rPr>
+                <w:rFonts w:eastAsia="Times New Roman" w:cs="Times New Roman" w:ascii="Times New Roman" w:hAnsi="Times New Roman"/>
+                <w:sz w:val="22"/>
+                <w:szCs w:val="22"/>
+              </w:rPr>
+              <w:t>TestTipoJugador</w:t>
+            </w:r>
+          </w:p>
+        </w:tc>
+        <w:tc>
+          <w:tcPr>
+            <w:tcW w:w="3150" w:type="dxa"/>
+            <w:tcBorders>
+              <w:left w:val="single" w:sz="4" w:space="0" w:color="000000"/>
+              <w:bottom w:val="single" w:sz="4" w:space="0" w:color="000000"/>
+              <w:right w:val="single" w:sz="4" w:space="0" w:color="000000"/>
+            </w:tcBorders>
+          </w:tcPr>
+          <w:p>
+            <w:pPr>
+              <w:pStyle w:val="LOnormal"/>
+              <w:widowControl w:val="false"/>
+              <w:rPr>
+                <w:rFonts w:ascii="Times New Roman" w:hAnsi="Times New Roman" w:eastAsia="Times New Roman" w:cs="Times New Roman"/>
+                <w:sz w:val="22"/>
+                <w:szCs w:val="22"/>
+              </w:rPr>
+            </w:pPr>
+            <w:r>
+              <w:rPr>
+                <w:rFonts w:eastAsia="Times New Roman" w:cs="Times New Roman" w:ascii="Times New Roman" w:hAnsi="Times New Roman"/>
+                <w:sz w:val="22"/>
+                <w:szCs w:val="22"/>
+              </w:rPr>
+              <w:t>prueba</w:t>
+            </w:r>
+          </w:p>
+        </w:tc>
+        <w:tc>
+          <w:tcPr>
+            <w:tcW w:w="1892" w:type="dxa"/>
+            <w:tcBorders>
+              <w:left w:val="single" w:sz="4" w:space="0" w:color="000000"/>
+              <w:bottom w:val="single" w:sz="4" w:space="0" w:color="000000"/>
+              <w:right w:val="single" w:sz="4" w:space="0" w:color="000000"/>
+            </w:tcBorders>
+          </w:tcPr>
+          <w:p>
+            <w:pPr>
+              <w:pStyle w:val="LOnormal"/>
+              <w:widowControl w:val="false"/>
+              <w:rPr>
+                <w:rFonts w:ascii="Times New Roman" w:hAnsi="Times New Roman" w:eastAsia="Times New Roman" w:cs="Times New Roman"/>
+                <w:sz w:val="22"/>
+                <w:szCs w:val="22"/>
+              </w:rPr>
+            </w:pPr>
+            <w:r>
+              <w:rPr>
+                <w:rFonts w:eastAsia="Times New Roman" w:cs="Times New Roman" w:ascii="Times New Roman" w:hAnsi="Times New Roman"/>
+                <w:sz w:val="22"/>
+                <w:szCs w:val="22"/>
+              </w:rPr>
+              <w:t>82</w:t>
+            </w:r>
+          </w:p>
+        </w:tc>
+      </w:tr>
+      <w:tr>
+        <w:trPr/>
+        <w:tc>
+          <w:tcPr>
             <w:tcW w:w="6658" w:type="dxa"/>
             <w:gridSpan w:val="2"/>
             <w:tcBorders>
@@ -6136,6 +7688,7 @@
                 <w:sz w:val="22"/>
                 <w:szCs w:val="22"/>
               </w:rPr>
+              <w:t>1889</w:t>
             </w:r>
           </w:p>
         </w:tc>
@@ -6375,7 +7928,7 @@
         <w:tblStyle w:val="Table5"/>
         <w:tblW w:w="10255" w:type="dxa"/>
         <w:jc w:val="left"/>
-        <w:tblInd w:w="0" w:type="dxa"/>
+        <w:tblInd w:w="113" w:type="dxa"/>
         <w:tblLayout w:type="fixed"/>
         <w:tblCellMar>
           <w:top w:w="0" w:type="dxa"/>
@@ -6599,6 +8152,7 @@
         <w:tc>
           <w:tcPr>
             <w:tcW w:w="1541" w:type="dxa"/>
+            <w:vMerge w:val="restart"/>
             <w:tcBorders>
               <w:top w:val="single" w:sz="4" w:space="0" w:color="000000"/>
               <w:left w:val="single" w:sz="4" w:space="0" w:color="000000"/>
@@ -6612,17 +8166,25 @@
               <w:widowControl w:val="false"/>
               <w:rPr>
                 <w:rFonts w:ascii="Times New Roman" w:hAnsi="Times New Roman" w:eastAsia="Times New Roman" w:cs="Times New Roman"/>
-                <w:sz w:val="20"/>
-                <w:szCs w:val="20"/>
-              </w:rPr>
-            </w:pPr>
-            <w:r>
-              <w:rPr>
-                <w:rFonts w:eastAsia="Times New Roman" w:cs="Times New Roman" w:ascii="Times New Roman" w:hAnsi="Times New Roman"/>
-                <w:sz w:val="20"/>
-                <w:szCs w:val="20"/>
-              </w:rPr>
-              <w:t>8</w:t>
+                <w:sz w:val="21"/>
+                <w:szCs w:val="21"/>
+              </w:rPr>
+            </w:pPr>
+            <w:r>
+              <w:rPr>
+                <w:rFonts w:eastAsia="Times New Roman" w:cs="Times New Roman" w:ascii="Times New Roman" w:hAnsi="Times New Roman"/>
+                <w:sz w:val="20"/>
+                <w:szCs w:val="20"/>
+              </w:rPr>
+              <w:t xml:space="preserve">8. </w:t>
+            </w:r>
+            <w:r>
+              <w:rPr>
+                <w:rFonts w:eastAsia="Times New Roman" w:cs="Times New Roman" w:ascii="Times New Roman" w:hAnsi="Times New Roman"/>
+                <w:sz w:val="20"/>
+                <w:szCs w:val="20"/>
+              </w:rPr>
+              <w:t xml:space="preserve">Elegir el tipo de jugador </w:t>
             </w:r>
           </w:p>
         </w:tc>
@@ -6682,6 +8244,7 @@
                 <w:sz w:val="20"/>
                 <w:szCs w:val="20"/>
               </w:rPr>
+              <w:t>AutoJuegoSimple</w:t>
             </w:r>
           </w:p>
         </w:tc>
@@ -6711,6 +8274,7 @@
                 <w:sz w:val="20"/>
                 <w:szCs w:val="20"/>
               </w:rPr>
+              <w:t>AutoJuegoSimple</w:t>
             </w:r>
           </w:p>
         </w:tc>
@@ -6740,6 +8304,7 @@
                 <w:sz w:val="20"/>
                 <w:szCs w:val="20"/>
               </w:rPr>
+              <w:t>Si</w:t>
             </w:r>
           </w:p>
         </w:tc>
@@ -6769,6 +8334,7 @@
                 <w:sz w:val="20"/>
                 <w:szCs w:val="20"/>
               </w:rPr>
+              <w:t>-</w:t>
             </w:r>
           </w:p>
         </w:tc>
@@ -6778,6 +8344,7 @@
         <w:tc>
           <w:tcPr>
             <w:tcW w:w="1541" w:type="dxa"/>
+            <w:vMerge w:val="continue"/>
             <w:tcBorders>
               <w:top w:val="single" w:sz="4" w:space="0" w:color="000000"/>
               <w:left w:val="single" w:sz="4" w:space="0" w:color="000000"/>
@@ -6860,6 +8427,7 @@
                 <w:sz w:val="20"/>
                 <w:szCs w:val="20"/>
               </w:rPr>
+              <w:t>AutoJuegoGeneral</w:t>
             </w:r>
           </w:p>
         </w:tc>
@@ -6889,6 +8457,7 @@
                 <w:sz w:val="20"/>
                 <w:szCs w:val="20"/>
               </w:rPr>
+              <w:t>AutoJuegoGeneral</w:t>
             </w:r>
           </w:p>
         </w:tc>
@@ -6918,6 +8487,7 @@
                 <w:sz w:val="20"/>
                 <w:szCs w:val="20"/>
               </w:rPr>
+              <w:t>Si</w:t>
             </w:r>
           </w:p>
         </w:tc>
@@ -6947,6 +8517,7 @@
                 <w:sz w:val="20"/>
                 <w:szCs w:val="20"/>
               </w:rPr>
+              <w:t>-</w:t>
             </w:r>
           </w:p>
         </w:tc>
@@ -6956,6 +8527,7 @@
         <w:tc>
           <w:tcPr>
             <w:tcW w:w="1541" w:type="dxa"/>
+            <w:vMerge w:val="restart"/>
             <w:tcBorders>
               <w:top w:val="single" w:sz="4" w:space="0" w:color="000000"/>
               <w:left w:val="single" w:sz="4" w:space="0" w:color="000000"/>
@@ -6969,16 +8541,25 @@
               <w:widowControl w:val="false"/>
               <w:rPr>
                 <w:rFonts w:ascii="Times New Roman" w:hAnsi="Times New Roman" w:eastAsia="Times New Roman" w:cs="Times New Roman"/>
-                <w:sz w:val="20"/>
-                <w:szCs w:val="20"/>
-              </w:rPr>
-            </w:pPr>
-            <w:r>
-              <w:rPr>
-                <w:rFonts w:eastAsia="Times New Roman" w:cs="Times New Roman" w:ascii="Times New Roman" w:hAnsi="Times New Roman"/>
-                <w:sz w:val="20"/>
-                <w:szCs w:val="20"/>
-              </w:rPr>
+                <w:sz w:val="21"/>
+                <w:szCs w:val="21"/>
+              </w:rPr>
+            </w:pPr>
+            <w:r>
+              <w:rPr>
+                <w:rFonts w:eastAsia="Times New Roman" w:cs="Times New Roman" w:ascii="Times New Roman" w:hAnsi="Times New Roman"/>
+                <w:sz w:val="21"/>
+                <w:szCs w:val="21"/>
+              </w:rPr>
+              <w:t xml:space="preserve">9. </w:t>
+            </w:r>
+            <w:r>
+              <w:rPr>
+                <w:rFonts w:eastAsia="Times New Roman" w:cs="Times New Roman" w:ascii="Times New Roman" w:hAnsi="Times New Roman"/>
+                <w:sz w:val="21"/>
+                <w:szCs w:val="21"/>
+              </w:rPr>
+              <w:t>Hacer que el jugador computadora realice un movimiento</w:t>
             </w:r>
           </w:p>
         </w:tc>
@@ -7008,7 +8589,7 @@
                 <w:sz w:val="20"/>
                 <w:szCs w:val="20"/>
               </w:rPr>
-              <w:t>…</w:t>
+              <w:t>9.1</w:t>
             </w:r>
           </w:p>
         </w:tc>
@@ -7038,6 +8619,7 @@
                 <w:sz w:val="20"/>
                 <w:szCs w:val="20"/>
               </w:rPr>
+              <w:t>AutoJuegoSimple</w:t>
             </w:r>
           </w:p>
         </w:tc>
@@ -7067,6 +8649,7 @@
                 <w:sz w:val="20"/>
                 <w:szCs w:val="20"/>
               </w:rPr>
+              <w:t>realizarMovimiento</w:t>
             </w:r>
           </w:p>
         </w:tc>
@@ -7096,6 +8679,7 @@
                 <w:sz w:val="20"/>
                 <w:szCs w:val="20"/>
               </w:rPr>
+              <w:t>Si</w:t>
             </w:r>
           </w:p>
         </w:tc>
@@ -7125,6 +8709,1141 @@
                 <w:sz w:val="20"/>
                 <w:szCs w:val="20"/>
               </w:rPr>
+              <w:t>-</w:t>
+            </w:r>
+          </w:p>
+        </w:tc>
+      </w:tr>
+      <w:tr>
+        <w:trPr/>
+        <w:tc>
+          <w:tcPr>
+            <w:tcW w:w="1541" w:type="dxa"/>
+            <w:vMerge w:val="continue"/>
+            <w:tcBorders>
+              <w:top w:val="single" w:sz="4" w:space="0" w:color="000000"/>
+              <w:left w:val="single" w:sz="4" w:space="0" w:color="000000"/>
+              <w:bottom w:val="single" w:sz="4" w:space="0" w:color="000000"/>
+              <w:right w:val="single" w:sz="4" w:space="0" w:color="000000"/>
+            </w:tcBorders>
+          </w:tcPr>
+          <w:p>
+            <w:pPr>
+              <w:pStyle w:val="LOnormal"/>
+              <w:widowControl w:val="false"/>
+              <w:rPr>
+                <w:rFonts w:ascii="Times New Roman" w:hAnsi="Times New Roman" w:eastAsia="Times New Roman" w:cs="Times New Roman"/>
+                <w:sz w:val="20"/>
+                <w:szCs w:val="20"/>
+              </w:rPr>
+            </w:pPr>
+            <w:r>
+              <w:rPr>
+                <w:rFonts w:eastAsia="Times New Roman" w:cs="Times New Roman" w:ascii="Times New Roman" w:hAnsi="Times New Roman"/>
+                <w:sz w:val="20"/>
+                <w:szCs w:val="20"/>
+              </w:rPr>
+            </w:r>
+          </w:p>
+        </w:tc>
+        <w:tc>
+          <w:tcPr>
+            <w:tcW w:w="613" w:type="dxa"/>
+            <w:tcBorders>
+              <w:left w:val="single" w:sz="4" w:space="0" w:color="000000"/>
+              <w:bottom w:val="single" w:sz="4" w:space="0" w:color="000000"/>
+              <w:right w:val="single" w:sz="4" w:space="0" w:color="000000"/>
+            </w:tcBorders>
+          </w:tcPr>
+          <w:p>
+            <w:pPr>
+              <w:pStyle w:val="LOnormal"/>
+              <w:widowControl w:val="false"/>
+              <w:rPr>
+                <w:rFonts w:ascii="Times New Roman" w:hAnsi="Times New Roman" w:eastAsia="Times New Roman" w:cs="Times New Roman"/>
+                <w:sz w:val="20"/>
+                <w:szCs w:val="20"/>
+              </w:rPr>
+            </w:pPr>
+            <w:r>
+              <w:rPr>
+                <w:rFonts w:eastAsia="Times New Roman" w:cs="Times New Roman" w:ascii="Times New Roman" w:hAnsi="Times New Roman"/>
+                <w:sz w:val="20"/>
+                <w:szCs w:val="20"/>
+              </w:rPr>
+              <w:t>9.2</w:t>
+            </w:r>
+          </w:p>
+        </w:tc>
+        <w:tc>
+          <w:tcPr>
+            <w:tcW w:w="2340" w:type="dxa"/>
+            <w:tcBorders>
+              <w:left w:val="single" w:sz="4" w:space="0" w:color="000000"/>
+              <w:bottom w:val="single" w:sz="4" w:space="0" w:color="000000"/>
+              <w:right w:val="single" w:sz="4" w:space="0" w:color="000000"/>
+            </w:tcBorders>
+          </w:tcPr>
+          <w:p>
+            <w:pPr>
+              <w:pStyle w:val="LOnormal"/>
+              <w:widowControl w:val="false"/>
+              <w:rPr>
+                <w:rFonts w:ascii="Times New Roman" w:hAnsi="Times New Roman" w:eastAsia="Times New Roman" w:cs="Times New Roman"/>
+                <w:sz w:val="20"/>
+                <w:szCs w:val="20"/>
+              </w:rPr>
+            </w:pPr>
+            <w:r>
+              <w:rPr>
+                <w:rFonts w:eastAsia="Times New Roman" w:cs="Times New Roman" w:ascii="Times New Roman" w:hAnsi="Times New Roman"/>
+                <w:sz w:val="20"/>
+                <w:szCs w:val="20"/>
+              </w:rPr>
+              <w:t>AutoJuegoGeneral</w:t>
+            </w:r>
+          </w:p>
+        </w:tc>
+        <w:tc>
+          <w:tcPr>
+            <w:tcW w:w="2250" w:type="dxa"/>
+            <w:tcBorders>
+              <w:left w:val="single" w:sz="4" w:space="0" w:color="000000"/>
+              <w:bottom w:val="single" w:sz="4" w:space="0" w:color="000000"/>
+              <w:right w:val="single" w:sz="4" w:space="0" w:color="000000"/>
+            </w:tcBorders>
+          </w:tcPr>
+          <w:p>
+            <w:pPr>
+              <w:pStyle w:val="LOnormal"/>
+              <w:widowControl w:val="false"/>
+              <w:rPr>
+                <w:rFonts w:ascii="Times New Roman" w:hAnsi="Times New Roman" w:eastAsia="Times New Roman" w:cs="Times New Roman"/>
+                <w:sz w:val="20"/>
+                <w:szCs w:val="20"/>
+              </w:rPr>
+            </w:pPr>
+            <w:r>
+              <w:rPr>
+                <w:rFonts w:eastAsia="Times New Roman" w:cs="Times New Roman" w:ascii="Times New Roman" w:hAnsi="Times New Roman"/>
+                <w:sz w:val="20"/>
+                <w:szCs w:val="20"/>
+              </w:rPr>
+              <w:t>realizarMovimiento</w:t>
+            </w:r>
+          </w:p>
+        </w:tc>
+        <w:tc>
+          <w:tcPr>
+            <w:tcW w:w="1712" w:type="dxa"/>
+            <w:tcBorders>
+              <w:left w:val="single" w:sz="4" w:space="0" w:color="000000"/>
+              <w:bottom w:val="single" w:sz="4" w:space="0" w:color="000000"/>
+              <w:right w:val="single" w:sz="4" w:space="0" w:color="000000"/>
+            </w:tcBorders>
+          </w:tcPr>
+          <w:p>
+            <w:pPr>
+              <w:pStyle w:val="LOnormal"/>
+              <w:widowControl w:val="false"/>
+              <w:rPr>
+                <w:rFonts w:ascii="Times New Roman" w:hAnsi="Times New Roman" w:eastAsia="Times New Roman" w:cs="Times New Roman"/>
+                <w:sz w:val="20"/>
+                <w:szCs w:val="20"/>
+              </w:rPr>
+            </w:pPr>
+            <w:r>
+              <w:rPr>
+                <w:rFonts w:eastAsia="Times New Roman" w:cs="Times New Roman" w:ascii="Times New Roman" w:hAnsi="Times New Roman"/>
+                <w:sz w:val="20"/>
+                <w:szCs w:val="20"/>
+              </w:rPr>
+              <w:t>Si</w:t>
+            </w:r>
+          </w:p>
+        </w:tc>
+        <w:tc>
+          <w:tcPr>
+            <w:tcW w:w="1798" w:type="dxa"/>
+            <w:tcBorders>
+              <w:left w:val="single" w:sz="4" w:space="0" w:color="000000"/>
+              <w:bottom w:val="single" w:sz="4" w:space="0" w:color="000000"/>
+              <w:right w:val="single" w:sz="4" w:space="0" w:color="000000"/>
+            </w:tcBorders>
+          </w:tcPr>
+          <w:p>
+            <w:pPr>
+              <w:pStyle w:val="LOnormal"/>
+              <w:widowControl w:val="false"/>
+              <w:rPr>
+                <w:rFonts w:ascii="Times New Roman" w:hAnsi="Times New Roman" w:eastAsia="Times New Roman" w:cs="Times New Roman"/>
+                <w:sz w:val="20"/>
+                <w:szCs w:val="20"/>
+              </w:rPr>
+            </w:pPr>
+            <w:r>
+              <w:rPr>
+                <w:rFonts w:eastAsia="Times New Roman" w:cs="Times New Roman" w:ascii="Times New Roman" w:hAnsi="Times New Roman"/>
+                <w:sz w:val="20"/>
+                <w:szCs w:val="20"/>
+              </w:rPr>
+              <w:t>-</w:t>
+            </w:r>
+          </w:p>
+        </w:tc>
+      </w:tr>
+      <w:tr>
+        <w:trPr/>
+        <w:tc>
+          <w:tcPr>
+            <w:tcW w:w="1541" w:type="dxa"/>
+            <w:tcBorders>
+              <w:left w:val="single" w:sz="4" w:space="0" w:color="000000"/>
+              <w:bottom w:val="single" w:sz="4" w:space="0" w:color="000000"/>
+              <w:right w:val="single" w:sz="4" w:space="0" w:color="000000"/>
+            </w:tcBorders>
+          </w:tcPr>
+          <w:p>
+            <w:pPr>
+              <w:pStyle w:val="LOnormal"/>
+              <w:keepNext w:val="false"/>
+              <w:keepLines w:val="false"/>
+              <w:widowControl w:val="false"/>
+              <w:shd w:val="clear" w:fill="auto"/>
+              <w:spacing w:lineRule="auto" w:line="276" w:before="0" w:after="0"/>
+              <w:ind w:left="0" w:right="0" w:hanging="0"/>
+              <w:jc w:val="left"/>
+              <w:rPr>
+                <w:rFonts w:ascii="Times New Roman" w:hAnsi="Times New Roman" w:eastAsia="Times New Roman" w:cs="Times New Roman"/>
+                <w:sz w:val="21"/>
+                <w:szCs w:val="21"/>
+              </w:rPr>
+            </w:pPr>
+            <w:r>
+              <w:rPr>
+                <w:rFonts w:eastAsia="Times New Roman" w:cs="Times New Roman" w:ascii="Times New Roman" w:hAnsi="Times New Roman"/>
+                <w:sz w:val="21"/>
+                <w:szCs w:val="21"/>
+              </w:rPr>
+              <w:t xml:space="preserve">10. </w:t>
+            </w:r>
+            <w:r>
+              <w:rPr>
+                <w:rFonts w:eastAsia="Times New Roman" w:cs="Times New Roman" w:ascii="Times New Roman" w:hAnsi="Times New Roman"/>
+                <w:sz w:val="21"/>
+                <w:szCs w:val="21"/>
+              </w:rPr>
+              <w:t>Un juego humano-computadora ha terminado en juego simple</w:t>
+            </w:r>
+          </w:p>
+        </w:tc>
+        <w:tc>
+          <w:tcPr>
+            <w:tcW w:w="613" w:type="dxa"/>
+            <w:tcBorders>
+              <w:left w:val="single" w:sz="4" w:space="0" w:color="000000"/>
+              <w:bottom w:val="single" w:sz="4" w:space="0" w:color="000000"/>
+              <w:right w:val="single" w:sz="4" w:space="0" w:color="000000"/>
+            </w:tcBorders>
+          </w:tcPr>
+          <w:p>
+            <w:pPr>
+              <w:pStyle w:val="LOnormal"/>
+              <w:widowControl w:val="false"/>
+              <w:rPr>
+                <w:rFonts w:ascii="Times New Roman" w:hAnsi="Times New Roman" w:eastAsia="Times New Roman" w:cs="Times New Roman"/>
+                <w:sz w:val="20"/>
+                <w:szCs w:val="20"/>
+              </w:rPr>
+            </w:pPr>
+            <w:r>
+              <w:rPr>
+                <w:rFonts w:eastAsia="Times New Roman" w:cs="Times New Roman" w:ascii="Times New Roman" w:hAnsi="Times New Roman"/>
+                <w:sz w:val="20"/>
+                <w:szCs w:val="20"/>
+              </w:rPr>
+              <w:t>10.1</w:t>
+            </w:r>
+          </w:p>
+        </w:tc>
+        <w:tc>
+          <w:tcPr>
+            <w:tcW w:w="2340" w:type="dxa"/>
+            <w:tcBorders>
+              <w:left w:val="single" w:sz="4" w:space="0" w:color="000000"/>
+              <w:bottom w:val="single" w:sz="4" w:space="0" w:color="000000"/>
+              <w:right w:val="single" w:sz="4" w:space="0" w:color="000000"/>
+            </w:tcBorders>
+          </w:tcPr>
+          <w:p>
+            <w:pPr>
+              <w:pStyle w:val="LOnormal"/>
+              <w:widowControl w:val="false"/>
+              <w:rPr>
+                <w:rFonts w:ascii="Times New Roman" w:hAnsi="Times New Roman" w:eastAsia="Times New Roman" w:cs="Times New Roman"/>
+                <w:sz w:val="20"/>
+                <w:szCs w:val="20"/>
+              </w:rPr>
+            </w:pPr>
+            <w:r>
+              <w:rPr>
+                <w:rFonts w:eastAsia="Times New Roman" w:cs="Times New Roman" w:ascii="Times New Roman" w:hAnsi="Times New Roman"/>
+                <w:sz w:val="20"/>
+                <w:szCs w:val="20"/>
+              </w:rPr>
+              <w:t>JuegoSimple</w:t>
+            </w:r>
+          </w:p>
+          <w:p>
+            <w:pPr>
+              <w:pStyle w:val="LOnormal"/>
+              <w:widowControl w:val="false"/>
+              <w:rPr>
+                <w:rFonts w:ascii="Times New Roman" w:hAnsi="Times New Roman" w:eastAsia="Times New Roman" w:cs="Times New Roman"/>
+                <w:sz w:val="20"/>
+                <w:szCs w:val="20"/>
+              </w:rPr>
+            </w:pPr>
+            <w:r>
+              <w:rPr>
+                <w:rFonts w:eastAsia="Times New Roman" w:cs="Times New Roman" w:ascii="Times New Roman" w:hAnsi="Times New Roman"/>
+                <w:sz w:val="20"/>
+                <w:szCs w:val="20"/>
+              </w:rPr>
+              <w:t>AutoJuegoSimple</w:t>
+            </w:r>
+          </w:p>
+        </w:tc>
+        <w:tc>
+          <w:tcPr>
+            <w:tcW w:w="2250" w:type="dxa"/>
+            <w:tcBorders>
+              <w:left w:val="single" w:sz="4" w:space="0" w:color="000000"/>
+              <w:bottom w:val="single" w:sz="4" w:space="0" w:color="000000"/>
+              <w:right w:val="single" w:sz="4" w:space="0" w:color="000000"/>
+            </w:tcBorders>
+          </w:tcPr>
+          <w:p>
+            <w:pPr>
+              <w:pStyle w:val="LOnormal"/>
+              <w:widowControl w:val="false"/>
+              <w:rPr>
+                <w:rFonts w:ascii="Times New Roman" w:hAnsi="Times New Roman" w:eastAsia="Times New Roman" w:cs="Times New Roman"/>
+                <w:sz w:val="20"/>
+                <w:szCs w:val="20"/>
+              </w:rPr>
+            </w:pPr>
+            <w:r>
+              <w:rPr>
+                <w:rFonts w:eastAsia="Times New Roman" w:cs="Times New Roman" w:ascii="Times New Roman" w:hAnsi="Times New Roman"/>
+                <w:sz w:val="20"/>
+                <w:szCs w:val="20"/>
+              </w:rPr>
+              <w:t>hizoJugadaGanadora</w:t>
+            </w:r>
+          </w:p>
+          <w:p>
+            <w:pPr>
+              <w:pStyle w:val="LOnormal"/>
+              <w:widowControl w:val="false"/>
+              <w:rPr>
+                <w:rFonts w:ascii="Times New Roman" w:hAnsi="Times New Roman" w:eastAsia="Times New Roman" w:cs="Times New Roman"/>
+                <w:sz w:val="20"/>
+                <w:szCs w:val="20"/>
+              </w:rPr>
+            </w:pPr>
+            <w:r>
+              <w:rPr>
+                <w:rFonts w:eastAsia="Times New Roman" w:cs="Times New Roman" w:ascii="Times New Roman" w:hAnsi="Times New Roman"/>
+                <w:sz w:val="20"/>
+                <w:szCs w:val="20"/>
+              </w:rPr>
+              <w:t>actualizarEstadoJuego</w:t>
+            </w:r>
+          </w:p>
+        </w:tc>
+        <w:tc>
+          <w:tcPr>
+            <w:tcW w:w="1712" w:type="dxa"/>
+            <w:tcBorders>
+              <w:left w:val="single" w:sz="4" w:space="0" w:color="000000"/>
+              <w:bottom w:val="single" w:sz="4" w:space="0" w:color="000000"/>
+              <w:right w:val="single" w:sz="4" w:space="0" w:color="000000"/>
+            </w:tcBorders>
+          </w:tcPr>
+          <w:p>
+            <w:pPr>
+              <w:pStyle w:val="LOnormal"/>
+              <w:widowControl w:val="false"/>
+              <w:rPr>
+                <w:rFonts w:ascii="Times New Roman" w:hAnsi="Times New Roman" w:eastAsia="Times New Roman" w:cs="Times New Roman"/>
+                <w:sz w:val="20"/>
+                <w:szCs w:val="20"/>
+              </w:rPr>
+            </w:pPr>
+            <w:r>
+              <w:rPr>
+                <w:rFonts w:eastAsia="Times New Roman" w:cs="Times New Roman" w:ascii="Times New Roman" w:hAnsi="Times New Roman"/>
+                <w:sz w:val="20"/>
+                <w:szCs w:val="20"/>
+              </w:rPr>
+              <w:t>Si</w:t>
+            </w:r>
+          </w:p>
+        </w:tc>
+        <w:tc>
+          <w:tcPr>
+            <w:tcW w:w="1798" w:type="dxa"/>
+            <w:tcBorders>
+              <w:left w:val="single" w:sz="4" w:space="0" w:color="000000"/>
+              <w:bottom w:val="single" w:sz="4" w:space="0" w:color="000000"/>
+              <w:right w:val="single" w:sz="4" w:space="0" w:color="000000"/>
+            </w:tcBorders>
+          </w:tcPr>
+          <w:p>
+            <w:pPr>
+              <w:pStyle w:val="LOnormal"/>
+              <w:widowControl w:val="false"/>
+              <w:rPr>
+                <w:rFonts w:ascii="Times New Roman" w:hAnsi="Times New Roman" w:eastAsia="Times New Roman" w:cs="Times New Roman"/>
+                <w:sz w:val="20"/>
+                <w:szCs w:val="20"/>
+              </w:rPr>
+            </w:pPr>
+            <w:r>
+              <w:rPr>
+                <w:rFonts w:eastAsia="Times New Roman" w:cs="Times New Roman" w:ascii="Times New Roman" w:hAnsi="Times New Roman"/>
+                <w:sz w:val="20"/>
+                <w:szCs w:val="20"/>
+              </w:rPr>
+              <w:t>-</w:t>
+            </w:r>
+          </w:p>
+        </w:tc>
+      </w:tr>
+      <w:tr>
+        <w:trPr/>
+        <w:tc>
+          <w:tcPr>
+            <w:tcW w:w="1541" w:type="dxa"/>
+            <w:tcBorders>
+              <w:left w:val="single" w:sz="4" w:space="0" w:color="000000"/>
+              <w:bottom w:val="single" w:sz="4" w:space="0" w:color="000000"/>
+              <w:right w:val="single" w:sz="4" w:space="0" w:color="000000"/>
+            </w:tcBorders>
+          </w:tcPr>
+          <w:p>
+            <w:pPr>
+              <w:pStyle w:val="LOnormal"/>
+              <w:keepNext w:val="false"/>
+              <w:keepLines w:val="false"/>
+              <w:widowControl w:val="false"/>
+              <w:shd w:val="clear" w:fill="auto"/>
+              <w:spacing w:lineRule="auto" w:line="276" w:before="0" w:after="0"/>
+              <w:ind w:left="0" w:right="0" w:hanging="0"/>
+              <w:jc w:val="left"/>
+              <w:rPr>
+                <w:rFonts w:ascii="Times New Roman" w:hAnsi="Times New Roman" w:eastAsia="Times New Roman" w:cs="Times New Roman"/>
+                <w:sz w:val="21"/>
+                <w:szCs w:val="21"/>
+              </w:rPr>
+            </w:pPr>
+            <w:r>
+              <w:rPr>
+                <w:rFonts w:eastAsia="Times New Roman" w:cs="Times New Roman" w:ascii="Times New Roman" w:hAnsi="Times New Roman"/>
+                <w:sz w:val="21"/>
+                <w:szCs w:val="21"/>
+              </w:rPr>
+              <w:t xml:space="preserve">11. </w:t>
+            </w:r>
+            <w:r>
+              <w:rPr>
+                <w:rFonts w:eastAsia="Times New Roman" w:cs="Times New Roman" w:ascii="Times New Roman" w:hAnsi="Times New Roman"/>
+                <w:sz w:val="21"/>
+                <w:szCs w:val="21"/>
+              </w:rPr>
+              <w:t>Un juego humano-computadora ha terminado en un juego general</w:t>
+            </w:r>
+          </w:p>
+        </w:tc>
+        <w:tc>
+          <w:tcPr>
+            <w:tcW w:w="613" w:type="dxa"/>
+            <w:tcBorders>
+              <w:left w:val="single" w:sz="4" w:space="0" w:color="000000"/>
+              <w:bottom w:val="single" w:sz="4" w:space="0" w:color="000000"/>
+              <w:right w:val="single" w:sz="4" w:space="0" w:color="000000"/>
+            </w:tcBorders>
+          </w:tcPr>
+          <w:p>
+            <w:pPr>
+              <w:pStyle w:val="LOnormal"/>
+              <w:widowControl w:val="false"/>
+              <w:rPr>
+                <w:rFonts w:ascii="Times New Roman" w:hAnsi="Times New Roman" w:eastAsia="Times New Roman" w:cs="Times New Roman"/>
+                <w:sz w:val="20"/>
+                <w:szCs w:val="20"/>
+              </w:rPr>
+            </w:pPr>
+            <w:r>
+              <w:rPr>
+                <w:rFonts w:eastAsia="Times New Roman" w:cs="Times New Roman" w:ascii="Times New Roman" w:hAnsi="Times New Roman"/>
+                <w:sz w:val="20"/>
+                <w:szCs w:val="20"/>
+              </w:rPr>
+              <w:t>11.1</w:t>
+            </w:r>
+          </w:p>
+        </w:tc>
+        <w:tc>
+          <w:tcPr>
+            <w:tcW w:w="2340" w:type="dxa"/>
+            <w:tcBorders>
+              <w:left w:val="single" w:sz="4" w:space="0" w:color="000000"/>
+              <w:bottom w:val="single" w:sz="4" w:space="0" w:color="000000"/>
+              <w:right w:val="single" w:sz="4" w:space="0" w:color="000000"/>
+            </w:tcBorders>
+          </w:tcPr>
+          <w:p>
+            <w:pPr>
+              <w:pStyle w:val="LOnormal"/>
+              <w:widowControl w:val="false"/>
+              <w:rPr>
+                <w:rFonts w:ascii="Times New Roman" w:hAnsi="Times New Roman" w:eastAsia="Times New Roman" w:cs="Times New Roman"/>
+                <w:sz w:val="20"/>
+                <w:szCs w:val="20"/>
+              </w:rPr>
+            </w:pPr>
+            <w:r>
+              <w:rPr>
+                <w:rFonts w:eastAsia="Times New Roman" w:cs="Times New Roman" w:ascii="Times New Roman" w:hAnsi="Times New Roman"/>
+                <w:sz w:val="20"/>
+                <w:szCs w:val="20"/>
+              </w:rPr>
+              <w:t>JuegoGeneral</w:t>
+            </w:r>
+          </w:p>
+          <w:p>
+            <w:pPr>
+              <w:pStyle w:val="LOnormal"/>
+              <w:widowControl w:val="false"/>
+              <w:rPr>
+                <w:rFonts w:ascii="Times New Roman" w:hAnsi="Times New Roman" w:eastAsia="Times New Roman" w:cs="Times New Roman"/>
+                <w:sz w:val="20"/>
+                <w:szCs w:val="20"/>
+              </w:rPr>
+            </w:pPr>
+            <w:r>
+              <w:rPr>
+                <w:rFonts w:eastAsia="Times New Roman" w:cs="Times New Roman" w:ascii="Times New Roman" w:hAnsi="Times New Roman"/>
+                <w:sz w:val="20"/>
+                <w:szCs w:val="20"/>
+              </w:rPr>
+              <w:t>AutoJuegoGeneral</w:t>
+            </w:r>
+          </w:p>
+        </w:tc>
+        <w:tc>
+          <w:tcPr>
+            <w:tcW w:w="2250" w:type="dxa"/>
+            <w:tcBorders>
+              <w:left w:val="single" w:sz="4" w:space="0" w:color="000000"/>
+              <w:bottom w:val="single" w:sz="4" w:space="0" w:color="000000"/>
+              <w:right w:val="single" w:sz="4" w:space="0" w:color="000000"/>
+            </w:tcBorders>
+          </w:tcPr>
+          <w:p>
+            <w:pPr>
+              <w:pStyle w:val="LOnormal"/>
+              <w:widowControl w:val="false"/>
+              <w:rPr>
+                <w:rFonts w:ascii="Times New Roman" w:hAnsi="Times New Roman" w:eastAsia="Times New Roman" w:cs="Times New Roman"/>
+                <w:sz w:val="20"/>
+                <w:szCs w:val="20"/>
+              </w:rPr>
+            </w:pPr>
+            <w:r>
+              <w:rPr>
+                <w:rFonts w:eastAsia="Times New Roman" w:cs="Times New Roman" w:ascii="Times New Roman" w:hAnsi="Times New Roman"/>
+                <w:sz w:val="20"/>
+                <w:szCs w:val="20"/>
+              </w:rPr>
+              <w:t>realizaJugadaSos</w:t>
+            </w:r>
+          </w:p>
+          <w:p>
+            <w:pPr>
+              <w:pStyle w:val="LOnormal"/>
+              <w:widowControl w:val="false"/>
+              <w:rPr>
+                <w:rFonts w:ascii="Times New Roman" w:hAnsi="Times New Roman" w:eastAsia="Times New Roman" w:cs="Times New Roman"/>
+                <w:sz w:val="20"/>
+                <w:szCs w:val="20"/>
+              </w:rPr>
+            </w:pPr>
+            <w:r>
+              <w:rPr>
+                <w:rFonts w:eastAsia="Times New Roman" w:cs="Times New Roman" w:ascii="Times New Roman" w:hAnsi="Times New Roman"/>
+                <w:sz w:val="20"/>
+                <w:szCs w:val="20"/>
+              </w:rPr>
+              <w:t>actualizarEstadoJuego</w:t>
+            </w:r>
+          </w:p>
+        </w:tc>
+        <w:tc>
+          <w:tcPr>
+            <w:tcW w:w="1712" w:type="dxa"/>
+            <w:tcBorders>
+              <w:left w:val="single" w:sz="4" w:space="0" w:color="000000"/>
+              <w:bottom w:val="single" w:sz="4" w:space="0" w:color="000000"/>
+              <w:right w:val="single" w:sz="4" w:space="0" w:color="000000"/>
+            </w:tcBorders>
+          </w:tcPr>
+          <w:p>
+            <w:pPr>
+              <w:pStyle w:val="LOnormal"/>
+              <w:widowControl w:val="false"/>
+              <w:rPr>
+                <w:rFonts w:ascii="Times New Roman" w:hAnsi="Times New Roman" w:eastAsia="Times New Roman" w:cs="Times New Roman"/>
+                <w:sz w:val="20"/>
+                <w:szCs w:val="20"/>
+              </w:rPr>
+            </w:pPr>
+            <w:r>
+              <w:rPr>
+                <w:rFonts w:eastAsia="Times New Roman" w:cs="Times New Roman" w:ascii="Times New Roman" w:hAnsi="Times New Roman"/>
+                <w:sz w:val="20"/>
+                <w:szCs w:val="20"/>
+              </w:rPr>
+              <w:t>Si</w:t>
+            </w:r>
+          </w:p>
+        </w:tc>
+        <w:tc>
+          <w:tcPr>
+            <w:tcW w:w="1798" w:type="dxa"/>
+            <w:tcBorders>
+              <w:left w:val="single" w:sz="4" w:space="0" w:color="000000"/>
+              <w:bottom w:val="single" w:sz="4" w:space="0" w:color="000000"/>
+              <w:right w:val="single" w:sz="4" w:space="0" w:color="000000"/>
+            </w:tcBorders>
+          </w:tcPr>
+          <w:p>
+            <w:pPr>
+              <w:pStyle w:val="LOnormal"/>
+              <w:widowControl w:val="false"/>
+              <w:rPr>
+                <w:rFonts w:ascii="Times New Roman" w:hAnsi="Times New Roman" w:eastAsia="Times New Roman" w:cs="Times New Roman"/>
+                <w:sz w:val="20"/>
+                <w:szCs w:val="20"/>
+              </w:rPr>
+            </w:pPr>
+            <w:r>
+              <w:rPr>
+                <w:rFonts w:eastAsia="Times New Roman" w:cs="Times New Roman" w:ascii="Times New Roman" w:hAnsi="Times New Roman"/>
+                <w:sz w:val="20"/>
+                <w:szCs w:val="20"/>
+              </w:rPr>
+              <w:t>-</w:t>
+            </w:r>
+          </w:p>
+        </w:tc>
+      </w:tr>
+      <w:tr>
+        <w:trPr/>
+        <w:tc>
+          <w:tcPr>
+            <w:tcW w:w="1541" w:type="dxa"/>
+            <w:tcBorders>
+              <w:left w:val="single" w:sz="4" w:space="0" w:color="000000"/>
+              <w:bottom w:val="single" w:sz="4" w:space="0" w:color="000000"/>
+              <w:right w:val="single" w:sz="4" w:space="0" w:color="000000"/>
+            </w:tcBorders>
+          </w:tcPr>
+          <w:p>
+            <w:pPr>
+              <w:pStyle w:val="LOnormal"/>
+              <w:keepNext w:val="false"/>
+              <w:keepLines w:val="false"/>
+              <w:widowControl w:val="false"/>
+              <w:shd w:val="clear" w:fill="auto"/>
+              <w:spacing w:lineRule="auto" w:line="276" w:before="0" w:after="0"/>
+              <w:ind w:left="0" w:right="0" w:hanging="0"/>
+              <w:jc w:val="left"/>
+              <w:rPr>
+                <w:rFonts w:ascii="Times New Roman" w:hAnsi="Times New Roman" w:eastAsia="Times New Roman" w:cs="Times New Roman"/>
+                <w:sz w:val="21"/>
+                <w:szCs w:val="21"/>
+              </w:rPr>
+            </w:pPr>
+            <w:r>
+              <w:rPr>
+                <w:rFonts w:eastAsia="Times New Roman" w:cs="Times New Roman" w:ascii="Times New Roman" w:hAnsi="Times New Roman"/>
+                <w:sz w:val="21"/>
+                <w:szCs w:val="21"/>
+              </w:rPr>
+              <w:t>1</w:t>
+            </w:r>
+            <w:r>
+              <w:rPr>
+                <w:rFonts w:eastAsia="Times New Roman" w:cs="Times New Roman" w:ascii="Times New Roman" w:hAnsi="Times New Roman"/>
+                <w:sz w:val="21"/>
+                <w:szCs w:val="21"/>
+              </w:rPr>
+              <w:t>2</w:t>
+            </w:r>
+            <w:r>
+              <w:rPr>
+                <w:rFonts w:eastAsia="Times New Roman" w:cs="Times New Roman" w:ascii="Times New Roman" w:hAnsi="Times New Roman"/>
+                <w:sz w:val="21"/>
+                <w:szCs w:val="21"/>
+              </w:rPr>
+              <w:t xml:space="preserve"> </w:t>
+            </w:r>
+            <w:r>
+              <w:rPr>
+                <w:rFonts w:eastAsia="Times New Roman" w:cs="Times New Roman" w:ascii="Times New Roman" w:hAnsi="Times New Roman"/>
+                <w:sz w:val="21"/>
+                <w:szCs w:val="21"/>
+              </w:rPr>
+              <w:t xml:space="preserve">Un juego </w:t>
+            </w:r>
+            <w:r>
+              <w:rPr>
+                <w:rFonts w:eastAsia="Times New Roman" w:cs="Times New Roman" w:ascii="Times New Roman" w:hAnsi="Times New Roman"/>
+                <w:sz w:val="21"/>
+                <w:szCs w:val="21"/>
+              </w:rPr>
+              <w:t>computadora</w:t>
+            </w:r>
+            <w:r>
+              <w:rPr>
+                <w:rFonts w:eastAsia="Times New Roman" w:cs="Times New Roman" w:ascii="Times New Roman" w:hAnsi="Times New Roman"/>
+                <w:sz w:val="21"/>
+                <w:szCs w:val="21"/>
+              </w:rPr>
+              <w:t>-computadora ha terminado en juego simple</w:t>
+            </w:r>
+          </w:p>
+        </w:tc>
+        <w:tc>
+          <w:tcPr>
+            <w:tcW w:w="613" w:type="dxa"/>
+            <w:tcBorders>
+              <w:left w:val="single" w:sz="4" w:space="0" w:color="000000"/>
+              <w:bottom w:val="single" w:sz="4" w:space="0" w:color="000000"/>
+              <w:right w:val="single" w:sz="4" w:space="0" w:color="000000"/>
+            </w:tcBorders>
+          </w:tcPr>
+          <w:p>
+            <w:pPr>
+              <w:pStyle w:val="LOnormal"/>
+              <w:widowControl w:val="false"/>
+              <w:rPr>
+                <w:rFonts w:ascii="Times New Roman" w:hAnsi="Times New Roman" w:eastAsia="Times New Roman" w:cs="Times New Roman"/>
+                <w:sz w:val="20"/>
+                <w:szCs w:val="20"/>
+              </w:rPr>
+            </w:pPr>
+            <w:r>
+              <w:rPr>
+                <w:rFonts w:eastAsia="Times New Roman" w:cs="Times New Roman" w:ascii="Times New Roman" w:hAnsi="Times New Roman"/>
+                <w:sz w:val="20"/>
+                <w:szCs w:val="20"/>
+              </w:rPr>
+              <w:t>12.1</w:t>
+            </w:r>
+          </w:p>
+        </w:tc>
+        <w:tc>
+          <w:tcPr>
+            <w:tcW w:w="2340" w:type="dxa"/>
+            <w:tcBorders>
+              <w:left w:val="single" w:sz="4" w:space="0" w:color="000000"/>
+              <w:bottom w:val="single" w:sz="4" w:space="0" w:color="000000"/>
+              <w:right w:val="single" w:sz="4" w:space="0" w:color="000000"/>
+            </w:tcBorders>
+          </w:tcPr>
+          <w:p>
+            <w:pPr>
+              <w:pStyle w:val="LOnormal"/>
+              <w:widowControl w:val="false"/>
+              <w:rPr>
+                <w:rFonts w:ascii="Times New Roman" w:hAnsi="Times New Roman" w:eastAsia="Times New Roman" w:cs="Times New Roman"/>
+                <w:sz w:val="20"/>
+                <w:szCs w:val="20"/>
+              </w:rPr>
+            </w:pPr>
+            <w:r>
+              <w:rPr>
+                <w:rFonts w:eastAsia="Times New Roman" w:cs="Times New Roman" w:ascii="Times New Roman" w:hAnsi="Times New Roman"/>
+                <w:sz w:val="20"/>
+                <w:szCs w:val="20"/>
+              </w:rPr>
+              <w:t>JuegoSimple</w:t>
+            </w:r>
+          </w:p>
+          <w:p>
+            <w:pPr>
+              <w:pStyle w:val="LOnormal"/>
+              <w:widowControl w:val="false"/>
+              <w:rPr>
+                <w:rFonts w:ascii="Times New Roman" w:hAnsi="Times New Roman" w:eastAsia="Times New Roman" w:cs="Times New Roman"/>
+                <w:sz w:val="20"/>
+                <w:szCs w:val="20"/>
+              </w:rPr>
+            </w:pPr>
+            <w:r>
+              <w:rPr>
+                <w:rFonts w:eastAsia="Times New Roman" w:cs="Times New Roman" w:ascii="Times New Roman" w:hAnsi="Times New Roman"/>
+                <w:sz w:val="20"/>
+                <w:szCs w:val="20"/>
+              </w:rPr>
+              <w:t>AutoJuegoSimple</w:t>
+            </w:r>
+          </w:p>
+        </w:tc>
+        <w:tc>
+          <w:tcPr>
+            <w:tcW w:w="2250" w:type="dxa"/>
+            <w:tcBorders>
+              <w:left w:val="single" w:sz="4" w:space="0" w:color="000000"/>
+              <w:bottom w:val="single" w:sz="4" w:space="0" w:color="000000"/>
+              <w:right w:val="single" w:sz="4" w:space="0" w:color="000000"/>
+            </w:tcBorders>
+          </w:tcPr>
+          <w:p>
+            <w:pPr>
+              <w:pStyle w:val="LOnormal"/>
+              <w:widowControl w:val="false"/>
+              <w:rPr>
+                <w:rFonts w:ascii="Times New Roman" w:hAnsi="Times New Roman" w:eastAsia="Times New Roman" w:cs="Times New Roman"/>
+                <w:sz w:val="20"/>
+                <w:szCs w:val="20"/>
+              </w:rPr>
+            </w:pPr>
+            <w:r>
+              <w:rPr>
+                <w:rFonts w:eastAsia="Times New Roman" w:cs="Times New Roman" w:ascii="Times New Roman" w:hAnsi="Times New Roman"/>
+                <w:sz w:val="20"/>
+                <w:szCs w:val="20"/>
+              </w:rPr>
+              <w:t>hizoJugadaGanadora</w:t>
+            </w:r>
+          </w:p>
+          <w:p>
+            <w:pPr>
+              <w:pStyle w:val="LOnormal"/>
+              <w:widowControl w:val="false"/>
+              <w:rPr>
+                <w:rFonts w:ascii="Times New Roman" w:hAnsi="Times New Roman" w:eastAsia="Times New Roman" w:cs="Times New Roman"/>
+                <w:sz w:val="20"/>
+                <w:szCs w:val="20"/>
+              </w:rPr>
+            </w:pPr>
+            <w:r>
+              <w:rPr>
+                <w:rFonts w:eastAsia="Times New Roman" w:cs="Times New Roman" w:ascii="Times New Roman" w:hAnsi="Times New Roman"/>
+                <w:sz w:val="20"/>
+                <w:szCs w:val="20"/>
+              </w:rPr>
+              <w:t>actualizarEstadoJuego</w:t>
+            </w:r>
+          </w:p>
+        </w:tc>
+        <w:tc>
+          <w:tcPr>
+            <w:tcW w:w="1712" w:type="dxa"/>
+            <w:tcBorders>
+              <w:left w:val="single" w:sz="4" w:space="0" w:color="000000"/>
+              <w:bottom w:val="single" w:sz="4" w:space="0" w:color="000000"/>
+              <w:right w:val="single" w:sz="4" w:space="0" w:color="000000"/>
+            </w:tcBorders>
+          </w:tcPr>
+          <w:p>
+            <w:pPr>
+              <w:pStyle w:val="LOnormal"/>
+              <w:widowControl w:val="false"/>
+              <w:rPr>
+                <w:rFonts w:ascii="Times New Roman" w:hAnsi="Times New Roman" w:eastAsia="Times New Roman" w:cs="Times New Roman"/>
+                <w:sz w:val="20"/>
+                <w:szCs w:val="20"/>
+              </w:rPr>
+            </w:pPr>
+            <w:r>
+              <w:rPr>
+                <w:rFonts w:eastAsia="Times New Roman" w:cs="Times New Roman" w:ascii="Times New Roman" w:hAnsi="Times New Roman"/>
+                <w:sz w:val="20"/>
+                <w:szCs w:val="20"/>
+              </w:rPr>
+              <w:t>Si</w:t>
+            </w:r>
+          </w:p>
+        </w:tc>
+        <w:tc>
+          <w:tcPr>
+            <w:tcW w:w="1798" w:type="dxa"/>
+            <w:tcBorders>
+              <w:left w:val="single" w:sz="4" w:space="0" w:color="000000"/>
+              <w:bottom w:val="single" w:sz="4" w:space="0" w:color="000000"/>
+              <w:right w:val="single" w:sz="4" w:space="0" w:color="000000"/>
+            </w:tcBorders>
+          </w:tcPr>
+          <w:p>
+            <w:pPr>
+              <w:pStyle w:val="LOnormal"/>
+              <w:widowControl w:val="false"/>
+              <w:rPr>
+                <w:rFonts w:ascii="Times New Roman" w:hAnsi="Times New Roman" w:eastAsia="Times New Roman" w:cs="Times New Roman"/>
+                <w:sz w:val="20"/>
+                <w:szCs w:val="20"/>
+              </w:rPr>
+            </w:pPr>
+            <w:r>
+              <w:rPr>
+                <w:rFonts w:eastAsia="Times New Roman" w:cs="Times New Roman" w:ascii="Times New Roman" w:hAnsi="Times New Roman"/>
+                <w:sz w:val="20"/>
+                <w:szCs w:val="20"/>
+              </w:rPr>
+              <w:t>-</w:t>
+            </w:r>
+          </w:p>
+        </w:tc>
+      </w:tr>
+      <w:tr>
+        <w:trPr/>
+        <w:tc>
+          <w:tcPr>
+            <w:tcW w:w="1541" w:type="dxa"/>
+            <w:tcBorders>
+              <w:left w:val="single" w:sz="4" w:space="0" w:color="000000"/>
+              <w:bottom w:val="single" w:sz="4" w:space="0" w:color="000000"/>
+              <w:right w:val="single" w:sz="4" w:space="0" w:color="000000"/>
+            </w:tcBorders>
+          </w:tcPr>
+          <w:p>
+            <w:pPr>
+              <w:pStyle w:val="LOnormal"/>
+              <w:keepNext w:val="false"/>
+              <w:keepLines w:val="false"/>
+              <w:widowControl w:val="false"/>
+              <w:shd w:val="clear" w:fill="auto"/>
+              <w:spacing w:lineRule="auto" w:line="276" w:before="0" w:after="0"/>
+              <w:ind w:left="0" w:right="0" w:hanging="0"/>
+              <w:jc w:val="left"/>
+              <w:rPr>
+                <w:rFonts w:ascii="Times New Roman" w:hAnsi="Times New Roman" w:eastAsia="Times New Roman" w:cs="Times New Roman"/>
+                <w:sz w:val="21"/>
+                <w:szCs w:val="21"/>
+              </w:rPr>
+            </w:pPr>
+            <w:r>
+              <w:rPr>
+                <w:rFonts w:eastAsia="Times New Roman" w:cs="Times New Roman" w:ascii="Times New Roman" w:hAnsi="Times New Roman"/>
+                <w:sz w:val="21"/>
+                <w:szCs w:val="21"/>
+              </w:rPr>
+              <w:t xml:space="preserve">13. </w:t>
+            </w:r>
+            <w:r>
+              <w:rPr>
+                <w:rFonts w:eastAsia="Times New Roman" w:cs="Times New Roman" w:ascii="Times New Roman" w:hAnsi="Times New Roman"/>
+                <w:sz w:val="21"/>
+                <w:szCs w:val="21"/>
+              </w:rPr>
+              <w:t xml:space="preserve">Un juego computadora-computadora ha terminado </w:t>
+            </w:r>
+            <w:r>
+              <w:rPr>
+                <w:rFonts w:eastAsia="Times New Roman" w:cs="Times New Roman" w:ascii="Times New Roman" w:hAnsi="Times New Roman"/>
+                <w:sz w:val="21"/>
+                <w:szCs w:val="21"/>
+              </w:rPr>
+              <w:t>en un juego general</w:t>
+            </w:r>
+          </w:p>
+        </w:tc>
+        <w:tc>
+          <w:tcPr>
+            <w:tcW w:w="613" w:type="dxa"/>
+            <w:tcBorders>
+              <w:left w:val="single" w:sz="4" w:space="0" w:color="000000"/>
+              <w:bottom w:val="single" w:sz="4" w:space="0" w:color="000000"/>
+              <w:right w:val="single" w:sz="4" w:space="0" w:color="000000"/>
+            </w:tcBorders>
+          </w:tcPr>
+          <w:p>
+            <w:pPr>
+              <w:pStyle w:val="LOnormal"/>
+              <w:widowControl w:val="false"/>
+              <w:rPr>
+                <w:rFonts w:ascii="Times New Roman" w:hAnsi="Times New Roman" w:eastAsia="Times New Roman" w:cs="Times New Roman"/>
+                <w:sz w:val="20"/>
+                <w:szCs w:val="20"/>
+              </w:rPr>
+            </w:pPr>
+            <w:r>
+              <w:rPr>
+                <w:rFonts w:eastAsia="Times New Roman" w:cs="Times New Roman" w:ascii="Times New Roman" w:hAnsi="Times New Roman"/>
+                <w:sz w:val="20"/>
+                <w:szCs w:val="20"/>
+              </w:rPr>
+              <w:t>13.1</w:t>
+            </w:r>
+          </w:p>
+        </w:tc>
+        <w:tc>
+          <w:tcPr>
+            <w:tcW w:w="2340" w:type="dxa"/>
+            <w:tcBorders>
+              <w:left w:val="single" w:sz="4" w:space="0" w:color="000000"/>
+              <w:bottom w:val="single" w:sz="4" w:space="0" w:color="000000"/>
+              <w:right w:val="single" w:sz="4" w:space="0" w:color="000000"/>
+            </w:tcBorders>
+          </w:tcPr>
+          <w:p>
+            <w:pPr>
+              <w:pStyle w:val="LOnormal"/>
+              <w:widowControl w:val="false"/>
+              <w:rPr>
+                <w:rFonts w:ascii="Times New Roman" w:hAnsi="Times New Roman" w:eastAsia="Times New Roman" w:cs="Times New Roman"/>
+                <w:sz w:val="20"/>
+                <w:szCs w:val="20"/>
+              </w:rPr>
+            </w:pPr>
+            <w:r>
+              <w:rPr>
+                <w:rFonts w:eastAsia="Times New Roman" w:cs="Times New Roman" w:ascii="Times New Roman" w:hAnsi="Times New Roman"/>
+                <w:sz w:val="20"/>
+                <w:szCs w:val="20"/>
+              </w:rPr>
+              <w:t>JuegoGeneral</w:t>
+            </w:r>
+          </w:p>
+          <w:p>
+            <w:pPr>
+              <w:pStyle w:val="LOnormal"/>
+              <w:widowControl w:val="false"/>
+              <w:rPr>
+                <w:rFonts w:ascii="Times New Roman" w:hAnsi="Times New Roman" w:eastAsia="Times New Roman" w:cs="Times New Roman"/>
+                <w:sz w:val="20"/>
+                <w:szCs w:val="20"/>
+              </w:rPr>
+            </w:pPr>
+            <w:r>
+              <w:rPr>
+                <w:rFonts w:eastAsia="Times New Roman" w:cs="Times New Roman" w:ascii="Times New Roman" w:hAnsi="Times New Roman"/>
+                <w:sz w:val="20"/>
+                <w:szCs w:val="20"/>
+              </w:rPr>
+              <w:t>AutoJuegoGeneral</w:t>
+            </w:r>
+          </w:p>
+        </w:tc>
+        <w:tc>
+          <w:tcPr>
+            <w:tcW w:w="2250" w:type="dxa"/>
+            <w:tcBorders>
+              <w:left w:val="single" w:sz="4" w:space="0" w:color="000000"/>
+              <w:bottom w:val="single" w:sz="4" w:space="0" w:color="000000"/>
+              <w:right w:val="single" w:sz="4" w:space="0" w:color="000000"/>
+            </w:tcBorders>
+          </w:tcPr>
+          <w:p>
+            <w:pPr>
+              <w:pStyle w:val="LOnormal"/>
+              <w:widowControl w:val="false"/>
+              <w:rPr>
+                <w:rFonts w:ascii="Times New Roman" w:hAnsi="Times New Roman" w:eastAsia="Times New Roman" w:cs="Times New Roman"/>
+                <w:sz w:val="20"/>
+                <w:szCs w:val="20"/>
+              </w:rPr>
+            </w:pPr>
+            <w:r>
+              <w:rPr>
+                <w:rFonts w:eastAsia="Times New Roman" w:cs="Times New Roman" w:ascii="Times New Roman" w:hAnsi="Times New Roman"/>
+                <w:sz w:val="20"/>
+                <w:szCs w:val="20"/>
+              </w:rPr>
+              <w:t>realizaJugadaSos</w:t>
+            </w:r>
+          </w:p>
+          <w:p>
+            <w:pPr>
+              <w:pStyle w:val="LOnormal"/>
+              <w:widowControl w:val="false"/>
+              <w:rPr>
+                <w:rFonts w:ascii="Times New Roman" w:hAnsi="Times New Roman" w:eastAsia="Times New Roman" w:cs="Times New Roman"/>
+                <w:sz w:val="20"/>
+                <w:szCs w:val="20"/>
+              </w:rPr>
+            </w:pPr>
+            <w:r>
+              <w:rPr>
+                <w:rFonts w:eastAsia="Times New Roman" w:cs="Times New Roman" w:ascii="Times New Roman" w:hAnsi="Times New Roman"/>
+                <w:sz w:val="20"/>
+                <w:szCs w:val="20"/>
+              </w:rPr>
+              <w:t>actualizarEstadoJuego</w:t>
+            </w:r>
+          </w:p>
+        </w:tc>
+        <w:tc>
+          <w:tcPr>
+            <w:tcW w:w="1712" w:type="dxa"/>
+            <w:tcBorders>
+              <w:left w:val="single" w:sz="4" w:space="0" w:color="000000"/>
+              <w:bottom w:val="single" w:sz="4" w:space="0" w:color="000000"/>
+              <w:right w:val="single" w:sz="4" w:space="0" w:color="000000"/>
+            </w:tcBorders>
+          </w:tcPr>
+          <w:p>
+            <w:pPr>
+              <w:pStyle w:val="LOnormal"/>
+              <w:widowControl w:val="false"/>
+              <w:rPr>
+                <w:rFonts w:ascii="Times New Roman" w:hAnsi="Times New Roman" w:eastAsia="Times New Roman" w:cs="Times New Roman"/>
+                <w:sz w:val="20"/>
+                <w:szCs w:val="20"/>
+              </w:rPr>
+            </w:pPr>
+            <w:r>
+              <w:rPr>
+                <w:rFonts w:eastAsia="Times New Roman" w:cs="Times New Roman" w:ascii="Times New Roman" w:hAnsi="Times New Roman"/>
+                <w:sz w:val="20"/>
+                <w:szCs w:val="20"/>
+              </w:rPr>
+              <w:t>Si</w:t>
+            </w:r>
+          </w:p>
+        </w:tc>
+        <w:tc>
+          <w:tcPr>
+            <w:tcW w:w="1798" w:type="dxa"/>
+            <w:tcBorders>
+              <w:left w:val="single" w:sz="4" w:space="0" w:color="000000"/>
+              <w:bottom w:val="single" w:sz="4" w:space="0" w:color="000000"/>
+              <w:right w:val="single" w:sz="4" w:space="0" w:color="000000"/>
+            </w:tcBorders>
+          </w:tcPr>
+          <w:p>
+            <w:pPr>
+              <w:pStyle w:val="LOnormal"/>
+              <w:widowControl w:val="false"/>
+              <w:rPr>
+                <w:rFonts w:ascii="Times New Roman" w:hAnsi="Times New Roman" w:eastAsia="Times New Roman" w:cs="Times New Roman"/>
+                <w:sz w:val="20"/>
+                <w:szCs w:val="20"/>
+              </w:rPr>
+            </w:pPr>
+            <w:r>
+              <w:rPr>
+                <w:rFonts w:eastAsia="Times New Roman" w:cs="Times New Roman" w:ascii="Times New Roman" w:hAnsi="Times New Roman"/>
+                <w:sz w:val="20"/>
+                <w:szCs w:val="20"/>
+              </w:rPr>
+              <w:t>-</w:t>
             </w:r>
           </w:p>
         </w:tc>
@@ -7322,6 +10041,61 @@
         </w:rPr>
       </w:pPr>
       <w:r>
+        <w:rPr/>
+      </w:r>
+    </w:p>
+    <w:p>
+      <w:pPr>
+        <w:pStyle w:val="LOnormal"/>
+        <w:rPr>
+          <w:rFonts w:ascii="Times New Roman" w:hAnsi="Times New Roman" w:eastAsia="Times New Roman" w:cs="Times New Roman"/>
+        </w:rPr>
+      </w:pPr>
+      <w:r>
+        <w:rPr/>
+      </w:r>
+    </w:p>
+    <w:p>
+      <w:pPr>
+        <w:pStyle w:val="LOnormal"/>
+        <w:rPr>
+          <w:rFonts w:ascii="Times New Roman" w:hAnsi="Times New Roman" w:eastAsia="Times New Roman" w:cs="Times New Roman"/>
+        </w:rPr>
+      </w:pPr>
+      <w:r>
+        <w:rPr/>
+      </w:r>
+    </w:p>
+    <w:p>
+      <w:pPr>
+        <w:pStyle w:val="LOnormal"/>
+        <w:rPr>
+          <w:rFonts w:ascii="Times New Roman" w:hAnsi="Times New Roman" w:eastAsia="Times New Roman" w:cs="Times New Roman"/>
+        </w:rPr>
+      </w:pPr>
+      <w:r>
+        <w:rPr/>
+      </w:r>
+    </w:p>
+    <w:p>
+      <w:pPr>
+        <w:pStyle w:val="LOnormal"/>
+        <w:rPr>
+          <w:rFonts w:ascii="Times New Roman" w:hAnsi="Times New Roman" w:eastAsia="Times New Roman" w:cs="Times New Roman"/>
+        </w:rPr>
+      </w:pPr>
+      <w:r>
+        <w:rPr/>
+      </w:r>
+    </w:p>
+    <w:p>
+      <w:pPr>
+        <w:pStyle w:val="LOnormal"/>
+        <w:rPr>
+          <w:rFonts w:ascii="Times New Roman" w:hAnsi="Times New Roman" w:eastAsia="Times New Roman" w:cs="Times New Roman"/>
+        </w:rPr>
+      </w:pPr>
+      <w:r>
         <w:rPr>
           <w:rFonts w:eastAsia="Times New Roman" w:cs="Times New Roman" w:ascii="Times New Roman" w:hAnsi="Times New Roman"/>
         </w:rPr>
@@ -7359,7 +10133,7 @@
         <w:tblStyle w:val="Table6"/>
         <w:tblW w:w="10255" w:type="dxa"/>
         <w:jc w:val="left"/>
-        <w:tblInd w:w="0" w:type="dxa"/>
+        <w:tblInd w:w="113" w:type="dxa"/>
         <w:tblLayout w:type="fixed"/>
         <w:tblCellMar>
           <w:top w:w="0" w:type="dxa"/>
@@ -7571,6 +10345,7 @@
         <w:tc>
           <w:tcPr>
             <w:tcW w:w="1541" w:type="dxa"/>
+            <w:vMerge w:val="restart"/>
             <w:tcBorders>
               <w:top w:val="single" w:sz="4" w:space="0" w:color="000000"/>
               <w:left w:val="single" w:sz="4" w:space="0" w:color="000000"/>
@@ -7584,17 +10359,25 @@
               <w:widowControl w:val="false"/>
               <w:rPr>
                 <w:rFonts w:ascii="Times New Roman" w:hAnsi="Times New Roman" w:eastAsia="Times New Roman" w:cs="Times New Roman"/>
-                <w:sz w:val="20"/>
-                <w:szCs w:val="20"/>
-              </w:rPr>
-            </w:pPr>
-            <w:r>
-              <w:rPr>
-                <w:rFonts w:eastAsia="Times New Roman" w:cs="Times New Roman" w:ascii="Times New Roman" w:hAnsi="Times New Roman"/>
-                <w:sz w:val="20"/>
-                <w:szCs w:val="20"/>
-              </w:rPr>
-              <w:t>1</w:t>
+                <w:sz w:val="21"/>
+                <w:szCs w:val="21"/>
+              </w:rPr>
+            </w:pPr>
+            <w:r>
+              <w:rPr>
+                <w:rFonts w:eastAsia="Times New Roman" w:cs="Times New Roman" w:ascii="Times New Roman" w:hAnsi="Times New Roman"/>
+                <w:sz w:val="20"/>
+                <w:szCs w:val="20"/>
+              </w:rPr>
+              <w:t xml:space="preserve">8. </w:t>
+            </w:r>
+            <w:r>
+              <w:rPr>
+                <w:rFonts w:eastAsia="Times New Roman" w:cs="Times New Roman" w:ascii="Times New Roman" w:hAnsi="Times New Roman"/>
+                <w:sz w:val="20"/>
+                <w:szCs w:val="20"/>
+              </w:rPr>
+              <w:t xml:space="preserve">Elegir el tipo de jugador </w:t>
             </w:r>
           </w:p>
         </w:tc>
@@ -7624,7 +10407,7 @@
                 <w:sz w:val="20"/>
                 <w:szCs w:val="20"/>
               </w:rPr>
-              <w:t>1.1</w:t>
+              <w:t>8.1</w:t>
             </w:r>
           </w:p>
         </w:tc>
@@ -7654,6 +10437,7 @@
                 <w:sz w:val="20"/>
                 <w:szCs w:val="20"/>
               </w:rPr>
+              <w:t>TestTipoJugador</w:t>
             </w:r>
           </w:p>
         </w:tc>
@@ -7683,6 +10467,63 @@
                 <w:sz w:val="20"/>
                 <w:szCs w:val="20"/>
               </w:rPr>
+              <w:t>TestSeleccionJugadorAzulComputadoraRojoHumanoJuegoSimple,</w:t>
+            </w:r>
+          </w:p>
+          <w:p>
+            <w:pPr>
+              <w:pStyle w:val="LOnormal"/>
+              <w:widowControl w:val="false"/>
+              <w:rPr>
+                <w:rFonts w:ascii="Times New Roman" w:hAnsi="Times New Roman" w:eastAsia="Times New Roman" w:cs="Times New Roman"/>
+                <w:sz w:val="20"/>
+                <w:szCs w:val="20"/>
+              </w:rPr>
+            </w:pPr>
+            <w:r>
+              <w:rPr>
+                <w:rFonts w:eastAsia="Times New Roman" w:cs="Times New Roman" w:ascii="Times New Roman" w:hAnsi="Times New Roman"/>
+                <w:sz w:val="20"/>
+                <w:szCs w:val="20"/>
+              </w:rPr>
+              <w:t>testSeleccionJugadorAzulHumanoRojoComputadoraJuegoSimple,</w:t>
+            </w:r>
+          </w:p>
+          <w:p>
+            <w:pPr>
+              <w:pStyle w:val="LOnormal"/>
+              <w:widowControl w:val="false"/>
+              <w:rPr>
+                <w:rFonts w:ascii="Times New Roman" w:hAnsi="Times New Roman" w:eastAsia="Times New Roman" w:cs="Times New Roman"/>
+                <w:sz w:val="20"/>
+                <w:szCs w:val="20"/>
+              </w:rPr>
+            </w:pPr>
+            <w:r>
+              <w:rPr>
+                <w:rFonts w:eastAsia="Times New Roman" w:cs="Times New Roman" w:ascii="Times New Roman" w:hAnsi="Times New Roman"/>
+                <w:sz w:val="20"/>
+                <w:szCs w:val="20"/>
+              </w:rPr>
+              <w:t>testSeleccionJugadorAzulComputadoraRojoComputadoraJuegoSimple,</w:t>
+            </w:r>
+          </w:p>
+          <w:p>
+            <w:pPr>
+              <w:pStyle w:val="LOnormal"/>
+              <w:widowControl w:val="false"/>
+              <w:rPr>
+                <w:rFonts w:ascii="Times New Roman" w:hAnsi="Times New Roman" w:eastAsia="Times New Roman" w:cs="Times New Roman"/>
+                <w:sz w:val="20"/>
+                <w:szCs w:val="20"/>
+              </w:rPr>
+            </w:pPr>
+            <w:r>
+              <w:rPr>
+                <w:rFonts w:eastAsia="Times New Roman" w:cs="Times New Roman" w:ascii="Times New Roman" w:hAnsi="Times New Roman"/>
+                <w:sz w:val="20"/>
+                <w:szCs w:val="20"/>
+              </w:rPr>
             </w:r>
           </w:p>
         </w:tc>
@@ -7712,6 +10553,82 @@
                 <w:sz w:val="20"/>
                 <w:szCs w:val="20"/>
               </w:rPr>
+              <w:t>Entrada: (AutoJuegoSimple) juego.getTipoJuego()).getTipoJugador("Azul") == TipoJugador.COMPUTADORA</w:t>
+            </w:r>
+          </w:p>
+          <w:p>
+            <w:pPr>
+              <w:pStyle w:val="LOnormal"/>
+              <w:widowControl w:val="false"/>
+              <w:rPr>
+                <w:rFonts w:ascii="Times New Roman" w:hAnsi="Times New Roman" w:eastAsia="Times New Roman" w:cs="Times New Roman"/>
+                <w:sz w:val="20"/>
+                <w:szCs w:val="20"/>
+              </w:rPr>
+            </w:pPr>
+            <w:r>
+              <w:rPr>
+                <w:rFonts w:eastAsia="Times New Roman" w:cs="Times New Roman" w:ascii="Times New Roman" w:hAnsi="Times New Roman"/>
+                <w:sz w:val="20"/>
+                <w:szCs w:val="20"/>
+              </w:rPr>
+              <w:t>Salida: True</w:t>
+            </w:r>
+          </w:p>
+          <w:p>
+            <w:pPr>
+              <w:pStyle w:val="LOnormal"/>
+              <w:widowControl w:val="false"/>
+              <w:rPr>
+                <w:rFonts w:ascii="Times New Roman" w:hAnsi="Times New Roman" w:eastAsia="Times New Roman" w:cs="Times New Roman"/>
+                <w:sz w:val="20"/>
+                <w:szCs w:val="20"/>
+              </w:rPr>
+            </w:pPr>
+            <w:r>
+              <w:rPr>
+                <w:rFonts w:eastAsia="Times New Roman" w:cs="Times New Roman" w:ascii="Times New Roman" w:hAnsi="Times New Roman"/>
+                <w:sz w:val="20"/>
+                <w:szCs w:val="20"/>
+              </w:rPr>
+            </w:r>
+          </w:p>
+          <w:p>
+            <w:pPr>
+              <w:pStyle w:val="LOnormal"/>
+              <w:widowControl w:val="false"/>
+              <w:rPr>
+                <w:rFonts w:ascii="Times New Roman" w:hAnsi="Times New Roman" w:eastAsia="Times New Roman" w:cs="Times New Roman"/>
+                <w:sz w:val="20"/>
+                <w:szCs w:val="20"/>
+              </w:rPr>
+            </w:pPr>
+            <w:r>
+              <w:rPr>
+                <w:rFonts w:eastAsia="Times New Roman" w:cs="Times New Roman" w:ascii="Times New Roman" w:hAnsi="Times New Roman"/>
+                <w:sz w:val="20"/>
+                <w:szCs w:val="20"/>
+              </w:rPr>
+              <w:t>Entrada: (AutoJuegoSimple) juego.getTipoJuego()).getTipoJugador("Rojo") == TipoJugador.HUMANO</w:t>
+            </w:r>
+          </w:p>
+          <w:p>
+            <w:pPr>
+              <w:pStyle w:val="LOnormal"/>
+              <w:widowControl w:val="false"/>
+              <w:rPr>
+                <w:rFonts w:ascii="Times New Roman" w:hAnsi="Times New Roman" w:eastAsia="Times New Roman" w:cs="Times New Roman"/>
+                <w:sz w:val="20"/>
+                <w:szCs w:val="20"/>
+              </w:rPr>
+            </w:pPr>
+            <w:r>
+              <w:rPr>
+                <w:rFonts w:eastAsia="Times New Roman" w:cs="Times New Roman" w:ascii="Times New Roman" w:hAnsi="Times New Roman"/>
+                <w:sz w:val="20"/>
+                <w:szCs w:val="20"/>
+              </w:rPr>
+              <w:t>Salida: True</w:t>
             </w:r>
           </w:p>
         </w:tc>
@@ -7721,6 +10638,7 @@
         <w:tc>
           <w:tcPr>
             <w:tcW w:w="1541" w:type="dxa"/>
+            <w:vMerge w:val="continue"/>
             <w:tcBorders>
               <w:top w:val="single" w:sz="4" w:space="0" w:color="000000"/>
               <w:left w:val="single" w:sz="4" w:space="0" w:color="000000"/>
@@ -7773,7 +10691,7 @@
                 <w:sz w:val="20"/>
                 <w:szCs w:val="20"/>
               </w:rPr>
-              <w:t>1.2</w:t>
+              <w:t>8.2</w:t>
             </w:r>
           </w:p>
         </w:tc>
@@ -7803,6 +10721,7 @@
                 <w:sz w:val="20"/>
                 <w:szCs w:val="20"/>
               </w:rPr>
+              <w:t>TestTipoJugador</w:t>
             </w:r>
           </w:p>
         </w:tc>
@@ -7832,6 +10751,53 @@
                 <w:sz w:val="20"/>
                 <w:szCs w:val="20"/>
               </w:rPr>
+              <w:t>TestSeleccionJugadorAzulComputadoraRojoHumanoJuegoGeneral,</w:t>
+            </w:r>
+          </w:p>
+          <w:p>
+            <w:pPr>
+              <w:pStyle w:val="LOnormal"/>
+              <w:widowControl w:val="false"/>
+              <w:rPr>
+                <w:rFonts w:ascii="Times New Roman" w:hAnsi="Times New Roman" w:eastAsia="Times New Roman" w:cs="Times New Roman"/>
+                <w:sz w:val="20"/>
+                <w:szCs w:val="20"/>
+              </w:rPr>
+            </w:pPr>
+            <w:r>
+              <w:rPr>
+                <w:rFonts w:eastAsia="Times New Roman" w:cs="Times New Roman" w:ascii="Times New Roman" w:hAnsi="Times New Roman"/>
+                <w:sz w:val="20"/>
+                <w:szCs w:val="20"/>
+              </w:rPr>
+              <w:t>testSeleccionJugadorAzulHumanoRojoComputadoraJuegoGeneral,</w:t>
+            </w:r>
+          </w:p>
+          <w:p>
+            <w:pPr>
+              <w:pStyle w:val="LOnormal"/>
+              <w:widowControl w:val="false"/>
+              <w:rPr>
+                <w:rFonts w:ascii="Times New Roman" w:hAnsi="Times New Roman" w:eastAsia="Times New Roman" w:cs="Times New Roman"/>
+                <w:sz w:val="20"/>
+                <w:szCs w:val="20"/>
+              </w:rPr>
+            </w:pPr>
+            <w:r>
+              <w:rPr>
+                <w:rFonts w:eastAsia="Times New Roman" w:cs="Times New Roman" w:ascii="Times New Roman" w:hAnsi="Times New Roman"/>
+                <w:sz w:val="20"/>
+                <w:szCs w:val="20"/>
+              </w:rPr>
+              <w:t>t</w:t>
+            </w:r>
+            <w:r>
+              <w:rPr>
+                <w:rFonts w:eastAsia="Times New Roman" w:cs="Times New Roman" w:ascii="Times New Roman" w:hAnsi="Times New Roman"/>
+                <w:sz w:val="20"/>
+                <w:szCs w:val="20"/>
+              </w:rPr>
+              <w:t>estSeleccionJugadorAzulComputadoraRojoComputadoraJuegoGeneral</w:t>
             </w:r>
           </w:p>
         </w:tc>
@@ -7861,6 +10827,82 @@
                 <w:sz w:val="20"/>
                 <w:szCs w:val="20"/>
               </w:rPr>
+              <w:t>Entrada: (AutoJuegoGeneral) juego.getTipoJuego()).getTipoJugador("Azul") == TipoJugador.COMPUTADORA</w:t>
+            </w:r>
+          </w:p>
+          <w:p>
+            <w:pPr>
+              <w:pStyle w:val="LOnormal"/>
+              <w:widowControl w:val="false"/>
+              <w:rPr>
+                <w:rFonts w:ascii="Times New Roman" w:hAnsi="Times New Roman" w:eastAsia="Times New Roman" w:cs="Times New Roman"/>
+                <w:sz w:val="20"/>
+                <w:szCs w:val="20"/>
+              </w:rPr>
+            </w:pPr>
+            <w:r>
+              <w:rPr>
+                <w:rFonts w:eastAsia="Times New Roman" w:cs="Times New Roman" w:ascii="Times New Roman" w:hAnsi="Times New Roman"/>
+                <w:sz w:val="20"/>
+                <w:szCs w:val="20"/>
+              </w:rPr>
+              <w:t>Salida: True</w:t>
+            </w:r>
+          </w:p>
+          <w:p>
+            <w:pPr>
+              <w:pStyle w:val="LOnormal"/>
+              <w:widowControl w:val="false"/>
+              <w:rPr>
+                <w:rFonts w:ascii="Times New Roman" w:hAnsi="Times New Roman" w:eastAsia="Times New Roman" w:cs="Times New Roman"/>
+                <w:sz w:val="20"/>
+                <w:szCs w:val="20"/>
+              </w:rPr>
+            </w:pPr>
+            <w:r>
+              <w:rPr>
+                <w:rFonts w:eastAsia="Times New Roman" w:cs="Times New Roman" w:ascii="Times New Roman" w:hAnsi="Times New Roman"/>
+                <w:sz w:val="20"/>
+                <w:szCs w:val="20"/>
+              </w:rPr>
+            </w:r>
+          </w:p>
+          <w:p>
+            <w:pPr>
+              <w:pStyle w:val="LOnormal"/>
+              <w:widowControl w:val="false"/>
+              <w:rPr>
+                <w:rFonts w:ascii="Times New Roman" w:hAnsi="Times New Roman" w:eastAsia="Times New Roman" w:cs="Times New Roman"/>
+                <w:sz w:val="20"/>
+                <w:szCs w:val="20"/>
+              </w:rPr>
+            </w:pPr>
+            <w:r>
+              <w:rPr>
+                <w:rFonts w:eastAsia="Times New Roman" w:cs="Times New Roman" w:ascii="Times New Roman" w:hAnsi="Times New Roman"/>
+                <w:sz w:val="20"/>
+                <w:szCs w:val="20"/>
+              </w:rPr>
+              <w:t>Entrada: (AutoJuegoGeneral) juego.getTipoJuego()).getTipoJugador("Rojo") == TipoJugador.HUMANO</w:t>
+            </w:r>
+          </w:p>
+          <w:p>
+            <w:pPr>
+              <w:pStyle w:val="LOnormal"/>
+              <w:widowControl w:val="false"/>
+              <w:rPr>
+                <w:rFonts w:ascii="Times New Roman" w:hAnsi="Times New Roman" w:eastAsia="Times New Roman" w:cs="Times New Roman"/>
+                <w:sz w:val="20"/>
+                <w:szCs w:val="20"/>
+              </w:rPr>
+            </w:pPr>
+            <w:r>
+              <w:rPr>
+                <w:rFonts w:eastAsia="Times New Roman" w:cs="Times New Roman" w:ascii="Times New Roman" w:hAnsi="Times New Roman"/>
+                <w:sz w:val="20"/>
+                <w:szCs w:val="20"/>
+              </w:rPr>
+              <w:t>Salida: True</w:t>
             </w:r>
           </w:p>
         </w:tc>
@@ -7870,6 +10912,7 @@
         <w:tc>
           <w:tcPr>
             <w:tcW w:w="1541" w:type="dxa"/>
+            <w:vMerge w:val="restart"/>
             <w:tcBorders>
               <w:top w:val="single" w:sz="4" w:space="0" w:color="000000"/>
               <w:left w:val="single" w:sz="4" w:space="0" w:color="000000"/>
@@ -7883,16 +10926,25 @@
               <w:widowControl w:val="false"/>
               <w:rPr>
                 <w:rFonts w:ascii="Times New Roman" w:hAnsi="Times New Roman" w:eastAsia="Times New Roman" w:cs="Times New Roman"/>
-                <w:sz w:val="20"/>
-                <w:szCs w:val="20"/>
-              </w:rPr>
-            </w:pPr>
-            <w:r>
-              <w:rPr>
-                <w:rFonts w:eastAsia="Times New Roman" w:cs="Times New Roman" w:ascii="Times New Roman" w:hAnsi="Times New Roman"/>
-                <w:sz w:val="20"/>
-                <w:szCs w:val="20"/>
-              </w:rPr>
+                <w:sz w:val="21"/>
+                <w:szCs w:val="21"/>
+              </w:rPr>
+            </w:pPr>
+            <w:r>
+              <w:rPr>
+                <w:rFonts w:eastAsia="Times New Roman" w:cs="Times New Roman" w:ascii="Times New Roman" w:hAnsi="Times New Roman"/>
+                <w:sz w:val="21"/>
+                <w:szCs w:val="21"/>
+              </w:rPr>
+              <w:t xml:space="preserve">9. </w:t>
+            </w:r>
+            <w:r>
+              <w:rPr>
+                <w:rFonts w:eastAsia="Times New Roman" w:cs="Times New Roman" w:ascii="Times New Roman" w:hAnsi="Times New Roman"/>
+                <w:sz w:val="21"/>
+                <w:szCs w:val="21"/>
+              </w:rPr>
+              <w:t>Hacer que el jugador computadora realice un movimiento</w:t>
             </w:r>
           </w:p>
         </w:tc>
@@ -7922,7 +10974,7 @@
                 <w:sz w:val="20"/>
                 <w:szCs w:val="20"/>
               </w:rPr>
-              <w:t>…</w:t>
+              <w:t>9.1</w:t>
             </w:r>
           </w:p>
         </w:tc>
@@ -7952,6 +11004,7 @@
                 <w:sz w:val="20"/>
                 <w:szCs w:val="20"/>
               </w:rPr>
+              <w:t>TestAutoJuegoSimple</w:t>
             </w:r>
           </w:p>
         </w:tc>
@@ -7981,6 +11034,7 @@
                 <w:sz w:val="20"/>
                 <w:szCs w:val="20"/>
               </w:rPr>
+              <w:t>testMovimientoComputadoraAutoJuegoSimple</w:t>
             </w:r>
           </w:p>
         </w:tc>
@@ -8010,6 +11064,26 @@
                 <w:sz w:val="20"/>
                 <w:szCs w:val="20"/>
               </w:rPr>
+              <w:t>Entrada: juego.getNumeroCeldasVacias()</w:t>
+            </w:r>
+          </w:p>
+          <w:p>
+            <w:pPr>
+              <w:pStyle w:val="LOnormal"/>
+              <w:widowControl w:val="false"/>
+              <w:rPr>
+                <w:rFonts w:ascii="Times New Roman" w:hAnsi="Times New Roman" w:eastAsia="Times New Roman" w:cs="Times New Roman"/>
+                <w:sz w:val="20"/>
+                <w:szCs w:val="20"/>
+              </w:rPr>
+            </w:pPr>
+            <w:r>
+              <w:rPr>
+                <w:rFonts w:eastAsia="Times New Roman" w:cs="Times New Roman" w:ascii="Times New Roman" w:hAnsi="Times New Roman"/>
+                <w:sz w:val="20"/>
+                <w:szCs w:val="20"/>
+              </w:rPr>
+              <w:t>Salida: 7</w:t>
             </w:r>
           </w:p>
         </w:tc>
@@ -8019,6 +11093,7 @@
         <w:tc>
           <w:tcPr>
             <w:tcW w:w="1541" w:type="dxa"/>
+            <w:vMerge w:val="continue"/>
             <w:tcBorders>
               <w:top w:val="single" w:sz="4" w:space="0" w:color="000000"/>
               <w:left w:val="single" w:sz="4" w:space="0" w:color="000000"/>
@@ -8042,7 +11117,6 @@
                 <w:sz w:val="20"/>
                 <w:szCs w:val="20"/>
               </w:rPr>
-              <w:t>2</w:t>
             </w:r>
           </w:p>
         </w:tc>
@@ -8072,7 +11146,7 @@
                 <w:sz w:val="20"/>
                 <w:szCs w:val="20"/>
               </w:rPr>
-              <w:t>2.1</w:t>
+              <w:t>9.2</w:t>
             </w:r>
           </w:p>
         </w:tc>
@@ -8102,6 +11176,7 @@
                 <w:sz w:val="20"/>
                 <w:szCs w:val="20"/>
               </w:rPr>
+              <w:t>TestAutoJuegoGeneral</w:t>
             </w:r>
           </w:p>
         </w:tc>
@@ -8131,6 +11206,7 @@
                 <w:sz w:val="20"/>
                 <w:szCs w:val="20"/>
               </w:rPr>
+              <w:t>testMovimientoComputadoraAutoJuegoGeneral</w:t>
             </w:r>
           </w:p>
         </w:tc>
@@ -8160,6 +11236,26 @@
                 <w:sz w:val="20"/>
                 <w:szCs w:val="20"/>
               </w:rPr>
+              <w:t>Entrada: juego.getNumeroCeldasVacias()</w:t>
+            </w:r>
+          </w:p>
+          <w:p>
+            <w:pPr>
+              <w:pStyle w:val="LOnormal"/>
+              <w:widowControl w:val="false"/>
+              <w:rPr>
+                <w:rFonts w:ascii="Times New Roman" w:hAnsi="Times New Roman" w:eastAsia="Times New Roman" w:cs="Times New Roman"/>
+                <w:sz w:val="20"/>
+                <w:szCs w:val="20"/>
+              </w:rPr>
+            </w:pPr>
+            <w:r>
+              <w:rPr>
+                <w:rFonts w:eastAsia="Times New Roman" w:cs="Times New Roman" w:ascii="Times New Roman" w:hAnsi="Times New Roman"/>
+                <w:sz w:val="20"/>
+                <w:szCs w:val="20"/>
+              </w:rPr>
+              <w:t>Salida: 7</w:t>
             </w:r>
           </w:p>
         </w:tc>
@@ -8179,19 +11275,34 @@
           <w:p>
             <w:pPr>
               <w:pStyle w:val="LOnormal"/>
-              <w:widowControl w:val="false"/>
-              <w:rPr>
-                <w:rFonts w:ascii="Times New Roman" w:hAnsi="Times New Roman" w:eastAsia="Times New Roman" w:cs="Times New Roman"/>
-                <w:sz w:val="20"/>
-                <w:szCs w:val="20"/>
-              </w:rPr>
-            </w:pPr>
-            <w:r>
-              <w:rPr>
-                <w:rFonts w:eastAsia="Times New Roman" w:cs="Times New Roman" w:ascii="Times New Roman" w:hAnsi="Times New Roman"/>
-                <w:sz w:val="20"/>
-                <w:szCs w:val="20"/>
-              </w:rPr>
+              <w:keepNext w:val="false"/>
+              <w:keepLines w:val="false"/>
+              <w:widowControl w:val="false"/>
+              <w:shd w:val="clear" w:fill="auto"/>
+              <w:spacing w:lineRule="auto" w:line="276" w:before="0" w:after="0"/>
+              <w:ind w:left="0" w:right="0" w:hanging="0"/>
+              <w:jc w:val="left"/>
+              <w:rPr>
+                <w:rFonts w:ascii="Times New Roman" w:hAnsi="Times New Roman" w:eastAsia="Times New Roman" w:cs="Times New Roman"/>
+                <w:sz w:val="21"/>
+                <w:szCs w:val="21"/>
+              </w:rPr>
+            </w:pPr>
+            <w:r>
+              <w:rPr>
+                <w:rFonts w:eastAsia="Times New Roman" w:cs="Times New Roman" w:ascii="Times New Roman" w:hAnsi="Times New Roman"/>
+                <w:sz w:val="21"/>
+                <w:szCs w:val="21"/>
+              </w:rPr>
+              <w:t xml:space="preserve">10. </w:t>
+            </w:r>
+            <w:r>
+              <w:rPr>
+                <w:rFonts w:eastAsia="Times New Roman" w:cs="Times New Roman" w:ascii="Times New Roman" w:hAnsi="Times New Roman"/>
+                <w:sz w:val="21"/>
+                <w:szCs w:val="21"/>
+              </w:rPr>
+              <w:t>Un juego humano-computadora ha terminado en juego simple</w:t>
             </w:r>
           </w:p>
         </w:tc>
@@ -8221,7 +11332,7 @@
                 <w:sz w:val="20"/>
                 <w:szCs w:val="20"/>
               </w:rPr>
-              <w:t>…</w:t>
+              <w:t>10.1</w:t>
             </w:r>
           </w:p>
         </w:tc>
@@ -8251,6 +11362,7 @@
                 <w:sz w:val="20"/>
                 <w:szCs w:val="20"/>
               </w:rPr>
+              <w:t>TestAutoJuegoSimple</w:t>
             </w:r>
           </w:p>
         </w:tc>
@@ -8280,6 +11392,7 @@
                 <w:sz w:val="20"/>
                 <w:szCs w:val="20"/>
               </w:rPr>
+              <w:t>testAutoJuegoSimpleCompletoHumanoAzulComputadoraRojo</w:t>
             </w:r>
           </w:p>
         </w:tc>
@@ -8309,6 +11422,801 @@
                 <w:sz w:val="20"/>
                 <w:szCs w:val="20"/>
               </w:rPr>
+              <w:t>Entrada: juego.getEstadoJuego() == EstadoJuego.GANO_AZUL ||</w:t>
+            </w:r>
+          </w:p>
+          <w:p>
+            <w:pPr>
+              <w:pStyle w:val="LOnormal"/>
+              <w:widowControl w:val="false"/>
+              <w:rPr>
+                <w:rFonts w:ascii="Times New Roman" w:hAnsi="Times New Roman" w:eastAsia="Times New Roman" w:cs="Times New Roman"/>
+                <w:sz w:val="20"/>
+                <w:szCs w:val="20"/>
+              </w:rPr>
+            </w:pPr>
+            <w:r>
+              <w:rPr>
+                <w:rFonts w:eastAsia="Times New Roman" w:cs="Times New Roman" w:ascii="Times New Roman" w:hAnsi="Times New Roman"/>
+                <w:sz w:val="20"/>
+                <w:szCs w:val="20"/>
+              </w:rPr>
+              <w:t xml:space="preserve">        </w:t>
+            </w:r>
+            <w:r>
+              <w:rPr>
+                <w:rFonts w:eastAsia="Times New Roman" w:cs="Times New Roman" w:ascii="Times New Roman" w:hAnsi="Times New Roman"/>
+                <w:sz w:val="20"/>
+                <w:szCs w:val="20"/>
+              </w:rPr>
+              <w:t>juego.getEstadoJuego() == EstadoJuego.GANO_ROJO ||</w:t>
+            </w:r>
+          </w:p>
+          <w:p>
+            <w:pPr>
+              <w:pStyle w:val="LOnormal"/>
+              <w:widowControl w:val="false"/>
+              <w:rPr>
+                <w:rFonts w:ascii="Times New Roman" w:hAnsi="Times New Roman" w:eastAsia="Times New Roman" w:cs="Times New Roman"/>
+                <w:sz w:val="20"/>
+                <w:szCs w:val="20"/>
+              </w:rPr>
+            </w:pPr>
+            <w:r>
+              <w:rPr>
+                <w:rFonts w:eastAsia="Times New Roman" w:cs="Times New Roman" w:ascii="Times New Roman" w:hAnsi="Times New Roman"/>
+                <w:sz w:val="20"/>
+                <w:szCs w:val="20"/>
+              </w:rPr>
+              <w:t xml:space="preserve">        </w:t>
+            </w:r>
+            <w:r>
+              <w:rPr>
+                <w:rFonts w:eastAsia="Times New Roman" w:cs="Times New Roman" w:ascii="Times New Roman" w:hAnsi="Times New Roman"/>
+                <w:sz w:val="20"/>
+                <w:szCs w:val="20"/>
+              </w:rPr>
+              <w:t>juego.getEstadoJuego() == EstadoJuego.EMPATE</w:t>
+            </w:r>
+          </w:p>
+          <w:p>
+            <w:pPr>
+              <w:pStyle w:val="LOnormal"/>
+              <w:widowControl w:val="false"/>
+              <w:rPr>
+                <w:rFonts w:ascii="Times New Roman" w:hAnsi="Times New Roman" w:eastAsia="Times New Roman" w:cs="Times New Roman"/>
+                <w:sz w:val="20"/>
+                <w:szCs w:val="20"/>
+              </w:rPr>
+            </w:pPr>
+            <w:r>
+              <w:rPr>
+                <w:rFonts w:eastAsia="Times New Roman" w:cs="Times New Roman" w:ascii="Times New Roman" w:hAnsi="Times New Roman"/>
+                <w:sz w:val="20"/>
+                <w:szCs w:val="20"/>
+              </w:rPr>
+              <w:t>Salida: True</w:t>
+            </w:r>
+          </w:p>
+        </w:tc>
+      </w:tr>
+      <w:tr>
+        <w:trPr/>
+        <w:tc>
+          <w:tcPr>
+            <w:tcW w:w="1541" w:type="dxa"/>
+            <w:tcBorders>
+              <w:left w:val="single" w:sz="4" w:space="0" w:color="000000"/>
+              <w:bottom w:val="single" w:sz="4" w:space="0" w:color="000000"/>
+              <w:right w:val="single" w:sz="4" w:space="0" w:color="000000"/>
+            </w:tcBorders>
+          </w:tcPr>
+          <w:p>
+            <w:pPr>
+              <w:pStyle w:val="LOnormal"/>
+              <w:keepNext w:val="false"/>
+              <w:keepLines w:val="false"/>
+              <w:widowControl w:val="false"/>
+              <w:shd w:val="clear" w:fill="auto"/>
+              <w:spacing w:lineRule="auto" w:line="276" w:before="0" w:after="0"/>
+              <w:ind w:left="0" w:right="0" w:hanging="0"/>
+              <w:jc w:val="left"/>
+              <w:rPr>
+                <w:rFonts w:ascii="Times New Roman" w:hAnsi="Times New Roman" w:eastAsia="Times New Roman" w:cs="Times New Roman"/>
+                <w:sz w:val="21"/>
+                <w:szCs w:val="21"/>
+              </w:rPr>
+            </w:pPr>
+            <w:r>
+              <w:rPr>
+                <w:rFonts w:eastAsia="Times New Roman" w:cs="Times New Roman" w:ascii="Times New Roman" w:hAnsi="Times New Roman"/>
+                <w:sz w:val="21"/>
+                <w:szCs w:val="21"/>
+              </w:rPr>
+              <w:t xml:space="preserve">11. </w:t>
+            </w:r>
+            <w:r>
+              <w:rPr>
+                <w:rFonts w:eastAsia="Times New Roman" w:cs="Times New Roman" w:ascii="Times New Roman" w:hAnsi="Times New Roman"/>
+                <w:sz w:val="21"/>
+                <w:szCs w:val="21"/>
+              </w:rPr>
+              <w:t>Un juego humano-computadora ha terminado en un juego general</w:t>
+            </w:r>
+          </w:p>
+        </w:tc>
+        <w:tc>
+          <w:tcPr>
+            <w:tcW w:w="1334" w:type="dxa"/>
+            <w:tcBorders>
+              <w:left w:val="single" w:sz="4" w:space="0" w:color="000000"/>
+              <w:bottom w:val="single" w:sz="4" w:space="0" w:color="000000"/>
+              <w:right w:val="single" w:sz="4" w:space="0" w:color="000000"/>
+            </w:tcBorders>
+          </w:tcPr>
+          <w:p>
+            <w:pPr>
+              <w:pStyle w:val="LOnormal"/>
+              <w:widowControl w:val="false"/>
+              <w:rPr>
+                <w:rFonts w:ascii="Times New Roman" w:hAnsi="Times New Roman" w:eastAsia="Times New Roman" w:cs="Times New Roman"/>
+                <w:sz w:val="20"/>
+                <w:szCs w:val="20"/>
+              </w:rPr>
+            </w:pPr>
+            <w:r>
+              <w:rPr>
+                <w:rFonts w:eastAsia="Times New Roman" w:cs="Times New Roman" w:ascii="Times New Roman" w:hAnsi="Times New Roman"/>
+                <w:sz w:val="20"/>
+                <w:szCs w:val="20"/>
+              </w:rPr>
+              <w:t>11.1</w:t>
+            </w:r>
+          </w:p>
+        </w:tc>
+        <w:tc>
+          <w:tcPr>
+            <w:tcW w:w="1800" w:type="dxa"/>
+            <w:tcBorders>
+              <w:left w:val="single" w:sz="4" w:space="0" w:color="000000"/>
+              <w:bottom w:val="single" w:sz="4" w:space="0" w:color="000000"/>
+              <w:right w:val="single" w:sz="4" w:space="0" w:color="000000"/>
+            </w:tcBorders>
+          </w:tcPr>
+          <w:p>
+            <w:pPr>
+              <w:pStyle w:val="LOnormal"/>
+              <w:widowControl w:val="false"/>
+              <w:rPr>
+                <w:rFonts w:ascii="Times New Roman" w:hAnsi="Times New Roman" w:eastAsia="Times New Roman" w:cs="Times New Roman"/>
+                <w:sz w:val="20"/>
+                <w:szCs w:val="20"/>
+              </w:rPr>
+            </w:pPr>
+            <w:r>
+              <w:rPr>
+                <w:rFonts w:eastAsia="Times New Roman" w:cs="Times New Roman" w:ascii="Times New Roman" w:hAnsi="Times New Roman"/>
+                <w:sz w:val="20"/>
+                <w:szCs w:val="20"/>
+              </w:rPr>
+              <w:t>TestAutoJuegoGeneral</w:t>
+            </w:r>
+          </w:p>
+        </w:tc>
+        <w:tc>
+          <w:tcPr>
+            <w:tcW w:w="1890" w:type="dxa"/>
+            <w:tcBorders>
+              <w:left w:val="single" w:sz="4" w:space="0" w:color="000000"/>
+              <w:bottom w:val="single" w:sz="4" w:space="0" w:color="000000"/>
+              <w:right w:val="single" w:sz="4" w:space="0" w:color="000000"/>
+            </w:tcBorders>
+          </w:tcPr>
+          <w:p>
+            <w:pPr>
+              <w:pStyle w:val="LOnormal"/>
+              <w:widowControl w:val="false"/>
+              <w:rPr>
+                <w:rFonts w:ascii="Times New Roman" w:hAnsi="Times New Roman" w:eastAsia="Times New Roman" w:cs="Times New Roman"/>
+                <w:sz w:val="20"/>
+                <w:szCs w:val="20"/>
+              </w:rPr>
+            </w:pPr>
+            <w:r>
+              <w:rPr>
+                <w:rFonts w:eastAsia="Times New Roman" w:cs="Times New Roman" w:ascii="Times New Roman" w:hAnsi="Times New Roman"/>
+                <w:sz w:val="20"/>
+                <w:szCs w:val="20"/>
+              </w:rPr>
+              <w:t>testAutoJuego</w:t>
+            </w:r>
+            <w:r>
+              <w:rPr>
+                <w:rFonts w:eastAsia="Times New Roman" w:cs="Times New Roman" w:ascii="Times New Roman" w:hAnsi="Times New Roman"/>
+                <w:sz w:val="20"/>
+                <w:szCs w:val="20"/>
+              </w:rPr>
+              <w:t>General</w:t>
+            </w:r>
+            <w:r>
+              <w:rPr>
+                <w:rFonts w:eastAsia="Times New Roman" w:cs="Times New Roman" w:ascii="Times New Roman" w:hAnsi="Times New Roman"/>
+                <w:sz w:val="20"/>
+                <w:szCs w:val="20"/>
+              </w:rPr>
+              <w:t>CompletoHumanoAzulComputadoraRojo</w:t>
+            </w:r>
+          </w:p>
+        </w:tc>
+        <w:tc>
+          <w:tcPr>
+            <w:tcW w:w="3690" w:type="dxa"/>
+            <w:tcBorders>
+              <w:left w:val="single" w:sz="4" w:space="0" w:color="000000"/>
+              <w:bottom w:val="single" w:sz="4" w:space="0" w:color="000000"/>
+              <w:right w:val="single" w:sz="4" w:space="0" w:color="000000"/>
+            </w:tcBorders>
+          </w:tcPr>
+          <w:p>
+            <w:pPr>
+              <w:pStyle w:val="LOnormal"/>
+              <w:widowControl w:val="false"/>
+              <w:rPr>
+                <w:rFonts w:ascii="Times New Roman" w:hAnsi="Times New Roman" w:eastAsia="Times New Roman" w:cs="Times New Roman"/>
+                <w:sz w:val="20"/>
+                <w:szCs w:val="20"/>
+              </w:rPr>
+            </w:pPr>
+            <w:r>
+              <w:rPr>
+                <w:rFonts w:eastAsia="Times New Roman" w:cs="Times New Roman" w:ascii="Times New Roman" w:hAnsi="Times New Roman"/>
+                <w:sz w:val="20"/>
+                <w:szCs w:val="20"/>
+              </w:rPr>
+              <w:t>Entrada: juego.getNumeroCeldasVacias()</w:t>
+            </w:r>
+          </w:p>
+          <w:p>
+            <w:pPr>
+              <w:pStyle w:val="LOnormal"/>
+              <w:widowControl w:val="false"/>
+              <w:rPr>
+                <w:rFonts w:ascii="Times New Roman" w:hAnsi="Times New Roman" w:eastAsia="Times New Roman" w:cs="Times New Roman"/>
+                <w:sz w:val="20"/>
+                <w:szCs w:val="20"/>
+              </w:rPr>
+            </w:pPr>
+            <w:r>
+              <w:rPr>
+                <w:rFonts w:eastAsia="Times New Roman" w:cs="Times New Roman" w:ascii="Times New Roman" w:hAnsi="Times New Roman"/>
+                <w:sz w:val="20"/>
+                <w:szCs w:val="20"/>
+              </w:rPr>
+            </w:r>
+          </w:p>
+          <w:p>
+            <w:pPr>
+              <w:pStyle w:val="LOnormal"/>
+              <w:widowControl w:val="false"/>
+              <w:rPr>
+                <w:rFonts w:ascii="Times New Roman" w:hAnsi="Times New Roman" w:eastAsia="Times New Roman" w:cs="Times New Roman"/>
+                <w:sz w:val="20"/>
+                <w:szCs w:val="20"/>
+              </w:rPr>
+            </w:pPr>
+            <w:r>
+              <w:rPr>
+                <w:rFonts w:eastAsia="Times New Roman" w:cs="Times New Roman" w:ascii="Times New Roman" w:hAnsi="Times New Roman"/>
+                <w:sz w:val="20"/>
+                <w:szCs w:val="20"/>
+              </w:rPr>
+              <w:t>Salida: 0</w:t>
+            </w:r>
+          </w:p>
+        </w:tc>
+      </w:tr>
+      <w:tr>
+        <w:trPr/>
+        <w:tc>
+          <w:tcPr>
+            <w:tcW w:w="1541" w:type="dxa"/>
+            <w:tcBorders>
+              <w:left w:val="single" w:sz="4" w:space="0" w:color="000000"/>
+              <w:bottom w:val="single" w:sz="4" w:space="0" w:color="000000"/>
+              <w:right w:val="single" w:sz="4" w:space="0" w:color="000000"/>
+            </w:tcBorders>
+          </w:tcPr>
+          <w:p>
+            <w:pPr>
+              <w:pStyle w:val="LOnormal"/>
+              <w:keepNext w:val="false"/>
+              <w:keepLines w:val="false"/>
+              <w:widowControl w:val="false"/>
+              <w:shd w:val="clear" w:fill="auto"/>
+              <w:spacing w:lineRule="auto" w:line="276" w:before="0" w:after="0"/>
+              <w:ind w:left="0" w:right="0" w:hanging="0"/>
+              <w:jc w:val="left"/>
+              <w:rPr>
+                <w:rFonts w:ascii="Times New Roman" w:hAnsi="Times New Roman" w:eastAsia="Times New Roman" w:cs="Times New Roman"/>
+                <w:sz w:val="21"/>
+                <w:szCs w:val="21"/>
+              </w:rPr>
+            </w:pPr>
+            <w:r>
+              <w:rPr>
+                <w:rFonts w:eastAsia="Times New Roman" w:cs="Times New Roman" w:ascii="Times New Roman" w:hAnsi="Times New Roman"/>
+                <w:sz w:val="21"/>
+                <w:szCs w:val="21"/>
+              </w:rPr>
+              <w:t>1</w:t>
+            </w:r>
+            <w:r>
+              <w:rPr>
+                <w:rFonts w:eastAsia="Times New Roman" w:cs="Times New Roman" w:ascii="Times New Roman" w:hAnsi="Times New Roman"/>
+                <w:sz w:val="21"/>
+                <w:szCs w:val="21"/>
+              </w:rPr>
+              <w:t>2</w:t>
+            </w:r>
+            <w:r>
+              <w:rPr>
+                <w:rFonts w:eastAsia="Times New Roman" w:cs="Times New Roman" w:ascii="Times New Roman" w:hAnsi="Times New Roman"/>
+                <w:sz w:val="21"/>
+                <w:szCs w:val="21"/>
+              </w:rPr>
+              <w:t xml:space="preserve"> </w:t>
+            </w:r>
+            <w:r>
+              <w:rPr>
+                <w:rFonts w:eastAsia="Times New Roman" w:cs="Times New Roman" w:ascii="Times New Roman" w:hAnsi="Times New Roman"/>
+                <w:sz w:val="21"/>
+                <w:szCs w:val="21"/>
+              </w:rPr>
+              <w:t xml:space="preserve">Un juego </w:t>
+            </w:r>
+            <w:r>
+              <w:rPr>
+                <w:rFonts w:eastAsia="Times New Roman" w:cs="Times New Roman" w:ascii="Times New Roman" w:hAnsi="Times New Roman"/>
+                <w:sz w:val="21"/>
+                <w:szCs w:val="21"/>
+              </w:rPr>
+              <w:t>computadora</w:t>
+            </w:r>
+            <w:r>
+              <w:rPr>
+                <w:rFonts w:eastAsia="Times New Roman" w:cs="Times New Roman" w:ascii="Times New Roman" w:hAnsi="Times New Roman"/>
+                <w:sz w:val="21"/>
+                <w:szCs w:val="21"/>
+              </w:rPr>
+              <w:t>-computadora ha terminado en juego simple</w:t>
+            </w:r>
+          </w:p>
+        </w:tc>
+        <w:tc>
+          <w:tcPr>
+            <w:tcW w:w="1334" w:type="dxa"/>
+            <w:tcBorders>
+              <w:left w:val="single" w:sz="4" w:space="0" w:color="000000"/>
+              <w:bottom w:val="single" w:sz="4" w:space="0" w:color="000000"/>
+              <w:right w:val="single" w:sz="4" w:space="0" w:color="000000"/>
+            </w:tcBorders>
+          </w:tcPr>
+          <w:p>
+            <w:pPr>
+              <w:pStyle w:val="LOnormal"/>
+              <w:widowControl w:val="false"/>
+              <w:rPr>
+                <w:rFonts w:ascii="Times New Roman" w:hAnsi="Times New Roman" w:eastAsia="Times New Roman" w:cs="Times New Roman"/>
+                <w:sz w:val="20"/>
+                <w:szCs w:val="20"/>
+              </w:rPr>
+            </w:pPr>
+            <w:r>
+              <w:rPr>
+                <w:rFonts w:eastAsia="Times New Roman" w:cs="Times New Roman" w:ascii="Times New Roman" w:hAnsi="Times New Roman"/>
+                <w:sz w:val="20"/>
+                <w:szCs w:val="20"/>
+              </w:rPr>
+              <w:t>12.1</w:t>
+            </w:r>
+          </w:p>
+        </w:tc>
+        <w:tc>
+          <w:tcPr>
+            <w:tcW w:w="1800" w:type="dxa"/>
+            <w:tcBorders>
+              <w:left w:val="single" w:sz="4" w:space="0" w:color="000000"/>
+              <w:bottom w:val="single" w:sz="4" w:space="0" w:color="000000"/>
+              <w:right w:val="single" w:sz="4" w:space="0" w:color="000000"/>
+            </w:tcBorders>
+          </w:tcPr>
+          <w:p>
+            <w:pPr>
+              <w:pStyle w:val="LOnormal"/>
+              <w:widowControl w:val="false"/>
+              <w:rPr>
+                <w:rFonts w:ascii="Times New Roman" w:hAnsi="Times New Roman" w:eastAsia="Times New Roman" w:cs="Times New Roman"/>
+                <w:sz w:val="20"/>
+                <w:szCs w:val="20"/>
+              </w:rPr>
+            </w:pPr>
+            <w:r>
+              <w:rPr>
+                <w:rFonts w:eastAsia="Times New Roman" w:cs="Times New Roman" w:ascii="Times New Roman" w:hAnsi="Times New Roman"/>
+                <w:sz w:val="20"/>
+                <w:szCs w:val="20"/>
+              </w:rPr>
+              <w:t>TestAutoJuegoSimple</w:t>
+            </w:r>
+          </w:p>
+        </w:tc>
+        <w:tc>
+          <w:tcPr>
+            <w:tcW w:w="1890" w:type="dxa"/>
+            <w:tcBorders>
+              <w:left w:val="single" w:sz="4" w:space="0" w:color="000000"/>
+              <w:bottom w:val="single" w:sz="4" w:space="0" w:color="000000"/>
+              <w:right w:val="single" w:sz="4" w:space="0" w:color="000000"/>
+            </w:tcBorders>
+          </w:tcPr>
+          <w:p>
+            <w:pPr>
+              <w:pStyle w:val="LOnormal"/>
+              <w:widowControl w:val="false"/>
+              <w:rPr>
+                <w:rFonts w:ascii="Times New Roman" w:hAnsi="Times New Roman" w:eastAsia="Times New Roman" w:cs="Times New Roman"/>
+                <w:sz w:val="20"/>
+                <w:szCs w:val="20"/>
+              </w:rPr>
+            </w:pPr>
+            <w:r>
+              <w:rPr>
+                <w:rFonts w:eastAsia="Times New Roman" w:cs="Times New Roman" w:ascii="Times New Roman" w:hAnsi="Times New Roman"/>
+                <w:sz w:val="20"/>
+                <w:szCs w:val="20"/>
+              </w:rPr>
+              <w:t>testAutoJuegoSimpleCompletoComputadoraAzulComputadoraRoja</w:t>
+            </w:r>
+          </w:p>
+        </w:tc>
+        <w:tc>
+          <w:tcPr>
+            <w:tcW w:w="3690" w:type="dxa"/>
+            <w:tcBorders>
+              <w:left w:val="single" w:sz="4" w:space="0" w:color="000000"/>
+              <w:bottom w:val="single" w:sz="4" w:space="0" w:color="000000"/>
+              <w:right w:val="single" w:sz="4" w:space="0" w:color="000000"/>
+            </w:tcBorders>
+          </w:tcPr>
+          <w:p>
+            <w:pPr>
+              <w:pStyle w:val="LOnormal"/>
+              <w:widowControl w:val="false"/>
+              <w:rPr>
+                <w:rFonts w:ascii="Times New Roman" w:hAnsi="Times New Roman" w:eastAsia="Times New Roman" w:cs="Times New Roman"/>
+                <w:sz w:val="20"/>
+                <w:szCs w:val="20"/>
+              </w:rPr>
+            </w:pPr>
+            <w:r>
+              <w:rPr>
+                <w:rFonts w:eastAsia="Times New Roman" w:cs="Times New Roman" w:ascii="Times New Roman" w:hAnsi="Times New Roman"/>
+                <w:sz w:val="20"/>
+                <w:szCs w:val="20"/>
+              </w:rPr>
+              <w:t>Entrada: juego.getEstadoJuego() == EstadoJuego.GANO_AZUL ||</w:t>
+            </w:r>
+          </w:p>
+          <w:p>
+            <w:pPr>
+              <w:pStyle w:val="LOnormal"/>
+              <w:widowControl w:val="false"/>
+              <w:rPr>
+                <w:rFonts w:ascii="Times New Roman" w:hAnsi="Times New Roman" w:eastAsia="Times New Roman" w:cs="Times New Roman"/>
+                <w:sz w:val="20"/>
+                <w:szCs w:val="20"/>
+              </w:rPr>
+            </w:pPr>
+            <w:r>
+              <w:rPr>
+                <w:rFonts w:eastAsia="Times New Roman" w:cs="Times New Roman" w:ascii="Times New Roman" w:hAnsi="Times New Roman"/>
+                <w:sz w:val="20"/>
+                <w:szCs w:val="20"/>
+              </w:rPr>
+              <w:t xml:space="preserve">        </w:t>
+            </w:r>
+            <w:r>
+              <w:rPr>
+                <w:rFonts w:eastAsia="Times New Roman" w:cs="Times New Roman" w:ascii="Times New Roman" w:hAnsi="Times New Roman"/>
+                <w:sz w:val="20"/>
+                <w:szCs w:val="20"/>
+              </w:rPr>
+              <w:t>juego.getEstadoJuego() == EstadoJuego.GANO_ROJO ||</w:t>
+            </w:r>
+          </w:p>
+          <w:p>
+            <w:pPr>
+              <w:pStyle w:val="LOnormal"/>
+              <w:widowControl w:val="false"/>
+              <w:rPr>
+                <w:rFonts w:ascii="Times New Roman" w:hAnsi="Times New Roman" w:eastAsia="Times New Roman" w:cs="Times New Roman"/>
+                <w:sz w:val="20"/>
+                <w:szCs w:val="20"/>
+              </w:rPr>
+            </w:pPr>
+            <w:r>
+              <w:rPr>
+                <w:rFonts w:eastAsia="Times New Roman" w:cs="Times New Roman" w:ascii="Times New Roman" w:hAnsi="Times New Roman"/>
+                <w:sz w:val="20"/>
+                <w:szCs w:val="20"/>
+              </w:rPr>
+              <w:t xml:space="preserve">        </w:t>
+            </w:r>
+            <w:r>
+              <w:rPr>
+                <w:rFonts w:eastAsia="Times New Roman" w:cs="Times New Roman" w:ascii="Times New Roman" w:hAnsi="Times New Roman"/>
+                <w:sz w:val="20"/>
+                <w:szCs w:val="20"/>
+              </w:rPr>
+              <w:t>juego.getEstadoJuego() == EstadoJuego.EMPATE</w:t>
+            </w:r>
+          </w:p>
+          <w:p>
+            <w:pPr>
+              <w:pStyle w:val="LOnormal"/>
+              <w:widowControl w:val="false"/>
+              <w:rPr>
+                <w:rFonts w:ascii="Times New Roman" w:hAnsi="Times New Roman" w:eastAsia="Times New Roman" w:cs="Times New Roman"/>
+                <w:sz w:val="20"/>
+                <w:szCs w:val="20"/>
+              </w:rPr>
+            </w:pPr>
+            <w:r>
+              <w:rPr>
+                <w:rFonts w:eastAsia="Times New Roman" w:cs="Times New Roman" w:ascii="Times New Roman" w:hAnsi="Times New Roman"/>
+                <w:sz w:val="20"/>
+                <w:szCs w:val="20"/>
+              </w:rPr>
+              <w:t>Salida: True</w:t>
+            </w:r>
+          </w:p>
+        </w:tc>
+      </w:tr>
+      <w:tr>
+        <w:trPr/>
+        <w:tc>
+          <w:tcPr>
+            <w:tcW w:w="1541" w:type="dxa"/>
+            <w:tcBorders>
+              <w:left w:val="single" w:sz="4" w:space="0" w:color="000000"/>
+              <w:bottom w:val="single" w:sz="4" w:space="0" w:color="000000"/>
+              <w:right w:val="single" w:sz="4" w:space="0" w:color="000000"/>
+            </w:tcBorders>
+          </w:tcPr>
+          <w:p>
+            <w:pPr>
+              <w:pStyle w:val="LOnormal"/>
+              <w:keepNext w:val="false"/>
+              <w:keepLines w:val="false"/>
+              <w:widowControl w:val="false"/>
+              <w:shd w:val="clear" w:fill="auto"/>
+              <w:spacing w:lineRule="auto" w:line="276" w:before="0" w:after="0"/>
+              <w:ind w:left="0" w:right="0" w:hanging="0"/>
+              <w:jc w:val="left"/>
+              <w:rPr>
+                <w:rFonts w:ascii="Times New Roman" w:hAnsi="Times New Roman" w:eastAsia="Times New Roman" w:cs="Times New Roman"/>
+                <w:sz w:val="21"/>
+                <w:szCs w:val="21"/>
+              </w:rPr>
+            </w:pPr>
+            <w:r>
+              <w:rPr>
+                <w:rFonts w:eastAsia="Times New Roman" w:cs="Times New Roman" w:ascii="Times New Roman" w:hAnsi="Times New Roman"/>
+                <w:sz w:val="21"/>
+                <w:szCs w:val="21"/>
+              </w:rPr>
+              <w:t xml:space="preserve">13. </w:t>
+            </w:r>
+            <w:r>
+              <w:rPr>
+                <w:rFonts w:eastAsia="Times New Roman" w:cs="Times New Roman" w:ascii="Times New Roman" w:hAnsi="Times New Roman"/>
+                <w:sz w:val="21"/>
+                <w:szCs w:val="21"/>
+              </w:rPr>
+              <w:t xml:space="preserve">Un juego computadora-computadora ha terminado </w:t>
+            </w:r>
+            <w:r>
+              <w:rPr>
+                <w:rFonts w:eastAsia="Times New Roman" w:cs="Times New Roman" w:ascii="Times New Roman" w:hAnsi="Times New Roman"/>
+                <w:sz w:val="21"/>
+                <w:szCs w:val="21"/>
+              </w:rPr>
+              <w:t>en un juego general</w:t>
+            </w:r>
+          </w:p>
+        </w:tc>
+        <w:tc>
+          <w:tcPr>
+            <w:tcW w:w="1334" w:type="dxa"/>
+            <w:tcBorders>
+              <w:left w:val="single" w:sz="4" w:space="0" w:color="000000"/>
+              <w:bottom w:val="single" w:sz="4" w:space="0" w:color="000000"/>
+              <w:right w:val="single" w:sz="4" w:space="0" w:color="000000"/>
+            </w:tcBorders>
+          </w:tcPr>
+          <w:p>
+            <w:pPr>
+              <w:pStyle w:val="LOnormal"/>
+              <w:widowControl w:val="false"/>
+              <w:rPr>
+                <w:rFonts w:ascii="Times New Roman" w:hAnsi="Times New Roman" w:eastAsia="Times New Roman" w:cs="Times New Roman"/>
+                <w:sz w:val="20"/>
+                <w:szCs w:val="20"/>
+              </w:rPr>
+            </w:pPr>
+            <w:r>
+              <w:rPr>
+                <w:rFonts w:eastAsia="Times New Roman" w:cs="Times New Roman" w:ascii="Times New Roman" w:hAnsi="Times New Roman"/>
+                <w:sz w:val="20"/>
+                <w:szCs w:val="20"/>
+              </w:rPr>
+              <w:t>13.1</w:t>
+            </w:r>
+          </w:p>
+        </w:tc>
+        <w:tc>
+          <w:tcPr>
+            <w:tcW w:w="1800" w:type="dxa"/>
+            <w:tcBorders>
+              <w:left w:val="single" w:sz="4" w:space="0" w:color="000000"/>
+              <w:bottom w:val="single" w:sz="4" w:space="0" w:color="000000"/>
+              <w:right w:val="single" w:sz="4" w:space="0" w:color="000000"/>
+            </w:tcBorders>
+          </w:tcPr>
+          <w:p>
+            <w:pPr>
+              <w:pStyle w:val="LOnormal"/>
+              <w:widowControl w:val="false"/>
+              <w:rPr>
+                <w:rFonts w:ascii="Times New Roman" w:hAnsi="Times New Roman" w:eastAsia="Times New Roman" w:cs="Times New Roman"/>
+                <w:sz w:val="20"/>
+                <w:szCs w:val="20"/>
+              </w:rPr>
+            </w:pPr>
+            <w:r>
+              <w:rPr>
+                <w:rFonts w:eastAsia="Times New Roman" w:cs="Times New Roman" w:ascii="Times New Roman" w:hAnsi="Times New Roman"/>
+                <w:sz w:val="20"/>
+                <w:szCs w:val="20"/>
+              </w:rPr>
+              <w:t>TestAutoJuegoGeneral</w:t>
+            </w:r>
+          </w:p>
+        </w:tc>
+        <w:tc>
+          <w:tcPr>
+            <w:tcW w:w="1890" w:type="dxa"/>
+            <w:tcBorders>
+              <w:left w:val="single" w:sz="4" w:space="0" w:color="000000"/>
+              <w:bottom w:val="single" w:sz="4" w:space="0" w:color="000000"/>
+              <w:right w:val="single" w:sz="4" w:space="0" w:color="000000"/>
+            </w:tcBorders>
+          </w:tcPr>
+          <w:p>
+            <w:pPr>
+              <w:pStyle w:val="LOnormal"/>
+              <w:widowControl w:val="false"/>
+              <w:rPr>
+                <w:rFonts w:ascii="Times New Roman" w:hAnsi="Times New Roman" w:eastAsia="Times New Roman" w:cs="Times New Roman"/>
+                <w:sz w:val="20"/>
+                <w:szCs w:val="20"/>
+              </w:rPr>
+            </w:pPr>
+            <w:r>
+              <w:rPr>
+                <w:rFonts w:eastAsia="Times New Roman" w:cs="Times New Roman" w:ascii="Times New Roman" w:hAnsi="Times New Roman"/>
+                <w:sz w:val="20"/>
+                <w:szCs w:val="20"/>
+              </w:rPr>
+              <w:t>testAutoJuego</w:t>
+            </w:r>
+            <w:r>
+              <w:rPr>
+                <w:rFonts w:eastAsia="Times New Roman" w:cs="Times New Roman" w:ascii="Times New Roman" w:hAnsi="Times New Roman"/>
+                <w:sz w:val="20"/>
+                <w:szCs w:val="20"/>
+              </w:rPr>
+              <w:t>General</w:t>
+            </w:r>
+            <w:r>
+              <w:rPr>
+                <w:rFonts w:eastAsia="Times New Roman" w:cs="Times New Roman" w:ascii="Times New Roman" w:hAnsi="Times New Roman"/>
+                <w:sz w:val="20"/>
+                <w:szCs w:val="20"/>
+              </w:rPr>
+              <w:t>Completo</w:t>
+            </w:r>
+            <w:r>
+              <w:rPr>
+                <w:rFonts w:eastAsia="Times New Roman" w:cs="Times New Roman" w:ascii="Times New Roman" w:hAnsi="Times New Roman"/>
+                <w:sz w:val="20"/>
+                <w:szCs w:val="20"/>
+              </w:rPr>
+              <w:t>Computadora</w:t>
+            </w:r>
+            <w:r>
+              <w:rPr>
+                <w:rFonts w:eastAsia="Times New Roman" w:cs="Times New Roman" w:ascii="Times New Roman" w:hAnsi="Times New Roman"/>
+                <w:sz w:val="20"/>
+                <w:szCs w:val="20"/>
+              </w:rPr>
+              <w:t>AzulComputadoraRojo</w:t>
+            </w:r>
+          </w:p>
+        </w:tc>
+        <w:tc>
+          <w:tcPr>
+            <w:tcW w:w="3690" w:type="dxa"/>
+            <w:tcBorders>
+              <w:left w:val="single" w:sz="4" w:space="0" w:color="000000"/>
+              <w:bottom w:val="single" w:sz="4" w:space="0" w:color="000000"/>
+              <w:right w:val="single" w:sz="4" w:space="0" w:color="000000"/>
+            </w:tcBorders>
+          </w:tcPr>
+          <w:p>
+            <w:pPr>
+              <w:pStyle w:val="LOnormal"/>
+              <w:widowControl w:val="false"/>
+              <w:rPr>
+                <w:rFonts w:ascii="Times New Roman" w:hAnsi="Times New Roman" w:eastAsia="Times New Roman" w:cs="Times New Roman"/>
+                <w:sz w:val="20"/>
+                <w:szCs w:val="20"/>
+              </w:rPr>
+            </w:pPr>
+            <w:r>
+              <w:rPr>
+                <w:rFonts w:eastAsia="Times New Roman" w:cs="Times New Roman" w:ascii="Times New Roman" w:hAnsi="Times New Roman"/>
+                <w:sz w:val="20"/>
+                <w:szCs w:val="20"/>
+              </w:rPr>
+              <w:t>Entrada: juego.getNumeroCeldasVacias()</w:t>
+            </w:r>
+          </w:p>
+          <w:p>
+            <w:pPr>
+              <w:pStyle w:val="LOnormal"/>
+              <w:widowControl w:val="false"/>
+              <w:rPr>
+                <w:rFonts w:ascii="Times New Roman" w:hAnsi="Times New Roman" w:eastAsia="Times New Roman" w:cs="Times New Roman"/>
+                <w:sz w:val="20"/>
+                <w:szCs w:val="20"/>
+              </w:rPr>
+            </w:pPr>
+            <w:r>
+              <w:rPr>
+                <w:rFonts w:eastAsia="Times New Roman" w:cs="Times New Roman" w:ascii="Times New Roman" w:hAnsi="Times New Roman"/>
+                <w:sz w:val="20"/>
+                <w:szCs w:val="20"/>
+              </w:rPr>
+            </w:r>
+          </w:p>
+          <w:p>
+            <w:pPr>
+              <w:pStyle w:val="LOnormal"/>
+              <w:widowControl w:val="false"/>
+              <w:rPr>
+                <w:rFonts w:ascii="Times New Roman" w:hAnsi="Times New Roman" w:eastAsia="Times New Roman" w:cs="Times New Roman"/>
+                <w:sz w:val="20"/>
+                <w:szCs w:val="20"/>
+              </w:rPr>
+            </w:pPr>
+            <w:r>
+              <w:rPr>
+                <w:rFonts w:eastAsia="Times New Roman" w:cs="Times New Roman" w:ascii="Times New Roman" w:hAnsi="Times New Roman"/>
+                <w:sz w:val="20"/>
+                <w:szCs w:val="20"/>
+              </w:rPr>
+              <w:t>Salida: 0</w:t>
             </w:r>
           </w:p>
         </w:tc>
@@ -8372,7 +12280,7 @@
         <w:tblStyle w:val="Table7"/>
         <w:tblW w:w="10255" w:type="dxa"/>
         <w:jc w:val="left"/>
-        <w:tblInd w:w="0" w:type="dxa"/>
+        <w:tblInd w:w="113" w:type="dxa"/>
         <w:tblLayout w:type="fixed"/>
         <w:tblCellMar>
           <w:top w:w="0" w:type="dxa"/>
@@ -9372,7 +13280,7 @@
         <w:tblStyle w:val="Table8"/>
         <w:tblW w:w="10255" w:type="dxa"/>
         <w:jc w:val="left"/>
-        <w:tblInd w:w="0" w:type="dxa"/>
+        <w:tblInd w:w="113" w:type="dxa"/>
         <w:tblLayout w:type="fixed"/>
         <w:tblCellMar>
           <w:top w:w="0" w:type="dxa"/>

</xml_diff>

<commit_message>
El reporte del sprint 4 se pasó a PDF
</commit_message>
<xml_diff>
--- a/Practica2-C3S2/Sprint4-C3S2.docx
+++ b/Practica2-C3S2/Sprint4-C3S2.docx
@@ -1705,17 +1705,17 @@
         <w:tblLook w:val="0400"/>
       </w:tblPr>
       <w:tblGrid>
-        <w:gridCol w:w="537"/>
+        <w:gridCol w:w="536"/>
         <w:gridCol w:w="2100"/>
         <w:gridCol w:w="4845"/>
-        <w:gridCol w:w="1337"/>
+        <w:gridCol w:w="1338"/>
         <w:gridCol w:w="1441"/>
       </w:tblGrid>
       <w:tr>
         <w:trPr/>
         <w:tc>
           <w:tcPr>
-            <w:tcW w:w="537" w:type="dxa"/>
+            <w:tcW w:w="536" w:type="dxa"/>
             <w:tcBorders>
               <w:top w:val="single" w:sz="4" w:space="0" w:color="000000"/>
               <w:left w:val="single" w:sz="4" w:space="0" w:color="000000"/>
@@ -1814,7 +1814,7 @@
         </w:tc>
         <w:tc>
           <w:tcPr>
-            <w:tcW w:w="1337" w:type="dxa"/>
+            <w:tcW w:w="1338" w:type="dxa"/>
             <w:tcBorders>
               <w:top w:val="single" w:sz="4" w:space="0" w:color="000000"/>
               <w:left w:val="single" w:sz="4" w:space="0" w:color="000000"/>
@@ -1883,7 +1883,7 @@
         <w:trPr/>
         <w:tc>
           <w:tcPr>
-            <w:tcW w:w="537" w:type="dxa"/>
+            <w:tcW w:w="536" w:type="dxa"/>
             <w:tcBorders>
               <w:top w:val="single" w:sz="4" w:space="0" w:color="000000"/>
               <w:left w:val="single" w:sz="4" w:space="0" w:color="000000"/>
@@ -1972,7 +1972,7 @@
         </w:tc>
         <w:tc>
           <w:tcPr>
-            <w:tcW w:w="1337" w:type="dxa"/>
+            <w:tcW w:w="1338" w:type="dxa"/>
             <w:tcBorders>
               <w:top w:val="single" w:sz="4" w:space="0" w:color="000000"/>
               <w:left w:val="single" w:sz="4" w:space="0" w:color="000000"/>
@@ -2045,7 +2045,7 @@
         <w:trPr/>
         <w:tc>
           <w:tcPr>
-            <w:tcW w:w="537" w:type="dxa"/>
+            <w:tcW w:w="536" w:type="dxa"/>
             <w:tcBorders>
               <w:top w:val="single" w:sz="4" w:space="0" w:color="000000"/>
               <w:left w:val="single" w:sz="4" w:space="0" w:color="000000"/>
@@ -2145,7 +2145,7 @@
         </w:tc>
         <w:tc>
           <w:tcPr>
-            <w:tcW w:w="1337" w:type="dxa"/>
+            <w:tcW w:w="1338" w:type="dxa"/>
             <w:tcBorders>
               <w:top w:val="single" w:sz="4" w:space="0" w:color="000000"/>
               <w:left w:val="single" w:sz="4" w:space="0" w:color="000000"/>
@@ -2218,7 +2218,7 @@
         <w:trPr/>
         <w:tc>
           <w:tcPr>
-            <w:tcW w:w="537" w:type="dxa"/>
+            <w:tcW w:w="536" w:type="dxa"/>
             <w:tcBorders>
               <w:left w:val="single" w:sz="4" w:space="0" w:color="000000"/>
               <w:bottom w:val="single" w:sz="4" w:space="0" w:color="000000"/>
@@ -2308,7 +2308,7 @@
         </w:tc>
         <w:tc>
           <w:tcPr>
-            <w:tcW w:w="1337" w:type="dxa"/>
+            <w:tcW w:w="1338" w:type="dxa"/>
             <w:tcBorders>
               <w:left w:val="single" w:sz="4" w:space="0" w:color="000000"/>
               <w:bottom w:val="single" w:sz="4" w:space="0" w:color="000000"/>
@@ -2379,7 +2379,7 @@
         <w:trPr/>
         <w:tc>
           <w:tcPr>
-            <w:tcW w:w="537" w:type="dxa"/>
+            <w:tcW w:w="536" w:type="dxa"/>
             <w:tcBorders>
               <w:left w:val="single" w:sz="4" w:space="0" w:color="000000"/>
               <w:bottom w:val="single" w:sz="4" w:space="0" w:color="000000"/>
@@ -2480,7 +2480,7 @@
         </w:tc>
         <w:tc>
           <w:tcPr>
-            <w:tcW w:w="1337" w:type="dxa"/>
+            <w:tcW w:w="1338" w:type="dxa"/>
             <w:tcBorders>
               <w:left w:val="single" w:sz="4" w:space="0" w:color="000000"/>
               <w:bottom w:val="single" w:sz="4" w:space="0" w:color="000000"/>
@@ -2551,7 +2551,7 @@
         <w:trPr/>
         <w:tc>
           <w:tcPr>
-            <w:tcW w:w="537" w:type="dxa"/>
+            <w:tcW w:w="536" w:type="dxa"/>
             <w:tcBorders>
               <w:left w:val="single" w:sz="4" w:space="0" w:color="000000"/>
               <w:bottom w:val="single" w:sz="4" w:space="0" w:color="000000"/>
@@ -2641,7 +2641,7 @@
         </w:tc>
         <w:tc>
           <w:tcPr>
-            <w:tcW w:w="1337" w:type="dxa"/>
+            <w:tcW w:w="1338" w:type="dxa"/>
             <w:tcBorders>
               <w:left w:val="single" w:sz="4" w:space="0" w:color="000000"/>
               <w:bottom w:val="single" w:sz="4" w:space="0" w:color="000000"/>
@@ -2712,7 +2712,7 @@
         <w:trPr/>
         <w:tc>
           <w:tcPr>
-            <w:tcW w:w="537" w:type="dxa"/>
+            <w:tcW w:w="536" w:type="dxa"/>
             <w:tcBorders>
               <w:left w:val="single" w:sz="4" w:space="0" w:color="000000"/>
               <w:bottom w:val="single" w:sz="4" w:space="0" w:color="000000"/>
@@ -2813,7 +2813,7 @@
         </w:tc>
         <w:tc>
           <w:tcPr>
-            <w:tcW w:w="1337" w:type="dxa"/>
+            <w:tcW w:w="1338" w:type="dxa"/>
             <w:tcBorders>
               <w:left w:val="single" w:sz="4" w:space="0" w:color="000000"/>
               <w:bottom w:val="single" w:sz="4" w:space="0" w:color="000000"/>
@@ -5316,15 +5316,7 @@
                 <w:sz w:val="22"/>
                 <w:szCs w:val="22"/>
               </w:rPr>
-              <w:t>1</w:t>
-            </w:r>
-            <w:r>
-              <w:rPr>
-                <w:rFonts w:eastAsia="Times New Roman" w:cs="Times New Roman" w:ascii="Times New Roman" w:hAnsi="Times New Roman"/>
-                <w:sz w:val="22"/>
-                <w:szCs w:val="22"/>
-              </w:rPr>
-              <w:t>40</w:t>
+              <w:t>140</w:t>
             </w:r>
           </w:p>
         </w:tc>
@@ -5414,15 +5406,7 @@
                 <w:sz w:val="22"/>
                 <w:szCs w:val="22"/>
               </w:rPr>
-              <w:t>1</w:t>
-            </w:r>
-            <w:r>
-              <w:rPr>
-                <w:rFonts w:eastAsia="Times New Roman" w:cs="Times New Roman" w:ascii="Times New Roman" w:hAnsi="Times New Roman"/>
-                <w:sz w:val="22"/>
-                <w:szCs w:val="22"/>
-              </w:rPr>
-              <w:t>32</w:t>
+              <w:t>132</w:t>
             </w:r>
           </w:p>
         </w:tc>
@@ -6927,15 +6911,7 @@
                 <w:sz w:val="22"/>
                 <w:szCs w:val="22"/>
               </w:rPr>
-              <w:t>18</w:t>
-            </w:r>
-            <w:r>
-              <w:rPr>
-                <w:rFonts w:eastAsia="Times New Roman" w:cs="Times New Roman" w:ascii="Times New Roman" w:hAnsi="Times New Roman"/>
-                <w:sz w:val="22"/>
-                <w:szCs w:val="22"/>
-              </w:rPr>
-              <w:t>92</w:t>
+              <w:t>1892</w:t>
             </w:r>
           </w:p>
         </w:tc>
@@ -7190,8 +7166,8 @@
         <w:gridCol w:w="613"/>
         <w:gridCol w:w="2340"/>
         <w:gridCol w:w="2250"/>
-        <w:gridCol w:w="1713"/>
-        <w:gridCol w:w="1797"/>
+        <w:gridCol w:w="1714"/>
+        <w:gridCol w:w="1796"/>
       </w:tblGrid>
       <w:tr>
         <w:trPr/>
@@ -7329,7 +7305,7 @@
         </w:tc>
         <w:tc>
           <w:tcPr>
-            <w:tcW w:w="1713" w:type="dxa"/>
+            <w:tcW w:w="1714" w:type="dxa"/>
             <w:tcBorders>
               <w:top w:val="single" w:sz="4" w:space="0" w:color="000000"/>
               <w:left w:val="single" w:sz="4" w:space="0" w:color="000000"/>
@@ -7362,7 +7338,7 @@
         </w:tc>
         <w:tc>
           <w:tcPr>
-            <w:tcW w:w="1797" w:type="dxa"/>
+            <w:tcW w:w="1796" w:type="dxa"/>
             <w:tcBorders>
               <w:top w:val="single" w:sz="4" w:space="0" w:color="000000"/>
               <w:left w:val="single" w:sz="4" w:space="0" w:color="000000"/>
@@ -7519,7 +7495,7 @@
         </w:tc>
         <w:tc>
           <w:tcPr>
-            <w:tcW w:w="1713" w:type="dxa"/>
+            <w:tcW w:w="1714" w:type="dxa"/>
             <w:tcBorders>
               <w:top w:val="single" w:sz="4" w:space="0" w:color="000000"/>
               <w:left w:val="single" w:sz="4" w:space="0" w:color="000000"/>
@@ -7549,7 +7525,7 @@
         </w:tc>
         <w:tc>
           <w:tcPr>
-            <w:tcW w:w="1797" w:type="dxa"/>
+            <w:tcW w:w="1796" w:type="dxa"/>
             <w:tcBorders>
               <w:top w:val="single" w:sz="4" w:space="0" w:color="000000"/>
               <w:left w:val="single" w:sz="4" w:space="0" w:color="000000"/>
@@ -7702,7 +7678,7 @@
         </w:tc>
         <w:tc>
           <w:tcPr>
-            <w:tcW w:w="1713" w:type="dxa"/>
+            <w:tcW w:w="1714" w:type="dxa"/>
             <w:tcBorders>
               <w:top w:val="single" w:sz="4" w:space="0" w:color="000000"/>
               <w:left w:val="single" w:sz="4" w:space="0" w:color="000000"/>
@@ -7732,7 +7708,7 @@
         </w:tc>
         <w:tc>
           <w:tcPr>
-            <w:tcW w:w="1797" w:type="dxa"/>
+            <w:tcW w:w="1796" w:type="dxa"/>
             <w:tcBorders>
               <w:top w:val="single" w:sz="4" w:space="0" w:color="000000"/>
               <w:left w:val="single" w:sz="4" w:space="0" w:color="000000"/>
@@ -7886,7 +7862,7 @@
         </w:tc>
         <w:tc>
           <w:tcPr>
-            <w:tcW w:w="1713" w:type="dxa"/>
+            <w:tcW w:w="1714" w:type="dxa"/>
             <w:tcBorders>
               <w:top w:val="single" w:sz="4" w:space="0" w:color="000000"/>
               <w:left w:val="single" w:sz="4" w:space="0" w:color="000000"/>
@@ -7916,7 +7892,7 @@
         </w:tc>
         <w:tc>
           <w:tcPr>
-            <w:tcW w:w="1797" w:type="dxa"/>
+            <w:tcW w:w="1796" w:type="dxa"/>
             <w:tcBorders>
               <w:top w:val="single" w:sz="4" w:space="0" w:color="000000"/>
               <w:left w:val="single" w:sz="4" w:space="0" w:color="000000"/>
@@ -8066,7 +8042,7 @@
         </w:tc>
         <w:tc>
           <w:tcPr>
-            <w:tcW w:w="1713" w:type="dxa"/>
+            <w:tcW w:w="1714" w:type="dxa"/>
             <w:tcBorders>
               <w:left w:val="single" w:sz="4" w:space="0" w:color="000000"/>
               <w:bottom w:val="single" w:sz="4" w:space="0" w:color="000000"/>
@@ -8095,7 +8071,7 @@
         </w:tc>
         <w:tc>
           <w:tcPr>
-            <w:tcW w:w="1797" w:type="dxa"/>
+            <w:tcW w:w="1796" w:type="dxa"/>
             <w:tcBorders>
               <w:left w:val="single" w:sz="4" w:space="0" w:color="000000"/>
               <w:bottom w:val="single" w:sz="4" w:space="0" w:color="000000"/>
@@ -8287,7 +8263,7 @@
         </w:tc>
         <w:tc>
           <w:tcPr>
-            <w:tcW w:w="1713" w:type="dxa"/>
+            <w:tcW w:w="1714" w:type="dxa"/>
             <w:tcBorders>
               <w:left w:val="single" w:sz="4" w:space="0" w:color="000000"/>
               <w:bottom w:val="single" w:sz="4" w:space="0" w:color="000000"/>
@@ -8316,7 +8292,7 @@
         </w:tc>
         <w:tc>
           <w:tcPr>
-            <w:tcW w:w="1797" w:type="dxa"/>
+            <w:tcW w:w="1796" w:type="dxa"/>
             <w:tcBorders>
               <w:left w:val="single" w:sz="4" w:space="0" w:color="000000"/>
               <w:bottom w:val="single" w:sz="4" w:space="0" w:color="000000"/>
@@ -8508,7 +8484,7 @@
         </w:tc>
         <w:tc>
           <w:tcPr>
-            <w:tcW w:w="1713" w:type="dxa"/>
+            <w:tcW w:w="1714" w:type="dxa"/>
             <w:tcBorders>
               <w:left w:val="single" w:sz="4" w:space="0" w:color="000000"/>
               <w:bottom w:val="single" w:sz="4" w:space="0" w:color="000000"/>
@@ -8537,7 +8513,7 @@
         </w:tc>
         <w:tc>
           <w:tcPr>
-            <w:tcW w:w="1797" w:type="dxa"/>
+            <w:tcW w:w="1796" w:type="dxa"/>
             <w:tcBorders>
               <w:left w:val="single" w:sz="4" w:space="0" w:color="000000"/>
               <w:bottom w:val="single" w:sz="4" w:space="0" w:color="000000"/>
@@ -8729,7 +8705,7 @@
         </w:tc>
         <w:tc>
           <w:tcPr>
-            <w:tcW w:w="1713" w:type="dxa"/>
+            <w:tcW w:w="1714" w:type="dxa"/>
             <w:tcBorders>
               <w:left w:val="single" w:sz="4" w:space="0" w:color="000000"/>
               <w:bottom w:val="single" w:sz="4" w:space="0" w:color="000000"/>
@@ -8758,7 +8734,7 @@
         </w:tc>
         <w:tc>
           <w:tcPr>
-            <w:tcW w:w="1797" w:type="dxa"/>
+            <w:tcW w:w="1796" w:type="dxa"/>
             <w:tcBorders>
               <w:left w:val="single" w:sz="4" w:space="0" w:color="000000"/>
               <w:bottom w:val="single" w:sz="4" w:space="0" w:color="000000"/>
@@ -8950,7 +8926,7 @@
         </w:tc>
         <w:tc>
           <w:tcPr>
-            <w:tcW w:w="1713" w:type="dxa"/>
+            <w:tcW w:w="1714" w:type="dxa"/>
             <w:tcBorders>
               <w:left w:val="single" w:sz="4" w:space="0" w:color="000000"/>
               <w:bottom w:val="single" w:sz="4" w:space="0" w:color="000000"/>
@@ -8979,7 +8955,7 @@
         </w:tc>
         <w:tc>
           <w:tcPr>
-            <w:tcW w:w="1797" w:type="dxa"/>
+            <w:tcW w:w="1796" w:type="dxa"/>
             <w:tcBorders>
               <w:left w:val="single" w:sz="4" w:space="0" w:color="000000"/>
               <w:bottom w:val="single" w:sz="4" w:space="0" w:color="000000"/>
@@ -9190,71 +9166,6 @@
           <w:rFonts w:eastAsia="Times New Roman" w:cs="Times New Roman" w:ascii="Times New Roman" w:hAnsi="Times New Roman"/>
         </w:rPr>
         <w:t>Resume cómo tu código de prueba (nombre de clase y nombre de método) o las pruebas realizadas manualmente prueban cada una de las nuevas historias de usuario/criterios de aceptación.</w:t>
-      </w:r>
-    </w:p>
-    <w:p>
-      <w:pPr>
-        <w:pStyle w:val="LOnormal"/>
-        <w:rPr>
-          <w:rFonts w:ascii="Times New Roman" w:hAnsi="Times New Roman" w:eastAsia="Times New Roman" w:cs="Times New Roman"/>
-        </w:rPr>
-      </w:pPr>
-      <w:r>
-        <w:rPr>
-          <w:rFonts w:eastAsia="Times New Roman" w:cs="Times New Roman" w:ascii="Times New Roman" w:hAnsi="Times New Roman"/>
-        </w:rPr>
-      </w:r>
-    </w:p>
-    <w:p>
-      <w:pPr>
-        <w:pStyle w:val="LOnormal"/>
-        <w:rPr>
-          <w:rFonts w:ascii="Times New Roman" w:hAnsi="Times New Roman" w:eastAsia="Times New Roman" w:cs="Times New Roman"/>
-        </w:rPr>
-      </w:pPr>
-      <w:r>
-        <w:rPr>
-          <w:rFonts w:eastAsia="Times New Roman" w:cs="Times New Roman" w:ascii="Times New Roman" w:hAnsi="Times New Roman"/>
-        </w:rPr>
-      </w:r>
-    </w:p>
-    <w:p>
-      <w:pPr>
-        <w:pStyle w:val="LOnormal"/>
-        <w:rPr>
-          <w:rFonts w:ascii="Times New Roman" w:hAnsi="Times New Roman" w:eastAsia="Times New Roman" w:cs="Times New Roman"/>
-        </w:rPr>
-      </w:pPr>
-      <w:r>
-        <w:rPr>
-          <w:rFonts w:eastAsia="Times New Roman" w:cs="Times New Roman" w:ascii="Times New Roman" w:hAnsi="Times New Roman"/>
-        </w:rPr>
-      </w:r>
-    </w:p>
-    <w:p>
-      <w:pPr>
-        <w:pStyle w:val="LOnormal"/>
-        <w:rPr>
-          <w:rFonts w:ascii="Times New Roman" w:hAnsi="Times New Roman" w:eastAsia="Times New Roman" w:cs="Times New Roman"/>
-        </w:rPr>
-      </w:pPr>
-      <w:r>
-        <w:rPr>
-          <w:rFonts w:eastAsia="Times New Roman" w:cs="Times New Roman" w:ascii="Times New Roman" w:hAnsi="Times New Roman"/>
-        </w:rPr>
-      </w:r>
-    </w:p>
-    <w:p>
-      <w:pPr>
-        <w:pStyle w:val="LOnormal"/>
-        <w:rPr>
-          <w:rFonts w:ascii="Times New Roman" w:hAnsi="Times New Roman" w:eastAsia="Times New Roman" w:cs="Times New Roman"/>
-        </w:rPr>
-      </w:pPr>
-      <w:r>
-        <w:rPr>
-          <w:rFonts w:eastAsia="Times New Roman" w:cs="Times New Roman" w:ascii="Times New Roman" w:hAnsi="Times New Roman"/>
-        </w:rPr>
       </w:r>
     </w:p>
     <w:p>
@@ -11317,10 +11228,10 @@
       </w:tblPr>
       <w:tblGrid>
         <w:gridCol w:w="1541"/>
-        <w:gridCol w:w="1781"/>
-        <w:gridCol w:w="1803"/>
-        <w:gridCol w:w="1977"/>
-        <w:gridCol w:w="3153"/>
+        <w:gridCol w:w="1780"/>
+        <w:gridCol w:w="1804"/>
+        <w:gridCol w:w="1976"/>
+        <w:gridCol w:w="3154"/>
       </w:tblGrid>
       <w:tr>
         <w:trPr/>
@@ -11359,7 +11270,7 @@
         </w:tc>
         <w:tc>
           <w:tcPr>
-            <w:tcW w:w="1781" w:type="dxa"/>
+            <w:tcW w:w="1780" w:type="dxa"/>
             <w:tcBorders>
               <w:top w:val="single" w:sz="4" w:space="0" w:color="000000"/>
               <w:left w:val="single" w:sz="4" w:space="0" w:color="000000"/>
@@ -11414,7 +11325,7 @@
         </w:tc>
         <w:tc>
           <w:tcPr>
-            <w:tcW w:w="1803" w:type="dxa"/>
+            <w:tcW w:w="1804" w:type="dxa"/>
             <w:tcBorders>
               <w:top w:val="single" w:sz="4" w:space="0" w:color="000000"/>
               <w:left w:val="single" w:sz="4" w:space="0" w:color="000000"/>
@@ -11447,7 +11358,7 @@
         </w:tc>
         <w:tc>
           <w:tcPr>
-            <w:tcW w:w="1977" w:type="dxa"/>
+            <w:tcW w:w="1976" w:type="dxa"/>
             <w:tcBorders>
               <w:top w:val="single" w:sz="4" w:space="0" w:color="000000"/>
               <w:left w:val="single" w:sz="4" w:space="0" w:color="000000"/>
@@ -11480,7 +11391,7 @@
         </w:tc>
         <w:tc>
           <w:tcPr>
-            <w:tcW w:w="3153" w:type="dxa"/>
+            <w:tcW w:w="3154" w:type="dxa"/>
             <w:tcBorders>
               <w:top w:val="single" w:sz="4" w:space="0" w:color="000000"/>
               <w:left w:val="single" w:sz="4" w:space="0" w:color="000000"/>
@@ -11547,7 +11458,7 @@
         </w:tc>
         <w:tc>
           <w:tcPr>
-            <w:tcW w:w="1781" w:type="dxa"/>
+            <w:tcW w:w="1780" w:type="dxa"/>
             <w:tcBorders>
               <w:top w:val="single" w:sz="4" w:space="0" w:color="000000"/>
               <w:left w:val="single" w:sz="4" w:space="0" w:color="000000"/>
@@ -11577,7 +11488,7 @@
         </w:tc>
         <w:tc>
           <w:tcPr>
-            <w:tcW w:w="1803" w:type="dxa"/>
+            <w:tcW w:w="1804" w:type="dxa"/>
             <w:tcBorders>
               <w:top w:val="single" w:sz="4" w:space="0" w:color="000000"/>
               <w:left w:val="single" w:sz="4" w:space="0" w:color="000000"/>
@@ -11619,7 +11530,7 @@
         </w:tc>
         <w:tc>
           <w:tcPr>
-            <w:tcW w:w="1977" w:type="dxa"/>
+            <w:tcW w:w="1976" w:type="dxa"/>
             <w:tcBorders>
               <w:top w:val="single" w:sz="4" w:space="0" w:color="000000"/>
               <w:left w:val="single" w:sz="4" w:space="0" w:color="000000"/>
@@ -11650,7 +11561,7 @@
         </w:tc>
         <w:tc>
           <w:tcPr>
-            <w:tcW w:w="3153" w:type="dxa"/>
+            <w:tcW w:w="3154" w:type="dxa"/>
             <w:tcBorders>
               <w:top w:val="single" w:sz="4" w:space="0" w:color="000000"/>
               <w:left w:val="single" w:sz="4" w:space="0" w:color="000000"/>
@@ -11716,7 +11627,7 @@
         </w:tc>
         <w:tc>
           <w:tcPr>
-            <w:tcW w:w="1781" w:type="dxa"/>
+            <w:tcW w:w="1780" w:type="dxa"/>
             <w:tcBorders>
               <w:top w:val="single" w:sz="4" w:space="0" w:color="000000"/>
               <w:left w:val="single" w:sz="4" w:space="0" w:color="000000"/>
@@ -11746,7 +11657,7 @@
         </w:tc>
         <w:tc>
           <w:tcPr>
-            <w:tcW w:w="1803" w:type="dxa"/>
+            <w:tcW w:w="1804" w:type="dxa"/>
             <w:tcBorders>
               <w:top w:val="single" w:sz="4" w:space="0" w:color="000000"/>
               <w:left w:val="single" w:sz="4" w:space="0" w:color="000000"/>
@@ -11788,7 +11699,7 @@
         </w:tc>
         <w:tc>
           <w:tcPr>
-            <w:tcW w:w="1977" w:type="dxa"/>
+            <w:tcW w:w="1976" w:type="dxa"/>
             <w:tcBorders>
               <w:top w:val="single" w:sz="4" w:space="0" w:color="000000"/>
               <w:left w:val="single" w:sz="4" w:space="0" w:color="000000"/>
@@ -11819,7 +11730,7 @@
         </w:tc>
         <w:tc>
           <w:tcPr>
-            <w:tcW w:w="3153" w:type="dxa"/>
+            <w:tcW w:w="3154" w:type="dxa"/>
             <w:tcBorders>
               <w:top w:val="single" w:sz="4" w:space="0" w:color="000000"/>
               <w:left w:val="single" w:sz="4" w:space="0" w:color="000000"/>
@@ -11891,7 +11802,7 @@
         </w:tc>
         <w:tc>
           <w:tcPr>
-            <w:tcW w:w="1781" w:type="dxa"/>
+            <w:tcW w:w="1780" w:type="dxa"/>
             <w:tcBorders>
               <w:top w:val="single" w:sz="4" w:space="0" w:color="000000"/>
               <w:left w:val="single" w:sz="4" w:space="0" w:color="000000"/>
@@ -11921,7 +11832,7 @@
         </w:tc>
         <w:tc>
           <w:tcPr>
-            <w:tcW w:w="1803" w:type="dxa"/>
+            <w:tcW w:w="1804" w:type="dxa"/>
             <w:tcBorders>
               <w:top w:val="single" w:sz="4" w:space="0" w:color="000000"/>
               <w:left w:val="single" w:sz="4" w:space="0" w:color="000000"/>
@@ -11946,29 +11857,13 @@
                 <w:sz w:val="20"/>
                 <w:szCs w:val="20"/>
               </w:rPr>
-              <w:t xml:space="preserve">El jugador humano o computadora  forma </w:t>
-            </w:r>
-            <w:r>
-              <w:rPr>
-                <w:rFonts w:eastAsia="Times New Roman" w:cs="Times New Roman" w:ascii="Times New Roman" w:hAnsi="Times New Roman"/>
-                <w:sz w:val="20"/>
-                <w:szCs w:val="20"/>
-              </w:rPr>
-              <w:t xml:space="preserve">el primer </w:t>
-            </w:r>
-            <w:r>
-              <w:rPr>
-                <w:rFonts w:eastAsia="Times New Roman" w:cs="Times New Roman" w:ascii="Times New Roman" w:hAnsi="Times New Roman"/>
-                <w:sz w:val="20"/>
-                <w:szCs w:val="20"/>
-              </w:rPr>
-              <w:t>SOS en el tablero</w:t>
-            </w:r>
-          </w:p>
-        </w:tc>
-        <w:tc>
-          <w:tcPr>
-            <w:tcW w:w="1977" w:type="dxa"/>
+              <w:t>El jugador humano o computadora  forma el primer SOS en el tablero</w:t>
+            </w:r>
+          </w:p>
+        </w:tc>
+        <w:tc>
+          <w:tcPr>
+            <w:tcW w:w="1976" w:type="dxa"/>
             <w:tcBorders>
               <w:top w:val="single" w:sz="4" w:space="0" w:color="000000"/>
               <w:left w:val="single" w:sz="4" w:space="0" w:color="000000"/>
@@ -11994,22 +11889,13 @@
                 <w:szCs w:val="20"/>
                 <w:lang w:val="es-PE"/>
               </w:rPr>
-              <w:t xml:space="preserve">El tablero muestra una línea sobre el SOS del color del jugador </w:t>
-            </w:r>
-            <w:r>
-              <w:rPr>
-                <w:rFonts w:eastAsia="Times New Roman" w:cs="Times New Roman" w:ascii="Times New Roman" w:hAnsi="Times New Roman"/>
-                <w:sz w:val="20"/>
-                <w:szCs w:val="20"/>
-                <w:lang w:val="es-PE"/>
-              </w:rPr>
-              <w:t>y muestra al ganador</w:t>
-            </w:r>
-          </w:p>
-        </w:tc>
-        <w:tc>
-          <w:tcPr>
-            <w:tcW w:w="3153" w:type="dxa"/>
+              <w:t>El tablero muestra una línea sobre el SOS del color del jugador y muestra al ganador</w:t>
+            </w:r>
+          </w:p>
+        </w:tc>
+        <w:tc>
+          <w:tcPr>
+            <w:tcW w:w="3154" w:type="dxa"/>
             <w:tcBorders>
               <w:top w:val="single" w:sz="4" w:space="0" w:color="000000"/>
               <w:left w:val="single" w:sz="4" w:space="0" w:color="000000"/>
@@ -12081,7 +11967,7 @@
         </w:tc>
         <w:tc>
           <w:tcPr>
-            <w:tcW w:w="1781" w:type="dxa"/>
+            <w:tcW w:w="1780" w:type="dxa"/>
             <w:tcBorders>
               <w:top w:val="single" w:sz="4" w:space="0" w:color="000000"/>
               <w:left w:val="single" w:sz="4" w:space="0" w:color="000000"/>
@@ -12111,7 +11997,7 @@
         </w:tc>
         <w:tc>
           <w:tcPr>
-            <w:tcW w:w="1803" w:type="dxa"/>
+            <w:tcW w:w="1804" w:type="dxa"/>
             <w:tcBorders>
               <w:top w:val="single" w:sz="4" w:space="0" w:color="000000"/>
               <w:left w:val="single" w:sz="4" w:space="0" w:color="000000"/>
@@ -12136,15 +12022,7 @@
                 <w:sz w:val="20"/>
                 <w:szCs w:val="20"/>
               </w:rPr>
-              <w:t xml:space="preserve">Un jugador </w:t>
-            </w:r>
-            <w:r>
-              <w:rPr>
-                <w:rFonts w:eastAsia="Times New Roman" w:cs="Times New Roman" w:ascii="Times New Roman" w:hAnsi="Times New Roman"/>
-                <w:sz w:val="20"/>
-                <w:szCs w:val="20"/>
-              </w:rPr>
-              <w:t xml:space="preserve">humano o computadora inserta un valor en la </w:t>
+              <w:t xml:space="preserve">Un jugador humano o computadora inserta un valor en la </w:t>
             </w:r>
             <w:r>
               <w:rPr>
@@ -12161,7 +12039,7 @@
         </w:tc>
         <w:tc>
           <w:tcPr>
-            <w:tcW w:w="1977" w:type="dxa"/>
+            <w:tcW w:w="1976" w:type="dxa"/>
             <w:tcBorders>
               <w:top w:val="single" w:sz="4" w:space="0" w:color="000000"/>
               <w:left w:val="single" w:sz="4" w:space="0" w:color="000000"/>
@@ -12186,23 +12064,7 @@
                 <w:sz w:val="20"/>
                 <w:szCs w:val="20"/>
               </w:rPr>
-              <w:t>E</w:t>
-            </w:r>
-            <w:r>
-              <w:rPr>
-                <w:rFonts w:eastAsia="Times New Roman" w:cs="Times New Roman" w:ascii="Times New Roman" w:hAnsi="Times New Roman"/>
-                <w:sz w:val="20"/>
-                <w:szCs w:val="20"/>
-              </w:rPr>
-              <w:t xml:space="preserve">l sistema cuenta el </w:t>
-            </w:r>
-            <w:r>
-              <w:rPr>
-                <w:rFonts w:eastAsia="Times New Roman" w:cs="Times New Roman" w:ascii="Times New Roman" w:hAnsi="Times New Roman"/>
-                <w:sz w:val="20"/>
-                <w:szCs w:val="20"/>
-              </w:rPr>
-              <w:t>n</w:t>
+              <w:t>El sistema cuenta el n</w:t>
             </w:r>
             <w:r>
               <w:rPr>
@@ -12219,7 +12081,7 @@
         </w:tc>
         <w:tc>
           <w:tcPr>
-            <w:tcW w:w="3153" w:type="dxa"/>
+            <w:tcW w:w="3154" w:type="dxa"/>
             <w:tcBorders>
               <w:top w:val="single" w:sz="4" w:space="0" w:color="000000"/>
               <w:left w:val="single" w:sz="4" w:space="0" w:color="000000"/>
@@ -12290,7 +12152,7 @@
         </w:tc>
         <w:tc>
           <w:tcPr>
-            <w:tcW w:w="1781" w:type="dxa"/>
+            <w:tcW w:w="1780" w:type="dxa"/>
             <w:tcBorders>
               <w:left w:val="single" w:sz="4" w:space="0" w:color="000000"/>
               <w:bottom w:val="single" w:sz="4" w:space="0" w:color="000000"/>
@@ -12319,7 +12181,7 @@
         </w:tc>
         <w:tc>
           <w:tcPr>
-            <w:tcW w:w="1803" w:type="dxa"/>
+            <w:tcW w:w="1804" w:type="dxa"/>
             <w:tcBorders>
               <w:left w:val="single" w:sz="4" w:space="0" w:color="000000"/>
               <w:bottom w:val="single" w:sz="4" w:space="0" w:color="000000"/>
@@ -12343,37 +12205,13 @@
                 <w:sz w:val="20"/>
                 <w:szCs w:val="20"/>
               </w:rPr>
-              <w:t>Un</w:t>
-            </w:r>
-            <w:r>
-              <w:rPr>
-                <w:rFonts w:eastAsia="Times New Roman" w:cs="Times New Roman" w:ascii="Times New Roman" w:hAnsi="Times New Roman"/>
-                <w:sz w:val="20"/>
-                <w:szCs w:val="20"/>
-              </w:rPr>
-              <w:t xml:space="preserve"> jugador computadora  forma </w:t>
-            </w:r>
-            <w:r>
-              <w:rPr>
-                <w:rFonts w:eastAsia="Times New Roman" w:cs="Times New Roman" w:ascii="Times New Roman" w:hAnsi="Times New Roman"/>
-                <w:sz w:val="20"/>
-                <w:szCs w:val="20"/>
-              </w:rPr>
-              <w:t xml:space="preserve">el primer </w:t>
-            </w:r>
-            <w:r>
-              <w:rPr>
-                <w:rFonts w:eastAsia="Times New Roman" w:cs="Times New Roman" w:ascii="Times New Roman" w:hAnsi="Times New Roman"/>
-                <w:sz w:val="20"/>
-                <w:szCs w:val="20"/>
-              </w:rPr>
-              <w:t>SOS en el tablero</w:t>
-            </w:r>
-          </w:p>
-        </w:tc>
-        <w:tc>
-          <w:tcPr>
-            <w:tcW w:w="1977" w:type="dxa"/>
+              <w:t>Un jugador computadora  forma el primer SOS en el tablero</w:t>
+            </w:r>
+          </w:p>
+        </w:tc>
+        <w:tc>
+          <w:tcPr>
+            <w:tcW w:w="1976" w:type="dxa"/>
             <w:tcBorders>
               <w:left w:val="single" w:sz="4" w:space="0" w:color="000000"/>
               <w:bottom w:val="single" w:sz="4" w:space="0" w:color="000000"/>
@@ -12398,22 +12236,13 @@
                 <w:szCs w:val="20"/>
                 <w:lang w:val="es-PE"/>
               </w:rPr>
-              <w:t xml:space="preserve">El tablero muestra una línea sobre el SOS del color del jugador </w:t>
-            </w:r>
-            <w:r>
-              <w:rPr>
-                <w:rFonts w:eastAsia="Times New Roman" w:cs="Times New Roman" w:ascii="Times New Roman" w:hAnsi="Times New Roman"/>
-                <w:sz w:val="20"/>
-                <w:szCs w:val="20"/>
-                <w:lang w:val="es-PE"/>
-              </w:rPr>
-              <w:t>y muestra al ganador</w:t>
-            </w:r>
-          </w:p>
-        </w:tc>
-        <w:tc>
-          <w:tcPr>
-            <w:tcW w:w="3153" w:type="dxa"/>
+              <w:t>El tablero muestra una línea sobre el SOS del color del jugador y muestra al ganador</w:t>
+            </w:r>
+          </w:p>
+        </w:tc>
+        <w:tc>
+          <w:tcPr>
+            <w:tcW w:w="3154" w:type="dxa"/>
             <w:tcBorders>
               <w:left w:val="single" w:sz="4" w:space="0" w:color="000000"/>
               <w:bottom w:val="single" w:sz="4" w:space="0" w:color="000000"/>
@@ -12483,7 +12312,7 @@
         </w:tc>
         <w:tc>
           <w:tcPr>
-            <w:tcW w:w="1781" w:type="dxa"/>
+            <w:tcW w:w="1780" w:type="dxa"/>
             <w:tcBorders>
               <w:left w:val="single" w:sz="4" w:space="0" w:color="000000"/>
               <w:bottom w:val="single" w:sz="4" w:space="0" w:color="000000"/>
@@ -12512,7 +12341,7 @@
         </w:tc>
         <w:tc>
           <w:tcPr>
-            <w:tcW w:w="1803" w:type="dxa"/>
+            <w:tcW w:w="1804" w:type="dxa"/>
             <w:tcBorders>
               <w:left w:val="single" w:sz="4" w:space="0" w:color="000000"/>
               <w:bottom w:val="single" w:sz="4" w:space="0" w:color="000000"/>
@@ -12536,15 +12365,7 @@
                 <w:sz w:val="20"/>
                 <w:szCs w:val="20"/>
               </w:rPr>
-              <w:t xml:space="preserve">Un jugador </w:t>
-            </w:r>
-            <w:r>
-              <w:rPr>
-                <w:rFonts w:eastAsia="Times New Roman" w:cs="Times New Roman" w:ascii="Times New Roman" w:hAnsi="Times New Roman"/>
-                <w:sz w:val="20"/>
-                <w:szCs w:val="20"/>
-              </w:rPr>
-              <w:t xml:space="preserve"> computadora inserta un valor en la </w:t>
+              <w:t xml:space="preserve">Un jugador  computadora inserta un valor en la </w:t>
             </w:r>
             <w:r>
               <w:rPr>
@@ -12561,7 +12382,7 @@
         </w:tc>
         <w:tc>
           <w:tcPr>
-            <w:tcW w:w="1977" w:type="dxa"/>
+            <w:tcW w:w="1976" w:type="dxa"/>
             <w:tcBorders>
               <w:left w:val="single" w:sz="4" w:space="0" w:color="000000"/>
               <w:bottom w:val="single" w:sz="4" w:space="0" w:color="000000"/>
@@ -12585,15 +12406,7 @@
                 <w:sz w:val="20"/>
                 <w:szCs w:val="20"/>
               </w:rPr>
-              <w:t xml:space="preserve">Un jugador </w:t>
-            </w:r>
-            <w:r>
-              <w:rPr>
-                <w:rFonts w:eastAsia="Times New Roman" w:cs="Times New Roman" w:ascii="Times New Roman" w:hAnsi="Times New Roman"/>
-                <w:sz w:val="20"/>
-                <w:szCs w:val="20"/>
-              </w:rPr>
-              <w:t xml:space="preserve">humano o computadora inserta un valor en la </w:t>
+              <w:t xml:space="preserve">Un jugador humano o computadora inserta un valor en la </w:t>
             </w:r>
             <w:r>
               <w:rPr>
@@ -12610,7 +12423,7 @@
         </w:tc>
         <w:tc>
           <w:tcPr>
-            <w:tcW w:w="3153" w:type="dxa"/>
+            <w:tcW w:w="3154" w:type="dxa"/>
             <w:tcBorders>
               <w:left w:val="single" w:sz="4" w:space="0" w:color="000000"/>
               <w:bottom w:val="single" w:sz="4" w:space="0" w:color="000000"/>
@@ -12698,17 +12511,17 @@
         <w:tblLook w:val="0400"/>
       </w:tblPr>
       <w:tblGrid>
-        <w:gridCol w:w="1162"/>
+        <w:gridCol w:w="1161"/>
         <w:gridCol w:w="1890"/>
         <w:gridCol w:w="1890"/>
         <w:gridCol w:w="2520"/>
-        <w:gridCol w:w="2793"/>
+        <w:gridCol w:w="2794"/>
       </w:tblGrid>
       <w:tr>
         <w:trPr/>
         <w:tc>
           <w:tcPr>
-            <w:tcW w:w="1162" w:type="dxa"/>
+            <w:tcW w:w="1161" w:type="dxa"/>
             <w:tcBorders>
               <w:top w:val="single" w:sz="4" w:space="0" w:color="000000"/>
               <w:left w:val="single" w:sz="4" w:space="0" w:color="000000"/>
@@ -12840,7 +12653,7 @@
         </w:tc>
         <w:tc>
           <w:tcPr>
-            <w:tcW w:w="2793" w:type="dxa"/>
+            <w:tcW w:w="2794" w:type="dxa"/>
             <w:tcBorders>
               <w:top w:val="single" w:sz="4" w:space="0" w:color="000000"/>
               <w:left w:val="single" w:sz="4" w:space="0" w:color="000000"/>
@@ -12876,7 +12689,7 @@
         <w:trPr/>
         <w:tc>
           <w:tcPr>
-            <w:tcW w:w="1162" w:type="dxa"/>
+            <w:tcW w:w="1161" w:type="dxa"/>
             <w:tcBorders>
               <w:top w:val="single" w:sz="4" w:space="0" w:color="000000"/>
               <w:left w:val="single" w:sz="4" w:space="0" w:color="000000"/>
@@ -12996,7 +12809,7 @@
         </w:tc>
         <w:tc>
           <w:tcPr>
-            <w:tcW w:w="2793" w:type="dxa"/>
+            <w:tcW w:w="2794" w:type="dxa"/>
             <w:tcBorders>
               <w:top w:val="single" w:sz="4" w:space="0" w:color="000000"/>
               <w:left w:val="single" w:sz="4" w:space="0" w:color="000000"/>
@@ -13029,7 +12842,7 @@
         <w:trPr/>
         <w:tc>
           <w:tcPr>
-            <w:tcW w:w="1162" w:type="dxa"/>
+            <w:tcW w:w="1161" w:type="dxa"/>
             <w:tcBorders>
               <w:top w:val="single" w:sz="4" w:space="0" w:color="000000"/>
               <w:left w:val="single" w:sz="4" w:space="0" w:color="000000"/>
@@ -13149,7 +12962,7 @@
         </w:tc>
         <w:tc>
           <w:tcPr>
-            <w:tcW w:w="2793" w:type="dxa"/>
+            <w:tcW w:w="2794" w:type="dxa"/>
             <w:tcBorders>
               <w:top w:val="single" w:sz="4" w:space="0" w:color="000000"/>
               <w:left w:val="single" w:sz="4" w:space="0" w:color="000000"/>
@@ -13398,7 +13211,23 @@
         </w:rPr>
       </w:pPr>
       <w:r>
-        <w:rPr/>
+        <w:rPr>
+          <w:rFonts w:eastAsia="Times New Roman" w:cs="Times New Roman" w:ascii="Times New Roman" w:hAnsi="Times New Roman"/>
+          <w:b/>
+          <w:i w:val="false"/>
+          <w:caps w:val="false"/>
+          <w:smallCaps w:val="false"/>
+          <w:strike w:val="false"/>
+          <w:dstrike w:val="false"/>
+          <w:color w:val="000000"/>
+          <w:position w:val="0"/>
+          <w:sz w:val="24"/>
+          <w:sz w:val="24"/>
+          <w:szCs w:val="24"/>
+          <w:u w:val="none"/>
+          <w:shd w:fill="auto" w:val="clear"/>
+          <w:vertAlign w:val="baseline"/>
+        </w:rPr>
       </w:r>
     </w:p>
     <w:p>
@@ -13411,7 +13240,7 @@
         </w:numPr>
         <w:shd w:val="clear" w:fill="auto"/>
         <w:spacing w:lineRule="auto" w:line="240" w:before="0" w:after="0"/>
-        <w:ind w:right="0" w:hanging="0"/>
+        <w:ind w:left="0" w:right="0" w:hanging="0"/>
         <w:jc w:val="left"/>
         <w:rPr/>
       </w:pPr>
@@ -13472,7 +13301,9 @@
         </w:rPr>
       </w:pPr>
       <w:r>
-        <w:rPr/>
+        <w:rPr>
+          <w:rFonts w:eastAsia="Times New Roman" w:cs="Times New Roman" w:ascii="Times New Roman" w:hAnsi="Times New Roman"/>
+        </w:rPr>
       </w:r>
     </w:p>
     <w:p>
@@ -13483,7 +13314,9 @@
         </w:rPr>
       </w:pPr>
       <w:r>
-        <w:rPr/>
+        <w:rPr>
+          <w:rFonts w:eastAsia="Times New Roman" w:cs="Times New Roman" w:ascii="Times New Roman" w:hAnsi="Times New Roman"/>
+        </w:rPr>
       </w:r>
     </w:p>
     <w:p>
@@ -13494,7 +13327,9 @@
         </w:rPr>
       </w:pPr>
       <w:r>
-        <w:rPr/>
+        <w:rPr>
+          <w:rFonts w:eastAsia="Times New Roman" w:cs="Times New Roman" w:ascii="Times New Roman" w:hAnsi="Times New Roman"/>
+        </w:rPr>
       </w:r>
     </w:p>
     <w:p>
@@ -13505,7 +13340,9 @@
         </w:rPr>
       </w:pPr>
       <w:r>
-        <w:rPr/>
+        <w:rPr>
+          <w:rFonts w:eastAsia="Times New Roman" w:cs="Times New Roman" w:ascii="Times New Roman" w:hAnsi="Times New Roman"/>
+        </w:rPr>
       </w:r>
     </w:p>
     <w:p>
@@ -13516,7 +13353,9 @@
         </w:rPr>
       </w:pPr>
       <w:r>
-        <w:rPr/>
+        <w:rPr>
+          <w:rFonts w:eastAsia="Times New Roman" w:cs="Times New Roman" w:ascii="Times New Roman" w:hAnsi="Times New Roman"/>
+        </w:rPr>
       </w:r>
     </w:p>
     <w:p>
@@ -13527,7 +13366,9 @@
         </w:rPr>
       </w:pPr>
       <w:r>
-        <w:rPr/>
+        <w:rPr>
+          <w:rFonts w:eastAsia="Times New Roman" w:cs="Times New Roman" w:ascii="Times New Roman" w:hAnsi="Times New Roman"/>
+        </w:rPr>
       </w:r>
     </w:p>
     <w:p>
@@ -13538,7 +13379,9 @@
         </w:rPr>
       </w:pPr>
       <w:r>
-        <w:rPr/>
+        <w:rPr>
+          <w:rFonts w:eastAsia="Times New Roman" w:cs="Times New Roman" w:ascii="Times New Roman" w:hAnsi="Times New Roman"/>
+        </w:rPr>
       </w:r>
     </w:p>
     <w:p>
@@ -13549,7 +13392,9 @@
         </w:rPr>
       </w:pPr>
       <w:r>
-        <w:rPr/>
+        <w:rPr>
+          <w:rFonts w:eastAsia="Times New Roman" w:cs="Times New Roman" w:ascii="Times New Roman" w:hAnsi="Times New Roman"/>
+        </w:rPr>
       </w:r>
     </w:p>
     <w:p>
@@ -13560,7 +13405,9 @@
         </w:rPr>
       </w:pPr>
       <w:r>
-        <w:rPr/>
+        <w:rPr>
+          <w:rFonts w:eastAsia="Times New Roman" w:cs="Times New Roman" w:ascii="Times New Roman" w:hAnsi="Times New Roman"/>
+        </w:rPr>
       </w:r>
     </w:p>
     <w:p>
@@ -13571,7 +13418,9 @@
         </w:rPr>
       </w:pPr>
       <w:r>
-        <w:rPr/>
+        <w:rPr>
+          <w:rFonts w:eastAsia="Times New Roman" w:cs="Times New Roman" w:ascii="Times New Roman" w:hAnsi="Times New Roman"/>
+        </w:rPr>
       </w:r>
     </w:p>
     <w:p>
@@ -13582,7 +13431,9 @@
         </w:rPr>
       </w:pPr>
       <w:r>
-        <w:rPr/>
+        <w:rPr>
+          <w:rFonts w:eastAsia="Times New Roman" w:cs="Times New Roman" w:ascii="Times New Roman" w:hAnsi="Times New Roman"/>
+        </w:rPr>
       </w:r>
     </w:p>
     <w:p>
@@ -13593,7 +13444,9 @@
         </w:rPr>
       </w:pPr>
       <w:r>
-        <w:rPr/>
+        <w:rPr>
+          <w:rFonts w:eastAsia="Times New Roman" w:cs="Times New Roman" w:ascii="Times New Roman" w:hAnsi="Times New Roman"/>
+        </w:rPr>
       </w:r>
     </w:p>
     <w:p>
@@ -13604,7 +13457,9 @@
         </w:rPr>
       </w:pPr>
       <w:r>
-        <w:rPr/>
+        <w:rPr>
+          <w:rFonts w:eastAsia="Times New Roman" w:cs="Times New Roman" w:ascii="Times New Roman" w:hAnsi="Times New Roman"/>
+        </w:rPr>
       </w:r>
     </w:p>
     <w:p>
@@ -13615,7 +13470,9 @@
         </w:rPr>
       </w:pPr>
       <w:r>
-        <w:rPr/>
+        <w:rPr>
+          <w:rFonts w:eastAsia="Times New Roman" w:cs="Times New Roman" w:ascii="Times New Roman" w:hAnsi="Times New Roman"/>
+        </w:rPr>
       </w:r>
     </w:p>
     <w:p>
@@ -13626,7 +13483,9 @@
         </w:rPr>
       </w:pPr>
       <w:r>
-        <w:rPr/>
+        <w:rPr>
+          <w:rFonts w:eastAsia="Times New Roman" w:cs="Times New Roman" w:ascii="Times New Roman" w:hAnsi="Times New Roman"/>
+        </w:rPr>
       </w:r>
     </w:p>
     <w:p>
@@ -13637,7 +13496,9 @@
         </w:rPr>
       </w:pPr>
       <w:r>
-        <w:rPr/>
+        <w:rPr>
+          <w:rFonts w:eastAsia="Times New Roman" w:cs="Times New Roman" w:ascii="Times New Roman" w:hAnsi="Times New Roman"/>
+        </w:rPr>
       </w:r>
     </w:p>
     <w:p>
@@ -13648,7 +13509,9 @@
         </w:rPr>
       </w:pPr>
       <w:r>
-        <w:rPr/>
+        <w:rPr>
+          <w:rFonts w:eastAsia="Times New Roman" w:cs="Times New Roman" w:ascii="Times New Roman" w:hAnsi="Times New Roman"/>
+        </w:rPr>
       </w:r>
     </w:p>
     <w:p>
@@ -13659,7 +13522,9 @@
         </w:rPr>
       </w:pPr>
       <w:r>
-        <w:rPr/>
+        <w:rPr>
+          <w:rFonts w:eastAsia="Times New Roman" w:cs="Times New Roman" w:ascii="Times New Roman" w:hAnsi="Times New Roman"/>
+        </w:rPr>
       </w:r>
     </w:p>
     <w:p>
@@ -13670,7 +13535,9 @@
         </w:rPr>
       </w:pPr>
       <w:r>
-        <w:rPr/>
+        <w:rPr>
+          <w:rFonts w:eastAsia="Times New Roman" w:cs="Times New Roman" w:ascii="Times New Roman" w:hAnsi="Times New Roman"/>
+        </w:rPr>
       </w:r>
     </w:p>
     <w:p>
@@ -13681,7 +13548,9 @@
         </w:rPr>
       </w:pPr>
       <w:r>
-        <w:rPr/>
+        <w:rPr>
+          <w:rFonts w:eastAsia="Times New Roman" w:cs="Times New Roman" w:ascii="Times New Roman" w:hAnsi="Times New Roman"/>
+        </w:rPr>
       </w:r>
     </w:p>
     <w:p>
@@ -13692,7 +13561,9 @@
         </w:rPr>
       </w:pPr>
       <w:r>
-        <w:rPr/>
+        <w:rPr>
+          <w:rFonts w:eastAsia="Times New Roman" w:cs="Times New Roman" w:ascii="Times New Roman" w:hAnsi="Times New Roman"/>
+        </w:rPr>
       </w:r>
     </w:p>
     <w:p>
@@ -13703,7 +13574,9 @@
         </w:rPr>
       </w:pPr>
       <w:r>
-        <w:rPr/>
+        <w:rPr>
+          <w:rFonts w:eastAsia="Times New Roman" w:cs="Times New Roman" w:ascii="Times New Roman" w:hAnsi="Times New Roman"/>
+        </w:rPr>
       </w:r>
     </w:p>
     <w:p>
@@ -13714,7 +13587,9 @@
         </w:rPr>
       </w:pPr>
       <w:r>
-        <w:rPr/>
+        <w:rPr>
+          <w:rFonts w:eastAsia="Times New Roman" w:cs="Times New Roman" w:ascii="Times New Roman" w:hAnsi="Times New Roman"/>
+        </w:rPr>
       </w:r>
     </w:p>
     <w:p>
@@ -13725,7 +13600,9 @@
         </w:rPr>
       </w:pPr>
       <w:r>
-        <w:rPr/>
+        <w:rPr>
+          <w:rFonts w:eastAsia="Times New Roman" w:cs="Times New Roman" w:ascii="Times New Roman" w:hAnsi="Times New Roman"/>
+        </w:rPr>
       </w:r>
     </w:p>
     <w:p>
@@ -13736,7 +13613,9 @@
         </w:rPr>
       </w:pPr>
       <w:r>
-        <w:rPr/>
+        <w:rPr>
+          <w:rFonts w:eastAsia="Times New Roman" w:cs="Times New Roman" w:ascii="Times New Roman" w:hAnsi="Times New Roman"/>
+        </w:rPr>
       </w:r>
     </w:p>
     <w:p>
@@ -13747,7 +13626,9 @@
         </w:rPr>
       </w:pPr>
       <w:r>
-        <w:rPr/>
+        <w:rPr>
+          <w:rFonts w:eastAsia="Times New Roman" w:cs="Times New Roman" w:ascii="Times New Roman" w:hAnsi="Times New Roman"/>
+        </w:rPr>
       </w:r>
     </w:p>
     <w:p>
@@ -13783,8 +13664,22 @@
         </w:rPr>
         <w:t xml:space="preserve">La clase AutoJuegoSimple extiende la clase JuegoSimple e implementa la interfaz AutoJuego. Esta clase </w:t>
         <w:tab/>
-        <w:t xml:space="preserve">permite jugar un juego simple contra la computadora. </w:t>
+        <w:t xml:space="preserve">permite jugar un juego simple contra la computadora. Se sobreescribe el método realizar movimiento </w:t>
+        <w:tab/>
+        <w:t xml:space="preserve">para considerar los casos de juego contra la computadora o computadora-computadora. Para el jugador </w:t>
+        <w:tab/>
+        <w:t xml:space="preserve">computadora este método lama al método realizarAutoMovimiento, el cual evalúa si puede realizarse </w:t>
+        <w:tab/>
+        <w:t>una jugada ganadora y en ese caso la realiza, caso contrario realiza un movimiento aleatorio.</w:t>
       </w:r>
+    </w:p>
+    <w:p>
+      <w:pPr>
+        <w:pStyle w:val="LOnormal"/>
+        <w:rPr>
+          <w:rFonts w:ascii="Times New Roman" w:hAnsi="Times New Roman" w:eastAsia="Times New Roman" w:cs="Times New Roman"/>
+        </w:rPr>
+      </w:pPr>
       <w:r>
         <w:rPr>
           <w:rFonts w:eastAsia="Times New Roman" w:cs="Times New Roman" w:ascii="Times New Roman" w:hAnsi="Times New Roman"/>
@@ -13805,12 +13700,25 @@
           <w:vertAlign w:val="baseline"/>
           <w:lang w:val="en-US" w:eastAsia="zh-CN" w:bidi="hi-IN"/>
         </w:rPr>
-        <w:t xml:space="preserve">Se sobreescribe el método realizar movimiento </w:t>
         <w:tab/>
-        <w:t xml:space="preserve">para considerar los casos de juego contra la computadora o computadora-computadora. Para el jugador </w:t>
+        <w:t xml:space="preserve">La clase AutoJuegoGeneral extiende la clase JuegoGenreal e implementa la interfaz AutoJuego. Esta </w:t>
         <w:tab/>
-        <w:t xml:space="preserve">computadora </w:t>
+        <w:t xml:space="preserve">clase permite jugar un juego general contra la computadora. Se sobreescribe el método realizar </w:t>
+        <w:tab/>
+        <w:t xml:space="preserve">movimiento para considerar los casos de juego contra la computadora o computadora-computadora. Para </w:t>
+        <w:tab/>
+        <w:t xml:space="preserve">el jugador computadora este método lama al método realizarAutoMovimiento, el cual evalúa si puede </w:t>
+        <w:tab/>
+        <w:t>realizarse una jugada SOS y en ese caso la realiza, caso contrario realiza un movimiento aleatorio.</w:t>
       </w:r>
+    </w:p>
+    <w:p>
+      <w:pPr>
+        <w:pStyle w:val="LOnormal"/>
+        <w:rPr>
+          <w:rFonts w:ascii="Times New Roman" w:hAnsi="Times New Roman" w:eastAsia="Times New Roman" w:cs="Times New Roman"/>
+        </w:rPr>
+      </w:pPr>
       <w:r>
         <w:rPr>
           <w:rFonts w:eastAsia="Times New Roman" w:cs="Times New Roman" w:ascii="Times New Roman" w:hAnsi="Times New Roman"/>
@@ -13831,363 +13739,7 @@
           <w:vertAlign w:val="baseline"/>
           <w:lang w:val="en-US" w:eastAsia="zh-CN" w:bidi="hi-IN"/>
         </w:rPr>
-        <w:t>e</w:t>
-      </w:r>
-      <w:r>
-        <w:rPr>
-          <w:rFonts w:eastAsia="Times New Roman" w:cs="Times New Roman" w:ascii="Times New Roman" w:hAnsi="Times New Roman"/>
-          <w:b w:val="false"/>
-          <w:i w:val="false"/>
-          <w:caps w:val="false"/>
-          <w:smallCaps w:val="false"/>
-          <w:strike w:val="false"/>
-          <w:dstrike w:val="false"/>
-          <w:color w:val="000000"/>
-          <w:kern w:val="0"/>
-          <w:position w:val="0"/>
-          <w:sz w:val="24"/>
-          <w:sz w:val="24"/>
-          <w:szCs w:val="24"/>
-          <w:u w:val="none"/>
-          <w:shd w:fill="auto" w:val="clear"/>
-          <w:vertAlign w:val="baseline"/>
-          <w:lang w:val="en-US" w:eastAsia="zh-CN" w:bidi="hi-IN"/>
-        </w:rPr>
-        <w:t xml:space="preserve">ste método lama al método realizarAutoMovimiento, </w:t>
-      </w:r>
-      <w:r>
-        <w:rPr>
-          <w:rFonts w:eastAsia="Times New Roman" w:cs="Times New Roman" w:ascii="Times New Roman" w:hAnsi="Times New Roman"/>
-          <w:b w:val="false"/>
-          <w:i w:val="false"/>
-          <w:caps w:val="false"/>
-          <w:smallCaps w:val="false"/>
-          <w:strike w:val="false"/>
-          <w:dstrike w:val="false"/>
-          <w:color w:val="000000"/>
-          <w:kern w:val="0"/>
-          <w:position w:val="0"/>
-          <w:sz w:val="24"/>
-          <w:sz w:val="24"/>
-          <w:szCs w:val="24"/>
-          <w:u w:val="none"/>
-          <w:shd w:fill="auto" w:val="clear"/>
-          <w:vertAlign w:val="baseline"/>
-          <w:lang w:val="en-US" w:eastAsia="zh-CN" w:bidi="hi-IN"/>
-        </w:rPr>
-        <w:t xml:space="preserve">el cual evalúa si puede realizarse </w:t>
         <w:tab/>
-        <w:t>una jugada ganadora y en ese caso la realiza, caso contrario realiza un movimiento aleatorio.</w:t>
-      </w:r>
-    </w:p>
-    <w:p>
-      <w:pPr>
-        <w:pStyle w:val="LOnormal"/>
-        <w:rPr>
-          <w:rFonts w:ascii="Times New Roman" w:hAnsi="Times New Roman" w:eastAsia="Times New Roman" w:cs="Times New Roman"/>
-        </w:rPr>
-      </w:pPr>
-      <w:r>
-        <w:rPr>
-          <w:rFonts w:eastAsia="Times New Roman" w:cs="Times New Roman" w:ascii="Times New Roman" w:hAnsi="Times New Roman"/>
-          <w:b w:val="false"/>
-          <w:i w:val="false"/>
-          <w:caps w:val="false"/>
-          <w:smallCaps w:val="false"/>
-          <w:strike w:val="false"/>
-          <w:dstrike w:val="false"/>
-          <w:color w:val="000000"/>
-          <w:kern w:val="0"/>
-          <w:position w:val="0"/>
-          <w:sz w:val="24"/>
-          <w:sz w:val="24"/>
-          <w:szCs w:val="24"/>
-          <w:u w:val="none"/>
-          <w:shd w:fill="auto" w:val="clear"/>
-          <w:vertAlign w:val="baseline"/>
-          <w:lang w:val="en-US" w:eastAsia="zh-CN" w:bidi="hi-IN"/>
-        </w:rPr>
-        <w:tab/>
-        <w:t>La clase AutoJuego</w:t>
-      </w:r>
-      <w:r>
-        <w:rPr>
-          <w:rFonts w:eastAsia="Times New Roman" w:cs="Times New Roman" w:ascii="Times New Roman" w:hAnsi="Times New Roman"/>
-          <w:b w:val="false"/>
-          <w:i w:val="false"/>
-          <w:caps w:val="false"/>
-          <w:smallCaps w:val="false"/>
-          <w:strike w:val="false"/>
-          <w:dstrike w:val="false"/>
-          <w:color w:val="000000"/>
-          <w:kern w:val="0"/>
-          <w:position w:val="0"/>
-          <w:sz w:val="24"/>
-          <w:sz w:val="24"/>
-          <w:szCs w:val="24"/>
-          <w:u w:val="none"/>
-          <w:shd w:fill="auto" w:val="clear"/>
-          <w:vertAlign w:val="baseline"/>
-          <w:lang w:val="en-US" w:eastAsia="zh-CN" w:bidi="hi-IN"/>
-        </w:rPr>
-        <w:t>General</w:t>
-      </w:r>
-      <w:r>
-        <w:rPr>
-          <w:rFonts w:eastAsia="Times New Roman" w:cs="Times New Roman" w:ascii="Times New Roman" w:hAnsi="Times New Roman"/>
-          <w:b w:val="false"/>
-          <w:i w:val="false"/>
-          <w:caps w:val="false"/>
-          <w:smallCaps w:val="false"/>
-          <w:strike w:val="false"/>
-          <w:dstrike w:val="false"/>
-          <w:color w:val="000000"/>
-          <w:kern w:val="0"/>
-          <w:position w:val="0"/>
-          <w:sz w:val="24"/>
-          <w:sz w:val="24"/>
-          <w:szCs w:val="24"/>
-          <w:u w:val="none"/>
-          <w:shd w:fill="auto" w:val="clear"/>
-          <w:vertAlign w:val="baseline"/>
-          <w:lang w:val="en-US" w:eastAsia="zh-CN" w:bidi="hi-IN"/>
-        </w:rPr>
-        <w:t xml:space="preserve"> extiende la clase Juego</w:t>
-      </w:r>
-      <w:r>
-        <w:rPr>
-          <w:rFonts w:eastAsia="Times New Roman" w:cs="Times New Roman" w:ascii="Times New Roman" w:hAnsi="Times New Roman"/>
-          <w:b w:val="false"/>
-          <w:i w:val="false"/>
-          <w:caps w:val="false"/>
-          <w:smallCaps w:val="false"/>
-          <w:strike w:val="false"/>
-          <w:dstrike w:val="false"/>
-          <w:color w:val="000000"/>
-          <w:kern w:val="0"/>
-          <w:position w:val="0"/>
-          <w:sz w:val="24"/>
-          <w:sz w:val="24"/>
-          <w:szCs w:val="24"/>
-          <w:u w:val="none"/>
-          <w:shd w:fill="auto" w:val="clear"/>
-          <w:vertAlign w:val="baseline"/>
-          <w:lang w:val="en-US" w:eastAsia="zh-CN" w:bidi="hi-IN"/>
-        </w:rPr>
-        <w:t xml:space="preserve">Genreal </w:t>
-      </w:r>
-      <w:r>
-        <w:rPr>
-          <w:rFonts w:eastAsia="Times New Roman" w:cs="Times New Roman" w:ascii="Times New Roman" w:hAnsi="Times New Roman"/>
-          <w:b w:val="false"/>
-          <w:i w:val="false"/>
-          <w:caps w:val="false"/>
-          <w:smallCaps w:val="false"/>
-          <w:strike w:val="false"/>
-          <w:dstrike w:val="false"/>
-          <w:color w:val="000000"/>
-          <w:kern w:val="0"/>
-          <w:position w:val="0"/>
-          <w:sz w:val="24"/>
-          <w:sz w:val="24"/>
-          <w:szCs w:val="24"/>
-          <w:u w:val="none"/>
-          <w:shd w:fill="auto" w:val="clear"/>
-          <w:vertAlign w:val="baseline"/>
-          <w:lang w:val="en-US" w:eastAsia="zh-CN" w:bidi="hi-IN"/>
-        </w:rPr>
-        <w:t xml:space="preserve">e implementa la interfaz AutoJuego. Esta </w:t>
-        <w:tab/>
-        <w:t xml:space="preserve">clase permite jugar un juego </w:t>
-      </w:r>
-      <w:r>
-        <w:rPr>
-          <w:rFonts w:eastAsia="Times New Roman" w:cs="Times New Roman" w:ascii="Times New Roman" w:hAnsi="Times New Roman"/>
-          <w:b w:val="false"/>
-          <w:i w:val="false"/>
-          <w:caps w:val="false"/>
-          <w:smallCaps w:val="false"/>
-          <w:strike w:val="false"/>
-          <w:dstrike w:val="false"/>
-          <w:color w:val="000000"/>
-          <w:kern w:val="0"/>
-          <w:position w:val="0"/>
-          <w:sz w:val="24"/>
-          <w:sz w:val="24"/>
-          <w:szCs w:val="24"/>
-          <w:u w:val="none"/>
-          <w:shd w:fill="auto" w:val="clear"/>
-          <w:vertAlign w:val="baseline"/>
-          <w:lang w:val="en-US" w:eastAsia="zh-CN" w:bidi="hi-IN"/>
-        </w:rPr>
-        <w:t>general</w:t>
-      </w:r>
-      <w:r>
-        <w:rPr>
-          <w:rFonts w:eastAsia="Times New Roman" w:cs="Times New Roman" w:ascii="Times New Roman" w:hAnsi="Times New Roman"/>
-          <w:b w:val="false"/>
-          <w:i w:val="false"/>
-          <w:caps w:val="false"/>
-          <w:smallCaps w:val="false"/>
-          <w:strike w:val="false"/>
-          <w:dstrike w:val="false"/>
-          <w:color w:val="000000"/>
-          <w:kern w:val="0"/>
-          <w:position w:val="0"/>
-          <w:sz w:val="24"/>
-          <w:sz w:val="24"/>
-          <w:szCs w:val="24"/>
-          <w:u w:val="none"/>
-          <w:shd w:fill="auto" w:val="clear"/>
-          <w:vertAlign w:val="baseline"/>
-          <w:lang w:val="en-US" w:eastAsia="zh-CN" w:bidi="hi-IN"/>
-        </w:rPr>
-        <w:t xml:space="preserve"> contra la computadora. </w:t>
-      </w:r>
-      <w:r>
-        <w:rPr>
-          <w:rFonts w:eastAsia="Times New Roman" w:cs="Times New Roman" w:ascii="Times New Roman" w:hAnsi="Times New Roman"/>
-          <w:b w:val="false"/>
-          <w:i w:val="false"/>
-          <w:caps w:val="false"/>
-          <w:smallCaps w:val="false"/>
-          <w:strike w:val="false"/>
-          <w:dstrike w:val="false"/>
-          <w:color w:val="000000"/>
-          <w:kern w:val="0"/>
-          <w:position w:val="0"/>
-          <w:sz w:val="24"/>
-          <w:sz w:val="24"/>
-          <w:szCs w:val="24"/>
-          <w:u w:val="none"/>
-          <w:shd w:fill="auto" w:val="clear"/>
-          <w:vertAlign w:val="baseline"/>
-          <w:lang w:val="en-US" w:eastAsia="zh-CN" w:bidi="hi-IN"/>
-        </w:rPr>
-        <w:t xml:space="preserve">Se sobreescribe el método realizar </w:t>
-        <w:tab/>
-        <w:t xml:space="preserve">movimiento para considerar los casos de juego contra la computadora o computadora-computadora. Para </w:t>
-        <w:tab/>
-        <w:t xml:space="preserve">el jugador computadora </w:t>
-      </w:r>
-      <w:r>
-        <w:rPr>
-          <w:rFonts w:eastAsia="Times New Roman" w:cs="Times New Roman" w:ascii="Times New Roman" w:hAnsi="Times New Roman"/>
-          <w:b w:val="false"/>
-          <w:i w:val="false"/>
-          <w:caps w:val="false"/>
-          <w:smallCaps w:val="false"/>
-          <w:strike w:val="false"/>
-          <w:dstrike w:val="false"/>
-          <w:color w:val="000000"/>
-          <w:kern w:val="0"/>
-          <w:position w:val="0"/>
-          <w:sz w:val="24"/>
-          <w:sz w:val="24"/>
-          <w:szCs w:val="24"/>
-          <w:u w:val="none"/>
-          <w:shd w:fill="auto" w:val="clear"/>
-          <w:vertAlign w:val="baseline"/>
-          <w:lang w:val="en-US" w:eastAsia="zh-CN" w:bidi="hi-IN"/>
-        </w:rPr>
-        <w:t>e</w:t>
-      </w:r>
-      <w:r>
-        <w:rPr>
-          <w:rFonts w:eastAsia="Times New Roman" w:cs="Times New Roman" w:ascii="Times New Roman" w:hAnsi="Times New Roman"/>
-          <w:b w:val="false"/>
-          <w:i w:val="false"/>
-          <w:caps w:val="false"/>
-          <w:smallCaps w:val="false"/>
-          <w:strike w:val="false"/>
-          <w:dstrike w:val="false"/>
-          <w:color w:val="000000"/>
-          <w:kern w:val="0"/>
-          <w:position w:val="0"/>
-          <w:sz w:val="24"/>
-          <w:sz w:val="24"/>
-          <w:szCs w:val="24"/>
-          <w:u w:val="none"/>
-          <w:shd w:fill="auto" w:val="clear"/>
-          <w:vertAlign w:val="baseline"/>
-          <w:lang w:val="en-US" w:eastAsia="zh-CN" w:bidi="hi-IN"/>
-        </w:rPr>
-        <w:t xml:space="preserve">ste método lama al método realizarAutoMovimiento, </w:t>
-      </w:r>
-      <w:r>
-        <w:rPr>
-          <w:rFonts w:eastAsia="Times New Roman" w:cs="Times New Roman" w:ascii="Times New Roman" w:hAnsi="Times New Roman"/>
-          <w:b w:val="false"/>
-          <w:i w:val="false"/>
-          <w:caps w:val="false"/>
-          <w:smallCaps w:val="false"/>
-          <w:strike w:val="false"/>
-          <w:dstrike w:val="false"/>
-          <w:color w:val="000000"/>
-          <w:kern w:val="0"/>
-          <w:position w:val="0"/>
-          <w:sz w:val="24"/>
-          <w:sz w:val="24"/>
-          <w:szCs w:val="24"/>
-          <w:u w:val="none"/>
-          <w:shd w:fill="auto" w:val="clear"/>
-          <w:vertAlign w:val="baseline"/>
-          <w:lang w:val="en-US" w:eastAsia="zh-CN" w:bidi="hi-IN"/>
-        </w:rPr>
-        <w:t xml:space="preserve">el cual evalúa si puede </w:t>
-        <w:tab/>
-        <w:t>realizarse una jugada SOS y en ese caso la realiza, caso contrario realiza un movimiento aleatorio.</w:t>
-      </w:r>
-    </w:p>
-    <w:p>
-      <w:pPr>
-        <w:pStyle w:val="LOnormal"/>
-        <w:rPr>
-          <w:rFonts w:ascii="Times New Roman" w:hAnsi="Times New Roman" w:eastAsia="Times New Roman" w:cs="Times New Roman"/>
-        </w:rPr>
-      </w:pPr>
-      <w:r>
-        <w:rPr>
-          <w:rFonts w:eastAsia="Times New Roman" w:cs="Times New Roman" w:ascii="Times New Roman" w:hAnsi="Times New Roman"/>
-          <w:b w:val="false"/>
-          <w:i w:val="false"/>
-          <w:caps w:val="false"/>
-          <w:smallCaps w:val="false"/>
-          <w:strike w:val="false"/>
-          <w:dstrike w:val="false"/>
-          <w:color w:val="000000"/>
-          <w:kern w:val="0"/>
-          <w:position w:val="0"/>
-          <w:sz w:val="24"/>
-          <w:sz w:val="24"/>
-          <w:szCs w:val="24"/>
-          <w:u w:val="none"/>
-          <w:shd w:fill="auto" w:val="clear"/>
-          <w:vertAlign w:val="baseline"/>
-          <w:lang w:val="en-US" w:eastAsia="zh-CN" w:bidi="hi-IN"/>
-        </w:rPr>
-        <w:tab/>
-      </w:r>
-      <w:r>
-        <w:rPr>
-          <w:rFonts w:eastAsia="Times New Roman" w:cs="Times New Roman" w:ascii="Times New Roman" w:hAnsi="Times New Roman"/>
-          <w:b w:val="false"/>
-          <w:i w:val="false"/>
-          <w:caps w:val="false"/>
-          <w:smallCaps w:val="false"/>
-          <w:strike w:val="false"/>
-          <w:dstrike w:val="false"/>
-          <w:color w:val="000000"/>
-          <w:kern w:val="0"/>
-          <w:position w:val="0"/>
-          <w:sz w:val="24"/>
-          <w:sz w:val="24"/>
-          <w:szCs w:val="24"/>
-          <w:u w:val="none"/>
-          <w:shd w:fill="auto" w:val="clear"/>
-          <w:vertAlign w:val="baseline"/>
-          <w:lang w:val="en-US" w:eastAsia="zh-CN" w:bidi="hi-IN"/>
-        </w:rPr>
         <w:t xml:space="preserve">La interfaz AutoJuego determina los métodos que deben implementarse para realizar un juego contra la </w:t>
         <w:tab/>
         <w:t>computadora.</w:t>
@@ -14436,7 +13988,7 @@
     </w:r>
     <w:r>
       <w:rPr/>
-      <w:t>8</w:t>
+      <w:t>7</w:t>
     </w:r>
     <w:r>
       <w:rPr/>
@@ -14554,7 +14106,7 @@
     </w:r>
     <w:r>
       <w:rPr/>
-      <w:t>8</w:t>
+      <w:t>7</w:t>
     </w:r>
     <w:r>
       <w:rPr/>

</xml_diff>